<commit_message>
Pacote de Swaggers e Docs da Release 2 de Backlog
</commit_message>
<xml_diff>
--- a/documentation/source/files/docs/extended-warranty.docx
+++ b/documentation/source/files/docs/extended-warranty.docx
@@ -1,6 +1,6 @@
 
 <file path=word/document.xml><?xml version="1.0" encoding="utf-8"?>
-<w:document xmlns:wpc="http://schemas.microsoft.com/office/word/2010/wordprocessingCanvas" xmlns:cx="http://schemas.microsoft.com/office/drawing/2014/chartex" xmlns:cx1="http://schemas.microsoft.com/office/drawing/2015/9/8/chartex" xmlns:cx2="http://schemas.microsoft.com/office/drawing/2015/10/21/chartex" xmlns:cx3="http://schemas.microsoft.com/office/drawing/2016/5/9/chartex" xmlns:cx4="http://schemas.microsoft.com/office/drawing/2016/5/10/chartex" xmlns:cx5="http://schemas.microsoft.com/office/drawing/2016/5/11/chartex" xmlns:cx6="http://schemas.microsoft.com/office/drawing/2016/5/12/chartex" xmlns:cx7="http://schemas.microsoft.com/office/drawing/2016/5/13/chartex" xmlns:cx8="http://schemas.microsoft.com/office/drawing/2016/5/14/chartex" xmlns:mc="http://schemas.openxmlformats.org/markup-compatibility/2006" xmlns:aink="http://schemas.microsoft.com/office/drawing/2016/ink" xmlns:am3d="http://schemas.microsoft.com/office/drawing/2017/model3d" xmlns:o="urn:schemas-microsoft-com:office:office" xmlns:r="http://schemas.openxmlformats.org/officeDocument/2006/relationships" xmlns:m="http://schemas.openxmlformats.org/officeDocument/2006/math" xmlns:v="urn:schemas-microsoft-com:vml" xmlns:wp14="http://schemas.microsoft.com/office/word/2010/wordprocessingDrawing" xmlns:wp="http://schemas.openxmlformats.org/drawingml/2006/wordprocessingDrawing" xmlns:w10="urn:schemas-microsoft-com:office:word" xmlns:w="http://schemas.openxmlformats.org/wordprocessingml/2006/main" xmlns:w14="http://schemas.microsoft.com/office/word/2010/wordml" xmlns:w15="http://schemas.microsoft.com/office/word/2012/wordml" xmlns:w16cex="http://schemas.microsoft.com/office/word/2018/wordml/cex" xmlns:w16cid="http://schemas.microsoft.com/office/word/2016/wordml/cid" xmlns:w16="http://schemas.microsoft.com/office/word/2018/wordml" xmlns:w16se="http://schemas.microsoft.com/office/word/2015/wordml/symex" xmlns:wpg="http://schemas.microsoft.com/office/word/2010/wordprocessingGroup" xmlns:wpi="http://schemas.microsoft.com/office/word/2010/wordprocessingInk" xmlns:wne="http://schemas.microsoft.com/office/word/2006/wordml" xmlns:wps="http://schemas.microsoft.com/office/word/2010/wordprocessingShape" mc:Ignorable="w14 w15 w16se w16cid w16 w16cex wp14">
+<w:document xmlns:wpc="http://schemas.microsoft.com/office/word/2010/wordprocessingCanvas" xmlns:cx="http://schemas.microsoft.com/office/drawing/2014/chartex" xmlns:cx1="http://schemas.microsoft.com/office/drawing/2015/9/8/chartex" xmlns:cx2="http://schemas.microsoft.com/office/drawing/2015/10/21/chartex" xmlns:cx3="http://schemas.microsoft.com/office/drawing/2016/5/9/chartex" xmlns:cx4="http://schemas.microsoft.com/office/drawing/2016/5/10/chartex" xmlns:cx5="http://schemas.microsoft.com/office/drawing/2016/5/11/chartex" xmlns:cx6="http://schemas.microsoft.com/office/drawing/2016/5/12/chartex" xmlns:cx7="http://schemas.microsoft.com/office/drawing/2016/5/13/chartex" xmlns:cx8="http://schemas.microsoft.com/office/drawing/2016/5/14/chartex" xmlns:mc="http://schemas.openxmlformats.org/markup-compatibility/2006" xmlns:aink="http://schemas.microsoft.com/office/drawing/2016/ink" xmlns:am3d="http://schemas.microsoft.com/office/drawing/2017/model3d" xmlns:o="urn:schemas-microsoft-com:office:office" xmlns:oel="http://schemas.microsoft.com/office/2019/extlst" xmlns:r="http://schemas.openxmlformats.org/officeDocument/2006/relationships" xmlns:m="http://schemas.openxmlformats.org/officeDocument/2006/math" xmlns:v="urn:schemas-microsoft-com:vml" xmlns:wp14="http://schemas.microsoft.com/office/word/2010/wordprocessingDrawing" xmlns:wp="http://schemas.openxmlformats.org/drawingml/2006/wordprocessingDrawing" xmlns:w10="urn:schemas-microsoft-com:office:word" xmlns:w="http://schemas.openxmlformats.org/wordprocessingml/2006/main" xmlns:w14="http://schemas.microsoft.com/office/word/2010/wordml" xmlns:w15="http://schemas.microsoft.com/office/word/2012/wordml" xmlns:w16cex="http://schemas.microsoft.com/office/word/2018/wordml/cex" xmlns:w16cid="http://schemas.microsoft.com/office/word/2016/wordml/cid" xmlns:w16="http://schemas.microsoft.com/office/word/2018/wordml" xmlns:w16sdtdh="http://schemas.microsoft.com/office/word/2020/wordml/sdtdatahash" xmlns:w16se="http://schemas.microsoft.com/office/word/2015/wordml/symex" xmlns:wpg="http://schemas.microsoft.com/office/word/2010/wordprocessingGroup" xmlns:wpi="http://schemas.microsoft.com/office/word/2010/wordprocessingInk" xmlns:wne="http://schemas.microsoft.com/office/word/2006/wordml" xmlns:wps="http://schemas.microsoft.com/office/word/2010/wordprocessingShape" mc:Ignorable="w14 w15 w16se w16cid w16 w16cex w16sdtdh wp14">
   <w:background w:color="EAEAEA"/>
   <w:body>
     <w:p>
@@ -169,7 +169,7 @@
       <w:sdtContent>
         <w:p>
           <w:pPr>
-            <w:pStyle w:val="TOCHeading"/>
+            <w:pStyle w:val="CabealhodoSumrio"/>
           </w:pPr>
           <w:r>
             <w:t>Sumário</w:t>
@@ -177,7 +177,7 @@
         </w:p>
         <w:p>
           <w:pPr>
-            <w:pStyle w:val="TOC1"/>
+            <w:pStyle w:val="Sumrio1"/>
             <w:tabs>
               <w:tab w:val="right" w:leader="dot" w:pos="8494"/>
             </w:tabs>
@@ -258,7 +258,7 @@
         </w:p>
         <w:p>
           <w:pPr>
-            <w:pStyle w:val="TOC1"/>
+            <w:pStyle w:val="Sumrio1"/>
             <w:tabs>
               <w:tab w:val="right" w:leader="dot" w:pos="8494"/>
             </w:tabs>
@@ -330,7 +330,7 @@
         </w:p>
         <w:p>
           <w:pPr>
-            <w:pStyle w:val="TOC1"/>
+            <w:pStyle w:val="Sumrio1"/>
             <w:tabs>
               <w:tab w:val="right" w:leader="dot" w:pos="8494"/>
             </w:tabs>
@@ -402,7 +402,7 @@
         </w:p>
         <w:p>
           <w:pPr>
-            <w:pStyle w:val="TOC2"/>
+            <w:pStyle w:val="Sumrio2"/>
             <w:tabs>
               <w:tab w:val="right" w:leader="dot" w:pos="8494"/>
             </w:tabs>
@@ -472,7 +472,7 @@
         </w:p>
         <w:p>
           <w:pPr>
-            <w:pStyle w:val="TOC1"/>
+            <w:pStyle w:val="Sumrio1"/>
             <w:tabs>
               <w:tab w:val="right" w:leader="dot" w:pos="8494"/>
             </w:tabs>
@@ -545,7 +545,7 @@
         </w:p>
         <w:p>
           <w:pPr>
-            <w:pStyle w:val="TOC1"/>
+            <w:pStyle w:val="Sumrio1"/>
             <w:tabs>
               <w:tab w:val="right" w:leader="dot" w:pos="8494"/>
             </w:tabs>
@@ -617,7 +617,7 @@
         </w:p>
         <w:p>
           <w:pPr>
-            <w:pStyle w:val="TOC1"/>
+            <w:pStyle w:val="Sumrio1"/>
             <w:tabs>
               <w:tab w:val="right" w:leader="dot" w:pos="8494"/>
             </w:tabs>
@@ -689,7 +689,7 @@
         </w:p>
         <w:p>
           <w:pPr>
-            <w:pStyle w:val="TOC1"/>
+            <w:pStyle w:val="Sumrio1"/>
             <w:tabs>
               <w:tab w:val="right" w:leader="dot" w:pos="8494"/>
             </w:tabs>
@@ -761,7 +761,7 @@
         </w:p>
         <w:p>
           <w:pPr>
-            <w:pStyle w:val="TOC1"/>
+            <w:pStyle w:val="Sumrio1"/>
             <w:tabs>
               <w:tab w:val="right" w:leader="dot" w:pos="8494"/>
             </w:tabs>
@@ -833,7 +833,7 @@
         </w:p>
         <w:p>
           <w:pPr>
-            <w:pStyle w:val="TOC1"/>
+            <w:pStyle w:val="Sumrio1"/>
             <w:tabs>
               <w:tab w:val="right" w:leader="dot" w:pos="8494"/>
             </w:tabs>
@@ -905,7 +905,7 @@
         </w:p>
         <w:p>
           <w:pPr>
-            <w:pStyle w:val="TOC1"/>
+            <w:pStyle w:val="Sumrio1"/>
             <w:tabs>
               <w:tab w:val="right" w:leader="dot" w:pos="8494"/>
             </w:tabs>
@@ -977,7 +977,7 @@
         </w:p>
         <w:p>
           <w:pPr>
-            <w:pStyle w:val="TOC1"/>
+            <w:pStyle w:val="Sumrio1"/>
             <w:tabs>
               <w:tab w:val="right" w:leader="dot" w:pos="8494"/>
             </w:tabs>
@@ -1049,7 +1049,7 @@
         </w:p>
         <w:p>
           <w:pPr>
-            <w:pStyle w:val="TOC1"/>
+            <w:pStyle w:val="Sumrio1"/>
             <w:tabs>
               <w:tab w:val="right" w:leader="dot" w:pos="8494"/>
             </w:tabs>
@@ -1264,7 +1264,7 @@
     </w:p>
     <w:p>
       <w:pPr>
-        <w:pStyle w:val="Heading1"/>
+        <w:pStyle w:val="Ttulo1"/>
         <w:rPr>
           <w:b/>
           <w:bCs/>
@@ -1327,7 +1327,7 @@
     <w:p/>
     <w:p>
       <w:pPr>
-        <w:pStyle w:val="Heading1"/>
+        <w:pStyle w:val="Ttulo1"/>
         <w:rPr>
           <w:b/>
           <w:bCs/>
@@ -1384,7 +1384,7 @@
     <w:p/>
     <w:p>
       <w:pPr>
-        <w:pStyle w:val="Heading1"/>
+        <w:pStyle w:val="Ttulo1"/>
         <w:rPr>
           <w:b/>
           <w:bCs/>
@@ -1410,7 +1410,7 @@
     <w:p/>
     <w:p>
       <w:pPr>
-        <w:pStyle w:val="Heading2"/>
+        <w:pStyle w:val="Ttulo2"/>
       </w:pPr>
       <w:bookmarkStart w:id="3" w:name="_Toc96593741"/>
       <w:r>
@@ -1553,7 +1553,7 @@
     </w:p>
     <w:tbl>
       <w:tblPr>
-        <w:tblStyle w:val="TableGrid"/>
+        <w:tblStyle w:val="Tabelacomgrade"/>
         <w:tblpPr w:leftFromText="141" w:rightFromText="141" w:vertAnchor="text" w:horzAnchor="margin" w:tblpY="59"/>
         <w:tblW w:w="0" w:type="auto"/>
         <w:tblLook w:val="04A0" w:firstRow="1" w:lastRow="0" w:firstColumn="1" w:lastColumn="0" w:noHBand="0" w:noVBand="1"/>
@@ -1750,1504 +1750,12 @@
       </w:pPr>
       <w:r>
         <w:rPr>
-          <w:noProof/>
-        </w:rPr>
-        <w:lastRenderedPageBreak/>
-        <mc:AlternateContent>
-          <mc:Choice Requires="wps">
-            <w:drawing>
-              <wp:anchor distT="45720" distB="45720" distL="114300" distR="114300" simplePos="0" relativeHeight="251658240" behindDoc="0" locked="0" layoutInCell="1" allowOverlap="1" wp14:anchorId="0187CDDE" wp14:editId="52CF6084">
-                <wp:simplePos x="0" y="0"/>
-                <wp:positionH relativeFrom="margin">
-                  <wp:posOffset>-459740</wp:posOffset>
-                </wp:positionH>
-                <wp:positionV relativeFrom="paragraph">
-                  <wp:posOffset>287020</wp:posOffset>
-                </wp:positionV>
-                <wp:extent cx="6515100" cy="1685290"/>
-                <wp:effectExtent l="0" t="0" r="0" b="6350"/>
-                <wp:wrapSquare wrapText="bothSides"/>
-                <wp:docPr id="1" name="Text Box 2"/>
-                <wp:cNvGraphicFramePr>
-                  <a:graphicFrameLocks xmlns:a="http://schemas.openxmlformats.org/drawingml/2006/main"/>
-                </wp:cNvGraphicFramePr>
-                <a:graphic xmlns:a="http://schemas.openxmlformats.org/drawingml/2006/main">
-                  <a:graphicData uri="http://schemas.microsoft.com/office/word/2010/wordprocessingShape">
-                    <wps:wsp>
-                      <wps:cNvSpPr txBox="1">
-                        <a:spLocks noChangeArrowheads="1"/>
-                      </wps:cNvSpPr>
-                      <wps:spPr bwMode="auto">
-                        <a:xfrm>
-                          <a:off x="0" y="0"/>
-                          <a:ext cx="6515100" cy="1685290"/>
-                        </a:xfrm>
-                        <a:prstGeom prst="rect">
-                          <a:avLst/>
-                        </a:prstGeom>
-                        <a:noFill/>
-                        <a:ln w="9525">
-                          <a:noFill/>
-                          <a:miter lim="800000"/>
-                          <a:headEnd/>
-                          <a:tailEnd/>
-                        </a:ln>
-                      </wps:spPr>
-                      <wps:txbx>
-                        <w:txbxContent>
-                          <w:p>
-                            <w:pPr>
-                              <w:shd w:val="clear" w:color="auto" w:fill="1E1E1E"/>
-                              <w:spacing w:line="285" w:lineRule="atLeast"/>
-                              <w:rPr>
-                                <w:rFonts w:ascii="Consolas" w:eastAsia="Times New Roman" w:hAnsi="Consolas" w:cs="Times New Roman"/>
-                                <w:color w:val="D4D4D4"/>
-                                <w:sz w:val="14"/>
-                                <w:szCs w:val="14"/>
-                                <w:lang w:val="en-US" w:eastAsia="pt-BR"/>
-                              </w:rPr>
-                            </w:pPr>
-                            <w:r>
-                              <w:rPr>
-                                <w:rFonts w:ascii="Consolas" w:eastAsia="Times New Roman" w:hAnsi="Consolas" w:cs="Times New Roman"/>
-                                <w:color w:val="4FC1FF"/>
-                                <w:sz w:val="14"/>
-                                <w:szCs w:val="14"/>
-                                <w:lang w:val="en-US" w:eastAsia="pt-BR"/>
-                              </w:rPr>
-                              <w:t>GET</w:t>
-                            </w:r>
-                            <w:r>
-                              <w:rPr>
-                                <w:rFonts w:ascii="Consolas" w:eastAsia="Times New Roman" w:hAnsi="Consolas" w:cs="Times New Roman"/>
-                                <w:color w:val="D4D4D4"/>
-                                <w:sz w:val="14"/>
-                                <w:szCs w:val="14"/>
-                                <w:lang w:val="en-US" w:eastAsia="pt-BR"/>
-                              </w:rPr>
-                              <w:t> </w:t>
-                            </w:r>
-                            <w:r>
-                              <w:rPr>
-                                <w:rFonts w:ascii="Consolas" w:eastAsia="Times New Roman" w:hAnsi="Consolas" w:cs="Times New Roman"/>
-                                <w:color w:val="C8C8C8"/>
-                                <w:sz w:val="14"/>
-                                <w:szCs w:val="14"/>
-                                <w:lang w:val="en-US" w:eastAsia="pt-BR"/>
-                              </w:rPr>
-                              <w:t>https</w:t>
-                            </w:r>
-                            <w:r>
-                              <w:rPr>
-                                <w:rFonts w:ascii="Consolas" w:eastAsia="Times New Roman" w:hAnsi="Consolas" w:cs="Times New Roman"/>
-                                <w:color w:val="D4D4D4"/>
-                                <w:sz w:val="14"/>
-                                <w:szCs w:val="14"/>
-                                <w:lang w:val="en-US" w:eastAsia="pt-BR"/>
-                              </w:rPr>
-                              <w:t>:</w:t>
-                            </w:r>
-                            <w:r>
-                              <w:rPr>
-                                <w:rFonts w:ascii="Consolas" w:eastAsia="Times New Roman" w:hAnsi="Consolas" w:cs="Times New Roman"/>
-                                <w:color w:val="6A9955"/>
-                                <w:sz w:val="14"/>
-                                <w:szCs w:val="14"/>
-                                <w:lang w:val="en-US" w:eastAsia="pt-BR"/>
-                              </w:rPr>
-                              <w:t>//api.seguradora.com.br/open-insurance/products-serv</w:t>
-                            </w:r>
-                            <w:r>
-                              <w:rPr>
-                                <w:rFonts w:ascii="Consolas" w:eastAsia="Times New Roman" w:hAnsi="Consolas" w:cs="Times New Roman"/>
-                                <w:color w:val="6A9955"/>
-                                <w:sz w:val="14"/>
-                                <w:szCs w:val="14"/>
-                                <w:lang w:val="en-US" w:eastAsia="pt-BR"/>
-                              </w:rPr>
-                              <w:t>i</w:t>
-                            </w:r>
-                            <w:r>
-                              <w:rPr>
-                                <w:rFonts w:ascii="Consolas" w:eastAsia="Times New Roman" w:hAnsi="Consolas" w:cs="Times New Roman"/>
-                                <w:color w:val="6A9955"/>
-                                <w:sz w:val="14"/>
-                                <w:szCs w:val="14"/>
-                                <w:lang w:val="en-US" w:eastAsia="pt-BR"/>
-                              </w:rPr>
-                              <w:t>ces/v1/</w:t>
-                            </w:r>
-                            <w:r>
-                              <w:rPr>
-                                <w:lang w:val="en-US"/>
-                              </w:rPr>
-                              <w:t xml:space="preserve"> </w:t>
-                            </w:r>
-                            <w:r>
-                              <w:rPr>
-                                <w:rFonts w:ascii="Consolas" w:eastAsia="Times New Roman" w:hAnsi="Consolas" w:cs="Times New Roman"/>
-                                <w:color w:val="6A9955"/>
-                                <w:sz w:val="14"/>
-                                <w:szCs w:val="14"/>
-                                <w:lang w:val="en-US" w:eastAsia="pt-BR"/>
-                              </w:rPr>
-                              <w:t xml:space="preserve">extended-warranty </w:t>
-                            </w:r>
-                            <w:r>
-                              <w:rPr>
-                                <w:rFonts w:ascii="Consolas" w:eastAsia="Times New Roman" w:hAnsi="Consolas" w:cs="Times New Roman"/>
-                                <w:color w:val="6A9955"/>
-                                <w:sz w:val="14"/>
-                                <w:szCs w:val="14"/>
-                                <w:lang w:val="en-US" w:eastAsia="pt-BR"/>
-                              </w:rPr>
-                              <w:t>HTTP/1.1</w:t>
-                            </w:r>
-                          </w:p>
-                          <w:p>
-                            <w:pPr>
-                              <w:shd w:val="clear" w:color="auto" w:fill="1E1E1E"/>
-                              <w:spacing w:after="0" w:line="285" w:lineRule="atLeast"/>
-                              <w:rPr>
-                                <w:rFonts w:ascii="Consolas" w:eastAsia="Times New Roman" w:hAnsi="Consolas" w:cs="Times New Roman"/>
-                                <w:color w:val="D4D4D4"/>
-                                <w:sz w:val="14"/>
-                                <w:szCs w:val="14"/>
-                                <w:lang w:val="en-US" w:eastAsia="pt-BR"/>
-                              </w:rPr>
-                            </w:pPr>
-                            <w:r>
-                              <w:rPr>
-                                <w:rFonts w:ascii="Consolas" w:eastAsia="Times New Roman" w:hAnsi="Consolas" w:cs="Times New Roman"/>
-                                <w:color w:val="C8C8C8"/>
-                                <w:sz w:val="14"/>
-                                <w:szCs w:val="14"/>
-                                <w:lang w:val="en-US" w:eastAsia="pt-BR"/>
-                              </w:rPr>
-                              <w:t>Host</w:t>
-                            </w:r>
-                            <w:r>
-                              <w:rPr>
-                                <w:rFonts w:ascii="Consolas" w:eastAsia="Times New Roman" w:hAnsi="Consolas" w:cs="Times New Roman"/>
-                                <w:color w:val="D4D4D4"/>
-                                <w:sz w:val="14"/>
-                                <w:szCs w:val="14"/>
-                                <w:lang w:val="en-US" w:eastAsia="pt-BR"/>
-                              </w:rPr>
-                              <w:t>: </w:t>
-                            </w:r>
-                            <w:r>
-                              <w:rPr>
-                                <w:rFonts w:ascii="Consolas" w:eastAsia="Times New Roman" w:hAnsi="Consolas" w:cs="Times New Roman"/>
-                                <w:color w:val="9CDCFE"/>
-                                <w:sz w:val="14"/>
-                                <w:szCs w:val="14"/>
-                                <w:lang w:val="en-US" w:eastAsia="pt-BR"/>
-                              </w:rPr>
-                              <w:t>api</w:t>
-                            </w:r>
-                            <w:r>
-                              <w:rPr>
-                                <w:rFonts w:ascii="Consolas" w:eastAsia="Times New Roman" w:hAnsi="Consolas" w:cs="Times New Roman"/>
-                                <w:color w:val="D4D4D4"/>
-                                <w:sz w:val="14"/>
-                                <w:szCs w:val="14"/>
-                                <w:lang w:val="en-US" w:eastAsia="pt-BR"/>
-                              </w:rPr>
-                              <w:t>.</w:t>
-                            </w:r>
-                            <w:r>
-                              <w:rPr>
-                                <w:rFonts w:ascii="Consolas" w:eastAsia="Times New Roman" w:hAnsi="Consolas" w:cs="Times New Roman"/>
-                                <w:color w:val="9CDCFE"/>
-                                <w:sz w:val="14"/>
-                                <w:szCs w:val="14"/>
-                                <w:lang w:val="en-US" w:eastAsia="pt-BR"/>
-                              </w:rPr>
-                              <w:t>seguradora</w:t>
-                            </w:r>
-                            <w:r>
-                              <w:rPr>
-                                <w:rFonts w:ascii="Consolas" w:eastAsia="Times New Roman" w:hAnsi="Consolas" w:cs="Times New Roman"/>
-                                <w:color w:val="D4D4D4"/>
-                                <w:sz w:val="14"/>
-                                <w:szCs w:val="14"/>
-                                <w:lang w:val="en-US" w:eastAsia="pt-BR"/>
-                              </w:rPr>
-                              <w:t>.</w:t>
-                            </w:r>
-                            <w:r>
-                              <w:rPr>
-                                <w:rFonts w:ascii="Consolas" w:eastAsia="Times New Roman" w:hAnsi="Consolas" w:cs="Times New Roman"/>
-                                <w:color w:val="9CDCFE"/>
-                                <w:sz w:val="14"/>
-                                <w:szCs w:val="14"/>
-                                <w:lang w:val="en-US" w:eastAsia="pt-BR"/>
-                              </w:rPr>
-                              <w:t>com</w:t>
-                            </w:r>
-                            <w:r>
-                              <w:rPr>
-                                <w:rFonts w:ascii="Consolas" w:eastAsia="Times New Roman" w:hAnsi="Consolas" w:cs="Times New Roman"/>
-                                <w:color w:val="D4D4D4"/>
-                                <w:sz w:val="14"/>
-                                <w:szCs w:val="14"/>
-                                <w:lang w:val="en-US" w:eastAsia="pt-BR"/>
-                              </w:rPr>
-                              <w:t>.</w:t>
-                            </w:r>
-                            <w:r>
-                              <w:rPr>
-                                <w:rFonts w:ascii="Consolas" w:eastAsia="Times New Roman" w:hAnsi="Consolas" w:cs="Times New Roman"/>
-                                <w:color w:val="9CDCFE"/>
-                                <w:sz w:val="14"/>
-                                <w:szCs w:val="14"/>
-                                <w:lang w:val="en-US" w:eastAsia="pt-BR"/>
-                              </w:rPr>
-                              <w:t>br</w:t>
-                            </w:r>
-                          </w:p>
-                          <w:p>
-                            <w:pPr>
-                              <w:shd w:val="clear" w:color="auto" w:fill="1E1E1E"/>
-                              <w:spacing w:after="0" w:line="285" w:lineRule="atLeast"/>
-                              <w:rPr>
-                                <w:rFonts w:ascii="Consolas" w:eastAsia="Times New Roman" w:hAnsi="Consolas" w:cs="Times New Roman"/>
-                                <w:color w:val="D4D4D4"/>
-                                <w:sz w:val="14"/>
-                                <w:szCs w:val="14"/>
-                                <w:lang w:val="en-US" w:eastAsia="pt-BR"/>
-                              </w:rPr>
-                            </w:pPr>
-                            <w:r>
-                              <w:rPr>
-                                <w:rFonts w:ascii="Consolas" w:eastAsia="Times New Roman" w:hAnsi="Consolas" w:cs="Times New Roman"/>
-                                <w:color w:val="C8C8C8"/>
-                                <w:sz w:val="14"/>
-                                <w:szCs w:val="14"/>
-                                <w:lang w:val="en-US" w:eastAsia="pt-BR"/>
-                              </w:rPr>
-                              <w:t>Accept</w:t>
-                            </w:r>
-                            <w:r>
-                              <w:rPr>
-                                <w:rFonts w:ascii="Consolas" w:eastAsia="Times New Roman" w:hAnsi="Consolas" w:cs="Times New Roman"/>
-                                <w:color w:val="D4D4D4"/>
-                                <w:sz w:val="14"/>
-                                <w:szCs w:val="14"/>
-                                <w:lang w:val="en-US" w:eastAsia="pt-BR"/>
-                              </w:rPr>
-                              <w:t>: </w:t>
-                            </w:r>
-                            <w:r>
-                              <w:rPr>
-                                <w:rFonts w:ascii="Consolas" w:eastAsia="Times New Roman" w:hAnsi="Consolas" w:cs="Times New Roman"/>
-                                <w:color w:val="9CDCFE"/>
-                                <w:sz w:val="14"/>
-                                <w:szCs w:val="14"/>
-                                <w:lang w:val="en-US" w:eastAsia="pt-BR"/>
-                              </w:rPr>
-                              <w:t>application</w:t>
-                            </w:r>
-                            <w:r>
-                              <w:rPr>
-                                <w:rFonts w:ascii="Consolas" w:eastAsia="Times New Roman" w:hAnsi="Consolas" w:cs="Times New Roman"/>
-                                <w:color w:val="D4D4D4"/>
-                                <w:sz w:val="14"/>
-                                <w:szCs w:val="14"/>
-                                <w:lang w:val="en-US" w:eastAsia="pt-BR"/>
-                              </w:rPr>
-                              <w:t>/</w:t>
-                            </w:r>
-                            <w:r>
-                              <w:rPr>
-                                <w:rFonts w:ascii="Consolas" w:eastAsia="Times New Roman" w:hAnsi="Consolas" w:cs="Times New Roman"/>
-                                <w:color w:val="9CDCFE"/>
-                                <w:sz w:val="14"/>
-                                <w:szCs w:val="14"/>
-                                <w:lang w:val="en-US" w:eastAsia="pt-BR"/>
-                              </w:rPr>
-                              <w:t>json</w:t>
-                            </w:r>
-                          </w:p>
-                          <w:p>
-                            <w:pPr>
-                              <w:shd w:val="clear" w:color="auto" w:fill="1E1E1E"/>
-                              <w:spacing w:after="0" w:line="285" w:lineRule="atLeast"/>
-                              <w:rPr>
-                                <w:rFonts w:ascii="Consolas" w:eastAsia="Times New Roman" w:hAnsi="Consolas" w:cs="Times New Roman"/>
-                                <w:color w:val="D4D4D4"/>
-                                <w:sz w:val="14"/>
-                                <w:szCs w:val="14"/>
-                                <w:lang w:val="en-US" w:eastAsia="pt-BR"/>
-                              </w:rPr>
-                            </w:pPr>
-                          </w:p>
-                          <w:p>
-                            <w:pPr>
-                              <w:shd w:val="clear" w:color="auto" w:fill="1E1E1E"/>
-                              <w:spacing w:after="0" w:line="285" w:lineRule="atLeast"/>
-                              <w:rPr>
-                                <w:rFonts w:ascii="Consolas" w:eastAsia="Times New Roman" w:hAnsi="Consolas" w:cs="Times New Roman"/>
-                                <w:color w:val="D4D4D4"/>
-                                <w:sz w:val="14"/>
-                                <w:szCs w:val="14"/>
-                                <w:lang w:val="en-US" w:eastAsia="pt-BR"/>
-                              </w:rPr>
-                            </w:pPr>
-                            <w:r>
-                              <w:rPr>
-                                <w:rFonts w:ascii="Consolas" w:eastAsia="Times New Roman" w:hAnsi="Consolas" w:cs="Times New Roman"/>
-                                <w:color w:val="569CD6"/>
-                                <w:sz w:val="14"/>
-                                <w:szCs w:val="14"/>
-                                <w:lang w:val="en-US" w:eastAsia="pt-BR"/>
-                              </w:rPr>
-                              <w:t>var</w:t>
-                            </w:r>
-                            <w:r>
-                              <w:rPr>
-                                <w:rFonts w:ascii="Consolas" w:eastAsia="Times New Roman" w:hAnsi="Consolas" w:cs="Times New Roman"/>
-                                <w:color w:val="D4D4D4"/>
-                                <w:sz w:val="14"/>
-                                <w:szCs w:val="14"/>
-                                <w:lang w:val="en-US" w:eastAsia="pt-BR"/>
-                              </w:rPr>
-                              <w:t> </w:t>
-                            </w:r>
-                            <w:r>
-                              <w:rPr>
-                                <w:rFonts w:ascii="Consolas" w:eastAsia="Times New Roman" w:hAnsi="Consolas" w:cs="Times New Roman"/>
-                                <w:color w:val="9CDCFE"/>
-                                <w:sz w:val="14"/>
-                                <w:szCs w:val="14"/>
-                                <w:lang w:val="en-US" w:eastAsia="pt-BR"/>
-                              </w:rPr>
-                              <w:t>req</w:t>
-                            </w:r>
-                            <w:r>
-                              <w:rPr>
-                                <w:rFonts w:ascii="Consolas" w:eastAsia="Times New Roman" w:hAnsi="Consolas" w:cs="Times New Roman"/>
-                                <w:color w:val="D4D4D4"/>
-                                <w:sz w:val="14"/>
-                                <w:szCs w:val="14"/>
-                                <w:lang w:val="en-US" w:eastAsia="pt-BR"/>
-                              </w:rPr>
-                              <w:t> = </w:t>
-                            </w:r>
-                            <w:r>
-                              <w:rPr>
-                                <w:rFonts w:ascii="Consolas" w:eastAsia="Times New Roman" w:hAnsi="Consolas" w:cs="Times New Roman"/>
-                                <w:color w:val="569CD6"/>
-                                <w:sz w:val="14"/>
-                                <w:szCs w:val="14"/>
-                                <w:lang w:val="en-US" w:eastAsia="pt-BR"/>
-                              </w:rPr>
-                              <w:t>new</w:t>
-                            </w:r>
-                            <w:r>
-                              <w:rPr>
-                                <w:rFonts w:ascii="Consolas" w:eastAsia="Times New Roman" w:hAnsi="Consolas" w:cs="Times New Roman"/>
-                                <w:color w:val="D4D4D4"/>
-                                <w:sz w:val="14"/>
-                                <w:szCs w:val="14"/>
-                                <w:lang w:val="en-US" w:eastAsia="pt-BR"/>
-                              </w:rPr>
-                              <w:t> </w:t>
-                            </w:r>
-                            <w:r>
-                              <w:rPr>
-                                <w:rFonts w:ascii="Consolas" w:eastAsia="Times New Roman" w:hAnsi="Consolas" w:cs="Times New Roman"/>
-                                <w:color w:val="4EC9B0"/>
-                                <w:sz w:val="14"/>
-                                <w:szCs w:val="14"/>
-                                <w:lang w:val="en-US" w:eastAsia="pt-BR"/>
-                              </w:rPr>
-                              <w:t>XMLHttpRequest</w:t>
-                            </w:r>
-                            <w:r>
-                              <w:rPr>
-                                <w:rFonts w:ascii="Consolas" w:eastAsia="Times New Roman" w:hAnsi="Consolas" w:cs="Times New Roman"/>
-                                <w:color w:val="D4D4D4"/>
-                                <w:sz w:val="14"/>
-                                <w:szCs w:val="14"/>
-                                <w:lang w:val="en-US" w:eastAsia="pt-BR"/>
-                              </w:rPr>
-                              <w:t>();</w:t>
-                            </w:r>
-                          </w:p>
-                          <w:p>
-                            <w:pPr>
-                              <w:shd w:val="clear" w:color="auto" w:fill="1E1E1E"/>
-                              <w:spacing w:after="0" w:line="285" w:lineRule="atLeast"/>
-                              <w:rPr>
-                                <w:rFonts w:ascii="Consolas" w:eastAsia="Times New Roman" w:hAnsi="Consolas" w:cs="Times New Roman"/>
-                                <w:color w:val="D4D4D4"/>
-                                <w:sz w:val="14"/>
-                                <w:szCs w:val="14"/>
-                                <w:lang w:val="en-US" w:eastAsia="pt-BR"/>
-                              </w:rPr>
-                            </w:pPr>
-                            <w:r>
-                              <w:rPr>
-                                <w:rFonts w:ascii="Consolas" w:eastAsia="Times New Roman" w:hAnsi="Consolas" w:cs="Times New Roman"/>
-                                <w:color w:val="9CDCFE"/>
-                                <w:sz w:val="14"/>
-                                <w:szCs w:val="14"/>
-                                <w:lang w:val="en-US" w:eastAsia="pt-BR"/>
-                              </w:rPr>
-                              <w:t>req</w:t>
-                            </w:r>
-                            <w:r>
-                              <w:rPr>
-                                <w:rFonts w:ascii="Consolas" w:eastAsia="Times New Roman" w:hAnsi="Consolas" w:cs="Times New Roman"/>
-                                <w:color w:val="D4D4D4"/>
-                                <w:sz w:val="14"/>
-                                <w:szCs w:val="14"/>
-                                <w:lang w:val="en-US" w:eastAsia="pt-BR"/>
-                              </w:rPr>
-                              <w:t>.</w:t>
-                            </w:r>
-                            <w:r>
-                              <w:rPr>
-                                <w:rFonts w:ascii="Consolas" w:eastAsia="Times New Roman" w:hAnsi="Consolas" w:cs="Times New Roman"/>
-                                <w:color w:val="DCDCAA"/>
-                                <w:sz w:val="14"/>
-                                <w:szCs w:val="14"/>
-                                <w:lang w:val="en-US" w:eastAsia="pt-BR"/>
-                              </w:rPr>
-                              <w:t>setRequestHeader</w:t>
-                            </w:r>
-                            <w:r>
-                              <w:rPr>
-                                <w:rFonts w:ascii="Consolas" w:eastAsia="Times New Roman" w:hAnsi="Consolas" w:cs="Times New Roman"/>
-                                <w:color w:val="D4D4D4"/>
-                                <w:sz w:val="14"/>
-                                <w:szCs w:val="14"/>
-                                <w:lang w:val="en-US" w:eastAsia="pt-BR"/>
-                              </w:rPr>
-                              <w:t>(</w:t>
-                            </w:r>
-                            <w:r>
-                              <w:rPr>
-                                <w:rFonts w:ascii="Consolas" w:eastAsia="Times New Roman" w:hAnsi="Consolas" w:cs="Times New Roman"/>
-                                <w:color w:val="CE9178"/>
-                                <w:sz w:val="14"/>
-                                <w:szCs w:val="14"/>
-                                <w:lang w:val="en-US" w:eastAsia="pt-BR"/>
-                              </w:rPr>
-                              <w:t>"Accept"</w:t>
-                            </w:r>
-                            <w:r>
-                              <w:rPr>
-                                <w:rFonts w:ascii="Consolas" w:eastAsia="Times New Roman" w:hAnsi="Consolas" w:cs="Times New Roman"/>
-                                <w:color w:val="D4D4D4"/>
-                                <w:sz w:val="14"/>
-                                <w:szCs w:val="14"/>
-                                <w:lang w:val="en-US" w:eastAsia="pt-BR"/>
-                              </w:rPr>
-                              <w:t>, </w:t>
-                            </w:r>
-                            <w:r>
-                              <w:rPr>
-                                <w:rFonts w:ascii="Consolas" w:eastAsia="Times New Roman" w:hAnsi="Consolas" w:cs="Times New Roman"/>
-                                <w:color w:val="CE9178"/>
-                                <w:sz w:val="14"/>
-                                <w:szCs w:val="14"/>
-                                <w:lang w:val="en-US" w:eastAsia="pt-BR"/>
-                              </w:rPr>
-                              <w:t>"application/json"</w:t>
-                            </w:r>
-                            <w:r>
-                              <w:rPr>
-                                <w:rFonts w:ascii="Consolas" w:eastAsia="Times New Roman" w:hAnsi="Consolas" w:cs="Times New Roman"/>
-                                <w:color w:val="D4D4D4"/>
-                                <w:sz w:val="14"/>
-                                <w:szCs w:val="14"/>
-                                <w:lang w:val="en-US" w:eastAsia="pt-BR"/>
-                              </w:rPr>
-                              <w:t>);</w:t>
-                            </w:r>
-                          </w:p>
-                          <w:p>
-                            <w:pPr>
-                              <w:shd w:val="clear" w:color="auto" w:fill="1E1E1E"/>
-                              <w:spacing w:after="0" w:line="285" w:lineRule="atLeast"/>
-                              <w:rPr>
-                                <w:rFonts w:ascii="Consolas" w:eastAsia="Times New Roman" w:hAnsi="Consolas" w:cs="Times New Roman"/>
-                                <w:color w:val="D4D4D4"/>
-                                <w:sz w:val="14"/>
-                                <w:szCs w:val="14"/>
-                                <w:lang w:val="en-US" w:eastAsia="pt-BR"/>
-                              </w:rPr>
-                            </w:pPr>
-                            <w:r>
-                              <w:rPr>
-                                <w:rFonts w:ascii="Consolas" w:eastAsia="Times New Roman" w:hAnsi="Consolas" w:cs="Times New Roman"/>
-                                <w:color w:val="9CDCFE"/>
-                                <w:sz w:val="14"/>
-                                <w:szCs w:val="14"/>
-                                <w:lang w:val="en-US" w:eastAsia="pt-BR"/>
-                              </w:rPr>
-                              <w:t>req</w:t>
-                            </w:r>
-                            <w:r>
-                              <w:rPr>
-                                <w:rFonts w:ascii="Consolas" w:eastAsia="Times New Roman" w:hAnsi="Consolas" w:cs="Times New Roman"/>
-                                <w:color w:val="D4D4D4"/>
-                                <w:sz w:val="14"/>
-                                <w:szCs w:val="14"/>
-                                <w:lang w:val="en-US" w:eastAsia="pt-BR"/>
-                              </w:rPr>
-                              <w:t>.</w:t>
-                            </w:r>
-                            <w:r>
-                              <w:rPr>
-                                <w:rFonts w:ascii="Consolas" w:eastAsia="Times New Roman" w:hAnsi="Consolas" w:cs="Times New Roman"/>
-                                <w:color w:val="DCDCAA"/>
-                                <w:sz w:val="14"/>
-                                <w:szCs w:val="14"/>
-                                <w:lang w:val="en-US" w:eastAsia="pt-BR"/>
-                              </w:rPr>
-                              <w:t>open</w:t>
-                            </w:r>
-                            <w:r>
-                              <w:rPr>
-                                <w:rFonts w:ascii="Consolas" w:eastAsia="Times New Roman" w:hAnsi="Consolas" w:cs="Times New Roman"/>
-                                <w:color w:val="D4D4D4"/>
-                                <w:sz w:val="14"/>
-                                <w:szCs w:val="14"/>
-                                <w:lang w:val="en-US" w:eastAsia="pt-BR"/>
-                              </w:rPr>
-                              <w:t>(</w:t>
-                            </w:r>
-                            <w:r>
-                              <w:rPr>
-                                <w:rFonts w:ascii="Consolas" w:eastAsia="Times New Roman" w:hAnsi="Consolas" w:cs="Times New Roman"/>
-                                <w:color w:val="CE9178"/>
-                                <w:sz w:val="14"/>
-                                <w:szCs w:val="14"/>
-                                <w:lang w:val="en-US" w:eastAsia="pt-BR"/>
-                              </w:rPr>
-                              <w:t>"GET"</w:t>
-                            </w:r>
-                            <w:r>
-                              <w:rPr>
-                                <w:rFonts w:ascii="Consolas" w:eastAsia="Times New Roman" w:hAnsi="Consolas" w:cs="Times New Roman"/>
-                                <w:color w:val="D4D4D4"/>
-                                <w:sz w:val="14"/>
-                                <w:szCs w:val="14"/>
-                                <w:lang w:val="en-US" w:eastAsia="pt-BR"/>
-                              </w:rPr>
-                              <w:t>, </w:t>
-                            </w:r>
-                            <w:r>
-                              <w:rPr>
-                                <w:rFonts w:ascii="Consolas" w:eastAsia="Times New Roman" w:hAnsi="Consolas" w:cs="Times New Roman"/>
-                                <w:color w:val="CE9178"/>
-                                <w:sz w:val="14"/>
-                                <w:szCs w:val="14"/>
-                                <w:lang w:val="en-US" w:eastAsia="pt-BR"/>
-                              </w:rPr>
-                              <w:t>"https://api.seguradora.com.br/open-insurance</w:t>
-                            </w:r>
-                            <w:r>
-                              <w:rPr>
-                                <w:sz w:val="20"/>
-                                <w:szCs w:val="20"/>
-                                <w:lang w:val="en-US"/>
-                              </w:rPr>
-                              <w:t xml:space="preserve"> </w:t>
-                            </w:r>
-                            <w:r>
-                              <w:rPr>
-                                <w:rFonts w:ascii="Consolas" w:eastAsia="Times New Roman" w:hAnsi="Consolas" w:cs="Times New Roman"/>
-                                <w:color w:val="CE9178"/>
-                                <w:sz w:val="14"/>
-                                <w:szCs w:val="14"/>
-                                <w:lang w:val="en-US" w:eastAsia="pt-BR"/>
-                              </w:rPr>
-                              <w:t>/products-services/v1/</w:t>
-                            </w:r>
-                            <w:r>
-                              <w:rPr>
-                                <w:lang w:val="en-US"/>
-                              </w:rPr>
-                              <w:t xml:space="preserve"> </w:t>
-                            </w:r>
-                            <w:r>
-                              <w:rPr>
-                                <w:rFonts w:ascii="Consolas" w:eastAsia="Times New Roman" w:hAnsi="Consolas" w:cs="Times New Roman"/>
-                                <w:color w:val="CE9178"/>
-                                <w:sz w:val="14"/>
-                                <w:szCs w:val="14"/>
-                                <w:lang w:val="en-US" w:eastAsia="pt-BR"/>
-                              </w:rPr>
-                              <w:t xml:space="preserve">extended-warranty </w:t>
-                            </w:r>
-                            <w:r>
-                              <w:rPr>
-                                <w:rFonts w:ascii="Consolas" w:eastAsia="Times New Roman" w:hAnsi="Consolas" w:cs="Times New Roman"/>
-                                <w:color w:val="CE9178"/>
-                                <w:sz w:val="14"/>
-                                <w:szCs w:val="14"/>
-                                <w:lang w:val="en-US" w:eastAsia="pt-BR"/>
-                              </w:rPr>
-                              <w:t>/"</w:t>
-                            </w:r>
-                            <w:r>
-                              <w:rPr>
-                                <w:rFonts w:ascii="Consolas" w:eastAsia="Times New Roman" w:hAnsi="Consolas" w:cs="Times New Roman"/>
-                                <w:color w:val="D4D4D4"/>
-                                <w:sz w:val="14"/>
-                                <w:szCs w:val="14"/>
-                                <w:lang w:val="en-US" w:eastAsia="pt-BR"/>
-                              </w:rPr>
-                              <w:t>, </w:t>
-                            </w:r>
-                            <w:r>
-                              <w:rPr>
-                                <w:rFonts w:ascii="Consolas" w:eastAsia="Times New Roman" w:hAnsi="Consolas" w:cs="Times New Roman"/>
-                                <w:color w:val="569CD6"/>
-                                <w:sz w:val="14"/>
-                                <w:szCs w:val="14"/>
-                                <w:lang w:val="en-US" w:eastAsia="pt-BR"/>
-                              </w:rPr>
-                              <w:t>true</w:t>
-                            </w:r>
-                            <w:r>
-                              <w:rPr>
-                                <w:rFonts w:ascii="Consolas" w:eastAsia="Times New Roman" w:hAnsi="Consolas" w:cs="Times New Roman"/>
-                                <w:color w:val="D4D4D4"/>
-                                <w:sz w:val="14"/>
-                                <w:szCs w:val="14"/>
-                                <w:lang w:val="en-US" w:eastAsia="pt-BR"/>
-                              </w:rPr>
-                              <w:t>);</w:t>
-                            </w:r>
-                          </w:p>
-                          <w:p>
-                            <w:pPr>
-                              <w:shd w:val="clear" w:color="auto" w:fill="1E1E1E"/>
-                              <w:spacing w:after="0" w:line="285" w:lineRule="atLeast"/>
-                              <w:rPr>
-                                <w:rFonts w:ascii="Consolas" w:eastAsia="Times New Roman" w:hAnsi="Consolas" w:cs="Times New Roman"/>
-                                <w:color w:val="D4D4D4"/>
-                                <w:sz w:val="16"/>
-                                <w:szCs w:val="16"/>
-                                <w:lang w:val="en-US" w:eastAsia="pt-BR"/>
-                              </w:rPr>
-                            </w:pPr>
-                            <w:r>
-                              <w:rPr>
-                                <w:rFonts w:ascii="Consolas" w:eastAsia="Times New Roman" w:hAnsi="Consolas" w:cs="Times New Roman"/>
-                                <w:color w:val="9CDCFE"/>
-                                <w:sz w:val="16"/>
-                                <w:szCs w:val="16"/>
-                                <w:lang w:val="en-US" w:eastAsia="pt-BR"/>
-                              </w:rPr>
-                              <w:t>req</w:t>
-                            </w:r>
-                            <w:r>
-                              <w:rPr>
-                                <w:rFonts w:ascii="Consolas" w:eastAsia="Times New Roman" w:hAnsi="Consolas" w:cs="Times New Roman"/>
-                                <w:color w:val="D4D4D4"/>
-                                <w:sz w:val="16"/>
-                                <w:szCs w:val="16"/>
-                                <w:lang w:val="en-US" w:eastAsia="pt-BR"/>
-                              </w:rPr>
-                              <w:t>.</w:t>
-                            </w:r>
-                            <w:r>
-                              <w:rPr>
-                                <w:rFonts w:ascii="Consolas" w:eastAsia="Times New Roman" w:hAnsi="Consolas" w:cs="Times New Roman"/>
-                                <w:color w:val="DCDCAA"/>
-                                <w:sz w:val="16"/>
-                                <w:szCs w:val="16"/>
-                                <w:lang w:val="en-US" w:eastAsia="pt-BR"/>
-                              </w:rPr>
-                              <w:t>send</w:t>
-                            </w:r>
-                            <w:r>
-                              <w:rPr>
-                                <w:rFonts w:ascii="Consolas" w:eastAsia="Times New Roman" w:hAnsi="Consolas" w:cs="Times New Roman"/>
-                                <w:color w:val="D4D4D4"/>
-                                <w:sz w:val="16"/>
-                                <w:szCs w:val="16"/>
-                                <w:lang w:val="en-US" w:eastAsia="pt-BR"/>
-                              </w:rPr>
-                              <w:t>();</w:t>
-                            </w:r>
-                          </w:p>
-                          <w:p>
-                            <w:pPr>
-                              <w:rPr>
-                                <w:sz w:val="16"/>
-                                <w:szCs w:val="16"/>
-                                <w:lang w:val="en-US"/>
-                              </w:rPr>
-                            </w:pPr>
-                          </w:p>
-                        </w:txbxContent>
-                      </wps:txbx>
-                      <wps:bodyPr rot="0" vert="horz" wrap="square" lIns="91440" tIns="45720" rIns="91440" bIns="45720" anchor="t" anchorCtr="0">
-                        <a:noAutofit/>
-                      </wps:bodyPr>
-                    </wps:wsp>
-                  </a:graphicData>
-                </a:graphic>
-                <wp14:sizeRelH relativeFrom="margin">
-                  <wp14:pctWidth>0</wp14:pctWidth>
-                </wp14:sizeRelH>
-                <wp14:sizeRelV relativeFrom="margin">
-                  <wp14:pctHeight>0</wp14:pctHeight>
-                </wp14:sizeRelV>
-              </wp:anchor>
-            </w:drawing>
-          </mc:Choice>
-          <mc:Fallback>
-            <w:pict>
-              <v:shapetype w14:anchorId="0187CDDE" id="_x0000_t202" coordsize="21600,21600" o:spt="202" path="m,l,21600r21600,l21600,xe">
-                <v:stroke joinstyle="miter"/>
-                <v:path gradientshapeok="t" o:connecttype="rect"/>
-              </v:shapetype>
-              <v:shape id="Text Box 2" o:spid="_x0000_s1026" type="#_x0000_t202" style="position:absolute;margin-left:-36.2pt;margin-top:22.6pt;width:513pt;height:132.7pt;z-index:251658240;visibility:visible;mso-wrap-style:square;mso-width-percent:0;mso-height-percent:0;mso-wrap-distance-left:9pt;mso-wrap-distance-top:3.6pt;mso-wrap-distance-right:9pt;mso-wrap-distance-bottom:3.6pt;mso-position-horizontal:absolute;mso-position-horizontal-relative:margin;mso-position-vertical:absolute;mso-position-vertical-relative:text;mso-width-percent:0;mso-height-percent:0;mso-width-relative:margin;mso-height-relative:margin;v-text-anchor:top" o:gfxdata="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" filled="f" stroked="f">
-                <v:textbox>
-                  <w:txbxContent>
-                    <w:p>
-                      <w:pPr>
-                        <w:shd w:val="clear" w:color="auto" w:fill="1E1E1E"/>
-                        <w:spacing w:line="285" w:lineRule="atLeast"/>
-                        <w:rPr>
-                          <w:rFonts w:ascii="Consolas" w:eastAsia="Times New Roman" w:hAnsi="Consolas" w:cs="Times New Roman"/>
-                          <w:color w:val="D4D4D4"/>
-                          <w:sz w:val="14"/>
-                          <w:szCs w:val="14"/>
-                          <w:lang w:val="en-US" w:eastAsia="pt-BR"/>
-                        </w:rPr>
-                      </w:pPr>
-                      <w:r>
-                        <w:rPr>
-                          <w:rFonts w:ascii="Consolas" w:eastAsia="Times New Roman" w:hAnsi="Consolas" w:cs="Times New Roman"/>
-                          <w:color w:val="4FC1FF"/>
-                          <w:sz w:val="14"/>
-                          <w:szCs w:val="14"/>
-                          <w:lang w:val="en-US" w:eastAsia="pt-BR"/>
-                        </w:rPr>
-                        <w:t>GET</w:t>
-                      </w:r>
-                      <w:r>
-                        <w:rPr>
-                          <w:rFonts w:ascii="Consolas" w:eastAsia="Times New Roman" w:hAnsi="Consolas" w:cs="Times New Roman"/>
-                          <w:color w:val="D4D4D4"/>
-                          <w:sz w:val="14"/>
-                          <w:szCs w:val="14"/>
-                          <w:lang w:val="en-US" w:eastAsia="pt-BR"/>
-                        </w:rPr>
-                        <w:t> </w:t>
-                      </w:r>
-                      <w:r>
-                        <w:rPr>
-                          <w:rFonts w:ascii="Consolas" w:eastAsia="Times New Roman" w:hAnsi="Consolas" w:cs="Times New Roman"/>
-                          <w:color w:val="C8C8C8"/>
-                          <w:sz w:val="14"/>
-                          <w:szCs w:val="14"/>
-                          <w:lang w:val="en-US" w:eastAsia="pt-BR"/>
-                        </w:rPr>
-                        <w:t>https</w:t>
-                      </w:r>
-                      <w:r>
-                        <w:rPr>
-                          <w:rFonts w:ascii="Consolas" w:eastAsia="Times New Roman" w:hAnsi="Consolas" w:cs="Times New Roman"/>
-                          <w:color w:val="D4D4D4"/>
-                          <w:sz w:val="14"/>
-                          <w:szCs w:val="14"/>
-                          <w:lang w:val="en-US" w:eastAsia="pt-BR"/>
-                        </w:rPr>
-                        <w:t>:</w:t>
-                      </w:r>
-                      <w:r>
-                        <w:rPr>
-                          <w:rFonts w:ascii="Consolas" w:eastAsia="Times New Roman" w:hAnsi="Consolas" w:cs="Times New Roman"/>
-                          <w:color w:val="6A9955"/>
-                          <w:sz w:val="14"/>
-                          <w:szCs w:val="14"/>
-                          <w:lang w:val="en-US" w:eastAsia="pt-BR"/>
-                        </w:rPr>
-                        <w:t>//api.seguradora.com.br/open-insurance/products-serv</w:t>
-                      </w:r>
-                      <w:r>
-                        <w:rPr>
-                          <w:rFonts w:ascii="Consolas" w:eastAsia="Times New Roman" w:hAnsi="Consolas" w:cs="Times New Roman"/>
-                          <w:color w:val="6A9955"/>
-                          <w:sz w:val="14"/>
-                          <w:szCs w:val="14"/>
-                          <w:lang w:val="en-US" w:eastAsia="pt-BR"/>
-                        </w:rPr>
-                        <w:t>i</w:t>
-                      </w:r>
-                      <w:r>
-                        <w:rPr>
-                          <w:rFonts w:ascii="Consolas" w:eastAsia="Times New Roman" w:hAnsi="Consolas" w:cs="Times New Roman"/>
-                          <w:color w:val="6A9955"/>
-                          <w:sz w:val="14"/>
-                          <w:szCs w:val="14"/>
-                          <w:lang w:val="en-US" w:eastAsia="pt-BR"/>
-                        </w:rPr>
-                        <w:t>ces/v1/</w:t>
-                      </w:r>
-                      <w:r>
-                        <w:rPr>
-                          <w:lang w:val="en-US"/>
-                        </w:rPr>
-                        <w:t xml:space="preserve"> </w:t>
-                      </w:r>
-                      <w:r>
-                        <w:rPr>
-                          <w:rFonts w:ascii="Consolas" w:eastAsia="Times New Roman" w:hAnsi="Consolas" w:cs="Times New Roman"/>
-                          <w:color w:val="6A9955"/>
-                          <w:sz w:val="14"/>
-                          <w:szCs w:val="14"/>
-                          <w:lang w:val="en-US" w:eastAsia="pt-BR"/>
-                        </w:rPr>
-                        <w:t xml:space="preserve">extended-warranty </w:t>
-                      </w:r>
-                      <w:r>
-                        <w:rPr>
-                          <w:rFonts w:ascii="Consolas" w:eastAsia="Times New Roman" w:hAnsi="Consolas" w:cs="Times New Roman"/>
-                          <w:color w:val="6A9955"/>
-                          <w:sz w:val="14"/>
-                          <w:szCs w:val="14"/>
-                          <w:lang w:val="en-US" w:eastAsia="pt-BR"/>
-                        </w:rPr>
-                        <w:t>HTTP/1.1</w:t>
-                      </w:r>
-                    </w:p>
-                    <w:p>
-                      <w:pPr>
-                        <w:shd w:val="clear" w:color="auto" w:fill="1E1E1E"/>
-                        <w:spacing w:after="0" w:line="285" w:lineRule="atLeast"/>
-                        <w:rPr>
-                          <w:rFonts w:ascii="Consolas" w:eastAsia="Times New Roman" w:hAnsi="Consolas" w:cs="Times New Roman"/>
-                          <w:color w:val="D4D4D4"/>
-                          <w:sz w:val="14"/>
-                          <w:szCs w:val="14"/>
-                          <w:lang w:val="en-US" w:eastAsia="pt-BR"/>
-                        </w:rPr>
-                      </w:pPr>
-                      <w:r>
-                        <w:rPr>
-                          <w:rFonts w:ascii="Consolas" w:eastAsia="Times New Roman" w:hAnsi="Consolas" w:cs="Times New Roman"/>
-                          <w:color w:val="C8C8C8"/>
-                          <w:sz w:val="14"/>
-                          <w:szCs w:val="14"/>
-                          <w:lang w:val="en-US" w:eastAsia="pt-BR"/>
-                        </w:rPr>
-                        <w:t>Host</w:t>
-                      </w:r>
-                      <w:r>
-                        <w:rPr>
-                          <w:rFonts w:ascii="Consolas" w:eastAsia="Times New Roman" w:hAnsi="Consolas" w:cs="Times New Roman"/>
-                          <w:color w:val="D4D4D4"/>
-                          <w:sz w:val="14"/>
-                          <w:szCs w:val="14"/>
-                          <w:lang w:val="en-US" w:eastAsia="pt-BR"/>
-                        </w:rPr>
-                        <w:t>: </w:t>
-                      </w:r>
-                      <w:r>
-                        <w:rPr>
-                          <w:rFonts w:ascii="Consolas" w:eastAsia="Times New Roman" w:hAnsi="Consolas" w:cs="Times New Roman"/>
-                          <w:color w:val="9CDCFE"/>
-                          <w:sz w:val="14"/>
-                          <w:szCs w:val="14"/>
-                          <w:lang w:val="en-US" w:eastAsia="pt-BR"/>
-                        </w:rPr>
-                        <w:t>api</w:t>
-                      </w:r>
-                      <w:r>
-                        <w:rPr>
-                          <w:rFonts w:ascii="Consolas" w:eastAsia="Times New Roman" w:hAnsi="Consolas" w:cs="Times New Roman"/>
-                          <w:color w:val="D4D4D4"/>
-                          <w:sz w:val="14"/>
-                          <w:szCs w:val="14"/>
-                          <w:lang w:val="en-US" w:eastAsia="pt-BR"/>
-                        </w:rPr>
-                        <w:t>.</w:t>
-                      </w:r>
-                      <w:r>
-                        <w:rPr>
-                          <w:rFonts w:ascii="Consolas" w:eastAsia="Times New Roman" w:hAnsi="Consolas" w:cs="Times New Roman"/>
-                          <w:color w:val="9CDCFE"/>
-                          <w:sz w:val="14"/>
-                          <w:szCs w:val="14"/>
-                          <w:lang w:val="en-US" w:eastAsia="pt-BR"/>
-                        </w:rPr>
-                        <w:t>seguradora</w:t>
-                      </w:r>
-                      <w:r>
-                        <w:rPr>
-                          <w:rFonts w:ascii="Consolas" w:eastAsia="Times New Roman" w:hAnsi="Consolas" w:cs="Times New Roman"/>
-                          <w:color w:val="D4D4D4"/>
-                          <w:sz w:val="14"/>
-                          <w:szCs w:val="14"/>
-                          <w:lang w:val="en-US" w:eastAsia="pt-BR"/>
-                        </w:rPr>
-                        <w:t>.</w:t>
-                      </w:r>
-                      <w:r>
-                        <w:rPr>
-                          <w:rFonts w:ascii="Consolas" w:eastAsia="Times New Roman" w:hAnsi="Consolas" w:cs="Times New Roman"/>
-                          <w:color w:val="9CDCFE"/>
-                          <w:sz w:val="14"/>
-                          <w:szCs w:val="14"/>
-                          <w:lang w:val="en-US" w:eastAsia="pt-BR"/>
-                        </w:rPr>
-                        <w:t>com</w:t>
-                      </w:r>
-                      <w:r>
-                        <w:rPr>
-                          <w:rFonts w:ascii="Consolas" w:eastAsia="Times New Roman" w:hAnsi="Consolas" w:cs="Times New Roman"/>
-                          <w:color w:val="D4D4D4"/>
-                          <w:sz w:val="14"/>
-                          <w:szCs w:val="14"/>
-                          <w:lang w:val="en-US" w:eastAsia="pt-BR"/>
-                        </w:rPr>
-                        <w:t>.</w:t>
-                      </w:r>
-                      <w:r>
-                        <w:rPr>
-                          <w:rFonts w:ascii="Consolas" w:eastAsia="Times New Roman" w:hAnsi="Consolas" w:cs="Times New Roman"/>
-                          <w:color w:val="9CDCFE"/>
-                          <w:sz w:val="14"/>
-                          <w:szCs w:val="14"/>
-                          <w:lang w:val="en-US" w:eastAsia="pt-BR"/>
-                        </w:rPr>
-                        <w:t>br</w:t>
-                      </w:r>
-                    </w:p>
-                    <w:p>
-                      <w:pPr>
-                        <w:shd w:val="clear" w:color="auto" w:fill="1E1E1E"/>
-                        <w:spacing w:after="0" w:line="285" w:lineRule="atLeast"/>
-                        <w:rPr>
-                          <w:rFonts w:ascii="Consolas" w:eastAsia="Times New Roman" w:hAnsi="Consolas" w:cs="Times New Roman"/>
-                          <w:color w:val="D4D4D4"/>
-                          <w:sz w:val="14"/>
-                          <w:szCs w:val="14"/>
-                          <w:lang w:val="en-US" w:eastAsia="pt-BR"/>
-                        </w:rPr>
-                      </w:pPr>
-                      <w:r>
-                        <w:rPr>
-                          <w:rFonts w:ascii="Consolas" w:eastAsia="Times New Roman" w:hAnsi="Consolas" w:cs="Times New Roman"/>
-                          <w:color w:val="C8C8C8"/>
-                          <w:sz w:val="14"/>
-                          <w:szCs w:val="14"/>
-                          <w:lang w:val="en-US" w:eastAsia="pt-BR"/>
-                        </w:rPr>
-                        <w:t>Accept</w:t>
-                      </w:r>
-                      <w:r>
-                        <w:rPr>
-                          <w:rFonts w:ascii="Consolas" w:eastAsia="Times New Roman" w:hAnsi="Consolas" w:cs="Times New Roman"/>
-                          <w:color w:val="D4D4D4"/>
-                          <w:sz w:val="14"/>
-                          <w:szCs w:val="14"/>
-                          <w:lang w:val="en-US" w:eastAsia="pt-BR"/>
-                        </w:rPr>
-                        <w:t>: </w:t>
-                      </w:r>
-                      <w:r>
-                        <w:rPr>
-                          <w:rFonts w:ascii="Consolas" w:eastAsia="Times New Roman" w:hAnsi="Consolas" w:cs="Times New Roman"/>
-                          <w:color w:val="9CDCFE"/>
-                          <w:sz w:val="14"/>
-                          <w:szCs w:val="14"/>
-                          <w:lang w:val="en-US" w:eastAsia="pt-BR"/>
-                        </w:rPr>
-                        <w:t>application</w:t>
-                      </w:r>
-                      <w:r>
-                        <w:rPr>
-                          <w:rFonts w:ascii="Consolas" w:eastAsia="Times New Roman" w:hAnsi="Consolas" w:cs="Times New Roman"/>
-                          <w:color w:val="D4D4D4"/>
-                          <w:sz w:val="14"/>
-                          <w:szCs w:val="14"/>
-                          <w:lang w:val="en-US" w:eastAsia="pt-BR"/>
-                        </w:rPr>
-                        <w:t>/</w:t>
-                      </w:r>
-                      <w:r>
-                        <w:rPr>
-                          <w:rFonts w:ascii="Consolas" w:eastAsia="Times New Roman" w:hAnsi="Consolas" w:cs="Times New Roman"/>
-                          <w:color w:val="9CDCFE"/>
-                          <w:sz w:val="14"/>
-                          <w:szCs w:val="14"/>
-                          <w:lang w:val="en-US" w:eastAsia="pt-BR"/>
-                        </w:rPr>
-                        <w:t>json</w:t>
-                      </w:r>
-                    </w:p>
-                    <w:p>
-                      <w:pPr>
-                        <w:shd w:val="clear" w:color="auto" w:fill="1E1E1E"/>
-                        <w:spacing w:after="0" w:line="285" w:lineRule="atLeast"/>
-                        <w:rPr>
-                          <w:rFonts w:ascii="Consolas" w:eastAsia="Times New Roman" w:hAnsi="Consolas" w:cs="Times New Roman"/>
-                          <w:color w:val="D4D4D4"/>
-                          <w:sz w:val="14"/>
-                          <w:szCs w:val="14"/>
-                          <w:lang w:val="en-US" w:eastAsia="pt-BR"/>
-                        </w:rPr>
-                      </w:pPr>
-                    </w:p>
-                    <w:p>
-                      <w:pPr>
-                        <w:shd w:val="clear" w:color="auto" w:fill="1E1E1E"/>
-                        <w:spacing w:after="0" w:line="285" w:lineRule="atLeast"/>
-                        <w:rPr>
-                          <w:rFonts w:ascii="Consolas" w:eastAsia="Times New Roman" w:hAnsi="Consolas" w:cs="Times New Roman"/>
-                          <w:color w:val="D4D4D4"/>
-                          <w:sz w:val="14"/>
-                          <w:szCs w:val="14"/>
-                          <w:lang w:val="en-US" w:eastAsia="pt-BR"/>
-                        </w:rPr>
-                      </w:pPr>
-                      <w:r>
-                        <w:rPr>
-                          <w:rFonts w:ascii="Consolas" w:eastAsia="Times New Roman" w:hAnsi="Consolas" w:cs="Times New Roman"/>
-                          <w:color w:val="569CD6"/>
-                          <w:sz w:val="14"/>
-                          <w:szCs w:val="14"/>
-                          <w:lang w:val="en-US" w:eastAsia="pt-BR"/>
-                        </w:rPr>
-                        <w:t>var</w:t>
-                      </w:r>
-                      <w:r>
-                        <w:rPr>
-                          <w:rFonts w:ascii="Consolas" w:eastAsia="Times New Roman" w:hAnsi="Consolas" w:cs="Times New Roman"/>
-                          <w:color w:val="D4D4D4"/>
-                          <w:sz w:val="14"/>
-                          <w:szCs w:val="14"/>
-                          <w:lang w:val="en-US" w:eastAsia="pt-BR"/>
-                        </w:rPr>
-                        <w:t> </w:t>
-                      </w:r>
-                      <w:r>
-                        <w:rPr>
-                          <w:rFonts w:ascii="Consolas" w:eastAsia="Times New Roman" w:hAnsi="Consolas" w:cs="Times New Roman"/>
-                          <w:color w:val="9CDCFE"/>
-                          <w:sz w:val="14"/>
-                          <w:szCs w:val="14"/>
-                          <w:lang w:val="en-US" w:eastAsia="pt-BR"/>
-                        </w:rPr>
-                        <w:t>req</w:t>
-                      </w:r>
-                      <w:r>
-                        <w:rPr>
-                          <w:rFonts w:ascii="Consolas" w:eastAsia="Times New Roman" w:hAnsi="Consolas" w:cs="Times New Roman"/>
-                          <w:color w:val="D4D4D4"/>
-                          <w:sz w:val="14"/>
-                          <w:szCs w:val="14"/>
-                          <w:lang w:val="en-US" w:eastAsia="pt-BR"/>
-                        </w:rPr>
-                        <w:t> = </w:t>
-                      </w:r>
-                      <w:r>
-                        <w:rPr>
-                          <w:rFonts w:ascii="Consolas" w:eastAsia="Times New Roman" w:hAnsi="Consolas" w:cs="Times New Roman"/>
-                          <w:color w:val="569CD6"/>
-                          <w:sz w:val="14"/>
-                          <w:szCs w:val="14"/>
-                          <w:lang w:val="en-US" w:eastAsia="pt-BR"/>
-                        </w:rPr>
-                        <w:t>new</w:t>
-                      </w:r>
-                      <w:r>
-                        <w:rPr>
-                          <w:rFonts w:ascii="Consolas" w:eastAsia="Times New Roman" w:hAnsi="Consolas" w:cs="Times New Roman"/>
-                          <w:color w:val="D4D4D4"/>
-                          <w:sz w:val="14"/>
-                          <w:szCs w:val="14"/>
-                          <w:lang w:val="en-US" w:eastAsia="pt-BR"/>
-                        </w:rPr>
-                        <w:t> </w:t>
-                      </w:r>
-                      <w:proofErr w:type="spellStart"/>
-                      <w:proofErr w:type="gramStart"/>
-                      <w:r>
-                        <w:rPr>
-                          <w:rFonts w:ascii="Consolas" w:eastAsia="Times New Roman" w:hAnsi="Consolas" w:cs="Times New Roman"/>
-                          <w:color w:val="4EC9B0"/>
-                          <w:sz w:val="14"/>
-                          <w:szCs w:val="14"/>
-                          <w:lang w:val="en-US" w:eastAsia="pt-BR"/>
-                        </w:rPr>
-                        <w:t>XMLHttpRequest</w:t>
-                      </w:r>
-                      <w:proofErr w:type="spellEnd"/>
-                      <w:r>
-                        <w:rPr>
-                          <w:rFonts w:ascii="Consolas" w:eastAsia="Times New Roman" w:hAnsi="Consolas" w:cs="Times New Roman"/>
-                          <w:color w:val="D4D4D4"/>
-                          <w:sz w:val="14"/>
-                          <w:szCs w:val="14"/>
-                          <w:lang w:val="en-US" w:eastAsia="pt-BR"/>
-                        </w:rPr>
-                        <w:t>(</w:t>
-                      </w:r>
-                      <w:proofErr w:type="gramEnd"/>
-                      <w:r>
-                        <w:rPr>
-                          <w:rFonts w:ascii="Consolas" w:eastAsia="Times New Roman" w:hAnsi="Consolas" w:cs="Times New Roman"/>
-                          <w:color w:val="D4D4D4"/>
-                          <w:sz w:val="14"/>
-                          <w:szCs w:val="14"/>
-                          <w:lang w:val="en-US" w:eastAsia="pt-BR"/>
-                        </w:rPr>
-                        <w:t>);</w:t>
-                      </w:r>
-                    </w:p>
-                    <w:p>
-                      <w:pPr>
-                        <w:shd w:val="clear" w:color="auto" w:fill="1E1E1E"/>
-                        <w:spacing w:after="0" w:line="285" w:lineRule="atLeast"/>
-                        <w:rPr>
-                          <w:rFonts w:ascii="Consolas" w:eastAsia="Times New Roman" w:hAnsi="Consolas" w:cs="Times New Roman"/>
-                          <w:color w:val="D4D4D4"/>
-                          <w:sz w:val="14"/>
-                          <w:szCs w:val="14"/>
-                          <w:lang w:val="en-US" w:eastAsia="pt-BR"/>
-                        </w:rPr>
-                      </w:pPr>
-                      <w:proofErr w:type="spellStart"/>
-                      <w:proofErr w:type="gramStart"/>
-                      <w:r>
-                        <w:rPr>
-                          <w:rFonts w:ascii="Consolas" w:eastAsia="Times New Roman" w:hAnsi="Consolas" w:cs="Times New Roman"/>
-                          <w:color w:val="9CDCFE"/>
-                          <w:sz w:val="14"/>
-                          <w:szCs w:val="14"/>
-                          <w:lang w:val="en-US" w:eastAsia="pt-BR"/>
-                        </w:rPr>
-                        <w:t>req</w:t>
-                      </w:r>
-                      <w:r>
-                        <w:rPr>
-                          <w:rFonts w:ascii="Consolas" w:eastAsia="Times New Roman" w:hAnsi="Consolas" w:cs="Times New Roman"/>
-                          <w:color w:val="D4D4D4"/>
-                          <w:sz w:val="14"/>
-                          <w:szCs w:val="14"/>
-                          <w:lang w:val="en-US" w:eastAsia="pt-BR"/>
-                        </w:rPr>
-                        <w:t>.</w:t>
-                      </w:r>
-                      <w:r>
-                        <w:rPr>
-                          <w:rFonts w:ascii="Consolas" w:eastAsia="Times New Roman" w:hAnsi="Consolas" w:cs="Times New Roman"/>
-                          <w:color w:val="DCDCAA"/>
-                          <w:sz w:val="14"/>
-                          <w:szCs w:val="14"/>
-                          <w:lang w:val="en-US" w:eastAsia="pt-BR"/>
-                        </w:rPr>
-                        <w:t>setRequestHeader</w:t>
-                      </w:r>
-                      <w:proofErr w:type="spellEnd"/>
-                      <w:proofErr w:type="gramEnd"/>
-                      <w:r>
-                        <w:rPr>
-                          <w:rFonts w:ascii="Consolas" w:eastAsia="Times New Roman" w:hAnsi="Consolas" w:cs="Times New Roman"/>
-                          <w:color w:val="D4D4D4"/>
-                          <w:sz w:val="14"/>
-                          <w:szCs w:val="14"/>
-                          <w:lang w:val="en-US" w:eastAsia="pt-BR"/>
-                        </w:rPr>
-                        <w:t>(</w:t>
-                      </w:r>
-                      <w:r>
-                        <w:rPr>
-                          <w:rFonts w:ascii="Consolas" w:eastAsia="Times New Roman" w:hAnsi="Consolas" w:cs="Times New Roman"/>
-                          <w:color w:val="CE9178"/>
-                          <w:sz w:val="14"/>
-                          <w:szCs w:val="14"/>
-                          <w:lang w:val="en-US" w:eastAsia="pt-BR"/>
-                        </w:rPr>
-                        <w:t>"Accept"</w:t>
-                      </w:r>
-                      <w:r>
-                        <w:rPr>
-                          <w:rFonts w:ascii="Consolas" w:eastAsia="Times New Roman" w:hAnsi="Consolas" w:cs="Times New Roman"/>
-                          <w:color w:val="D4D4D4"/>
-                          <w:sz w:val="14"/>
-                          <w:szCs w:val="14"/>
-                          <w:lang w:val="en-US" w:eastAsia="pt-BR"/>
-                        </w:rPr>
-                        <w:t>, </w:t>
-                      </w:r>
-                      <w:r>
-                        <w:rPr>
-                          <w:rFonts w:ascii="Consolas" w:eastAsia="Times New Roman" w:hAnsi="Consolas" w:cs="Times New Roman"/>
-                          <w:color w:val="CE9178"/>
-                          <w:sz w:val="14"/>
-                          <w:szCs w:val="14"/>
-                          <w:lang w:val="en-US" w:eastAsia="pt-BR"/>
-                        </w:rPr>
-                        <w:t>"application/json"</w:t>
-                      </w:r>
-                      <w:r>
-                        <w:rPr>
-                          <w:rFonts w:ascii="Consolas" w:eastAsia="Times New Roman" w:hAnsi="Consolas" w:cs="Times New Roman"/>
-                          <w:color w:val="D4D4D4"/>
-                          <w:sz w:val="14"/>
-                          <w:szCs w:val="14"/>
-                          <w:lang w:val="en-US" w:eastAsia="pt-BR"/>
-                        </w:rPr>
-                        <w:t>);</w:t>
-                      </w:r>
-                    </w:p>
-                    <w:p>
-                      <w:pPr>
-                        <w:shd w:val="clear" w:color="auto" w:fill="1E1E1E"/>
-                        <w:spacing w:after="0" w:line="285" w:lineRule="atLeast"/>
-                        <w:rPr>
-                          <w:rFonts w:ascii="Consolas" w:eastAsia="Times New Roman" w:hAnsi="Consolas" w:cs="Times New Roman"/>
-                          <w:color w:val="D4D4D4"/>
-                          <w:sz w:val="14"/>
-                          <w:szCs w:val="14"/>
-                          <w:lang w:val="en-US" w:eastAsia="pt-BR"/>
-                        </w:rPr>
-                      </w:pPr>
-                      <w:proofErr w:type="spellStart"/>
-                      <w:proofErr w:type="gramStart"/>
-                      <w:r>
-                        <w:rPr>
-                          <w:rFonts w:ascii="Consolas" w:eastAsia="Times New Roman" w:hAnsi="Consolas" w:cs="Times New Roman"/>
-                          <w:color w:val="9CDCFE"/>
-                          <w:sz w:val="14"/>
-                          <w:szCs w:val="14"/>
-                          <w:lang w:val="en-US" w:eastAsia="pt-BR"/>
-                        </w:rPr>
-                        <w:t>req</w:t>
-                      </w:r>
-                      <w:r>
-                        <w:rPr>
-                          <w:rFonts w:ascii="Consolas" w:eastAsia="Times New Roman" w:hAnsi="Consolas" w:cs="Times New Roman"/>
-                          <w:color w:val="D4D4D4"/>
-                          <w:sz w:val="14"/>
-                          <w:szCs w:val="14"/>
-                          <w:lang w:val="en-US" w:eastAsia="pt-BR"/>
-                        </w:rPr>
-                        <w:t>.</w:t>
-                      </w:r>
-                      <w:r>
-                        <w:rPr>
-                          <w:rFonts w:ascii="Consolas" w:eastAsia="Times New Roman" w:hAnsi="Consolas" w:cs="Times New Roman"/>
-                          <w:color w:val="DCDCAA"/>
-                          <w:sz w:val="14"/>
-                          <w:szCs w:val="14"/>
-                          <w:lang w:val="en-US" w:eastAsia="pt-BR"/>
-                        </w:rPr>
-                        <w:t>open</w:t>
-                      </w:r>
-                      <w:proofErr w:type="spellEnd"/>
-                      <w:proofErr w:type="gramEnd"/>
-                      <w:r>
-                        <w:rPr>
-                          <w:rFonts w:ascii="Consolas" w:eastAsia="Times New Roman" w:hAnsi="Consolas" w:cs="Times New Roman"/>
-                          <w:color w:val="D4D4D4"/>
-                          <w:sz w:val="14"/>
-                          <w:szCs w:val="14"/>
-                          <w:lang w:val="en-US" w:eastAsia="pt-BR"/>
-                        </w:rPr>
-                        <w:t>(</w:t>
-                      </w:r>
-                      <w:r>
-                        <w:rPr>
-                          <w:rFonts w:ascii="Consolas" w:eastAsia="Times New Roman" w:hAnsi="Consolas" w:cs="Times New Roman"/>
-                          <w:color w:val="CE9178"/>
-                          <w:sz w:val="14"/>
-                          <w:szCs w:val="14"/>
-                          <w:lang w:val="en-US" w:eastAsia="pt-BR"/>
-                        </w:rPr>
-                        <w:t>"GET"</w:t>
-                      </w:r>
-                      <w:r>
-                        <w:rPr>
-                          <w:rFonts w:ascii="Consolas" w:eastAsia="Times New Roman" w:hAnsi="Consolas" w:cs="Times New Roman"/>
-                          <w:color w:val="D4D4D4"/>
-                          <w:sz w:val="14"/>
-                          <w:szCs w:val="14"/>
-                          <w:lang w:val="en-US" w:eastAsia="pt-BR"/>
-                        </w:rPr>
-                        <w:t>, </w:t>
-                      </w:r>
-                      <w:r>
-                        <w:rPr>
-                          <w:rFonts w:ascii="Consolas" w:eastAsia="Times New Roman" w:hAnsi="Consolas" w:cs="Times New Roman"/>
-                          <w:color w:val="CE9178"/>
-                          <w:sz w:val="14"/>
-                          <w:szCs w:val="14"/>
-                          <w:lang w:val="en-US" w:eastAsia="pt-BR"/>
-                        </w:rPr>
-                        <w:t>"https://api.seguradora.com.br/open-insurance</w:t>
-                      </w:r>
-                      <w:r>
-                        <w:rPr>
-                          <w:sz w:val="20"/>
-                          <w:szCs w:val="20"/>
-                          <w:lang w:val="en-US"/>
-                        </w:rPr>
-                        <w:t xml:space="preserve"> </w:t>
-                      </w:r>
-                      <w:r>
-                        <w:rPr>
-                          <w:rFonts w:ascii="Consolas" w:eastAsia="Times New Roman" w:hAnsi="Consolas" w:cs="Times New Roman"/>
-                          <w:color w:val="CE9178"/>
-                          <w:sz w:val="14"/>
-                          <w:szCs w:val="14"/>
-                          <w:lang w:val="en-US" w:eastAsia="pt-BR"/>
-                        </w:rPr>
-                        <w:t>/products-services/v1/</w:t>
-                      </w:r>
-                      <w:r>
-                        <w:rPr>
-                          <w:lang w:val="en-US"/>
-                        </w:rPr>
-                        <w:t xml:space="preserve"> </w:t>
-                      </w:r>
-                      <w:r>
-                        <w:rPr>
-                          <w:rFonts w:ascii="Consolas" w:eastAsia="Times New Roman" w:hAnsi="Consolas" w:cs="Times New Roman"/>
-                          <w:color w:val="CE9178"/>
-                          <w:sz w:val="14"/>
-                          <w:szCs w:val="14"/>
-                          <w:lang w:val="en-US" w:eastAsia="pt-BR"/>
-                        </w:rPr>
-                        <w:t xml:space="preserve">extended-warranty </w:t>
-                      </w:r>
-                      <w:r>
-                        <w:rPr>
-                          <w:rFonts w:ascii="Consolas" w:eastAsia="Times New Roman" w:hAnsi="Consolas" w:cs="Times New Roman"/>
-                          <w:color w:val="CE9178"/>
-                          <w:sz w:val="14"/>
-                          <w:szCs w:val="14"/>
-                          <w:lang w:val="en-US" w:eastAsia="pt-BR"/>
-                        </w:rPr>
-                        <w:t>/"</w:t>
-                      </w:r>
-                      <w:r>
-                        <w:rPr>
-                          <w:rFonts w:ascii="Consolas" w:eastAsia="Times New Roman" w:hAnsi="Consolas" w:cs="Times New Roman"/>
-                          <w:color w:val="D4D4D4"/>
-                          <w:sz w:val="14"/>
-                          <w:szCs w:val="14"/>
-                          <w:lang w:val="en-US" w:eastAsia="pt-BR"/>
-                        </w:rPr>
-                        <w:t>, </w:t>
-                      </w:r>
-                      <w:r>
-                        <w:rPr>
-                          <w:rFonts w:ascii="Consolas" w:eastAsia="Times New Roman" w:hAnsi="Consolas" w:cs="Times New Roman"/>
-                          <w:color w:val="569CD6"/>
-                          <w:sz w:val="14"/>
-                          <w:szCs w:val="14"/>
-                          <w:lang w:val="en-US" w:eastAsia="pt-BR"/>
-                        </w:rPr>
-                        <w:t>true</w:t>
-                      </w:r>
-                      <w:r>
-                        <w:rPr>
-                          <w:rFonts w:ascii="Consolas" w:eastAsia="Times New Roman" w:hAnsi="Consolas" w:cs="Times New Roman"/>
-                          <w:color w:val="D4D4D4"/>
-                          <w:sz w:val="14"/>
-                          <w:szCs w:val="14"/>
-                          <w:lang w:val="en-US" w:eastAsia="pt-BR"/>
-                        </w:rPr>
-                        <w:t>);</w:t>
-                      </w:r>
-                    </w:p>
-                    <w:p>
-                      <w:pPr>
-                        <w:shd w:val="clear" w:color="auto" w:fill="1E1E1E"/>
-                        <w:spacing w:after="0" w:line="285" w:lineRule="atLeast"/>
-                        <w:rPr>
-                          <w:rFonts w:ascii="Consolas" w:eastAsia="Times New Roman" w:hAnsi="Consolas" w:cs="Times New Roman"/>
-                          <w:color w:val="D4D4D4"/>
-                          <w:sz w:val="16"/>
-                          <w:szCs w:val="16"/>
-                          <w:lang w:val="en-US" w:eastAsia="pt-BR"/>
-                        </w:rPr>
-                      </w:pPr>
-                      <w:proofErr w:type="spellStart"/>
-                      <w:proofErr w:type="gramStart"/>
-                      <w:r>
-                        <w:rPr>
-                          <w:rFonts w:ascii="Consolas" w:eastAsia="Times New Roman" w:hAnsi="Consolas" w:cs="Times New Roman"/>
-                          <w:color w:val="9CDCFE"/>
-                          <w:sz w:val="16"/>
-                          <w:szCs w:val="16"/>
-                          <w:lang w:val="en-US" w:eastAsia="pt-BR"/>
-                        </w:rPr>
-                        <w:t>req</w:t>
-                      </w:r>
-                      <w:r>
-                        <w:rPr>
-                          <w:rFonts w:ascii="Consolas" w:eastAsia="Times New Roman" w:hAnsi="Consolas" w:cs="Times New Roman"/>
-                          <w:color w:val="D4D4D4"/>
-                          <w:sz w:val="16"/>
-                          <w:szCs w:val="16"/>
-                          <w:lang w:val="en-US" w:eastAsia="pt-BR"/>
-                        </w:rPr>
-                        <w:t>.</w:t>
-                      </w:r>
-                      <w:r>
-                        <w:rPr>
-                          <w:rFonts w:ascii="Consolas" w:eastAsia="Times New Roman" w:hAnsi="Consolas" w:cs="Times New Roman"/>
-                          <w:color w:val="DCDCAA"/>
-                          <w:sz w:val="16"/>
-                          <w:szCs w:val="16"/>
-                          <w:lang w:val="en-US" w:eastAsia="pt-BR"/>
-                        </w:rPr>
-                        <w:t>send</w:t>
-                      </w:r>
-                      <w:proofErr w:type="spellEnd"/>
-                      <w:proofErr w:type="gramEnd"/>
-                      <w:r>
-                        <w:rPr>
-                          <w:rFonts w:ascii="Consolas" w:eastAsia="Times New Roman" w:hAnsi="Consolas" w:cs="Times New Roman"/>
-                          <w:color w:val="D4D4D4"/>
-                          <w:sz w:val="16"/>
-                          <w:szCs w:val="16"/>
-                          <w:lang w:val="en-US" w:eastAsia="pt-BR"/>
-                        </w:rPr>
-                        <w:t>();</w:t>
-                      </w:r>
-                    </w:p>
-                    <w:p>
-                      <w:pPr>
-                        <w:rPr>
-                          <w:sz w:val="16"/>
-                          <w:szCs w:val="16"/>
-                          <w:lang w:val="en-US"/>
-                        </w:rPr>
-                      </w:pPr>
-                    </w:p>
-                  </w:txbxContent>
-                </v:textbox>
-                <w10:wrap type="square" anchorx="margin"/>
-              </v:shape>
-            </w:pict>
-          </mc:Fallback>
-        </mc:AlternateContent>
-      </w:r>
-      <w:r>
-        <w:rPr>
           <w:b/>
           <w:bCs/>
           <w:sz w:val="28"/>
           <w:szCs w:val="28"/>
         </w:rPr>
+        <w:lastRenderedPageBreak/>
         <w:t>E</w:t>
       </w:r>
       <w:r>
@@ -3267,6 +1775,54 @@
           <w:szCs w:val="28"/>
         </w:rPr>
         <w:t>request:</w:t>
+      </w:r>
+    </w:p>
+    <w:p>
+      <w:r>
+        <w:rPr>
+          <w:noProof/>
+        </w:rPr>
+        <w:drawing>
+          <wp:inline distT="0" distB="0" distL="0" distR="0" wp14:anchorId="3BA8D887" wp14:editId="6E7D0259">
+            <wp:extent cx="6048375" cy="1171873"/>
+            <wp:effectExtent l="0" t="0" r="0" b="0"/>
+            <wp:docPr id="471601093" name="Imagem 471601093"/>
+            <wp:cNvGraphicFramePr>
+              <a:graphicFrameLocks xmlns:a="http://schemas.openxmlformats.org/drawingml/2006/main" noChangeAspect="1"/>
+            </wp:cNvGraphicFramePr>
+            <a:graphic xmlns:a="http://schemas.openxmlformats.org/drawingml/2006/main">
+              <a:graphicData uri="http://schemas.openxmlformats.org/drawingml/2006/picture">
+                <pic:pic xmlns:pic="http://schemas.openxmlformats.org/drawingml/2006/picture">
+                  <pic:nvPicPr>
+                    <pic:cNvPr id="0" name=""/>
+                    <pic:cNvPicPr/>
+                  </pic:nvPicPr>
+                  <pic:blipFill>
+                    <a:blip r:embed="rId11">
+                      <a:extLst>
+                        <a:ext uri="{28A0092B-C50C-407E-A947-70E740481C1C}">
+                          <a14:useLocalDpi xmlns:a14="http://schemas.microsoft.com/office/drawing/2010/main" val="0"/>
+                        </a:ext>
+                      </a:extLst>
+                    </a:blip>
+                    <a:stretch>
+                      <a:fillRect/>
+                    </a:stretch>
+                  </pic:blipFill>
+                  <pic:spPr>
+                    <a:xfrm>
+                      <a:off x="0" y="0"/>
+                      <a:ext cx="6048375" cy="1171873"/>
+                    </a:xfrm>
+                    <a:prstGeom prst="rect">
+                      <a:avLst/>
+                    </a:prstGeom>
+                  </pic:spPr>
+                </pic:pic>
+              </a:graphicData>
+            </a:graphic>
+          </wp:inline>
+        </w:drawing>
       </w:r>
     </w:p>
     <w:p>
@@ -4144,6 +2700,99 @@
           <w:color w:val="D4D4D4"/>
           <w:sz w:val="21"/>
           <w:szCs w:val="21"/>
+          <w:lang w:eastAsia="pt-BR"/>
+        </w:rPr>
+      </w:pPr>
+      <w:r>
+        <w:rPr>
+          <w:rFonts w:ascii="Consolas" w:eastAsia="Times New Roman" w:hAnsi="Consolas" w:cs="Times New Roman"/>
+          <w:color w:val="D4D4D4"/>
+          <w:sz w:val="21"/>
+          <w:szCs w:val="21"/>
+          <w:lang w:eastAsia="pt-BR"/>
+        </w:rPr>
+        <w:t xml:space="preserve"> </w:t>
+      </w:r>
+      <w:r>
+        <w:rPr>
+          <w:rFonts w:ascii="Consolas" w:eastAsia="Times New Roman" w:hAnsi="Consolas" w:cs="Times New Roman"/>
+          <w:color w:val="D4D4D4"/>
+          <w:sz w:val="21"/>
+          <w:szCs w:val="21"/>
+          <w:lang w:eastAsia="pt-BR"/>
+        </w:rPr>
+        <w:t xml:space="preserve">                    </w:t>
+      </w:r>
+      <w:r>
+        <w:rPr>
+          <w:rFonts w:ascii="Consolas" w:eastAsia="Times New Roman" w:hAnsi="Consolas" w:cs="Times New Roman"/>
+          <w:color w:val="D4D4D4"/>
+          <w:sz w:val="21"/>
+          <w:szCs w:val="21"/>
+          <w:lang w:eastAsia="pt-BR"/>
+        </w:rPr>
+        <w:t xml:space="preserve">  </w:t>
+      </w:r>
+      <w:r>
+        <w:rPr>
+          <w:rFonts w:ascii="Consolas" w:eastAsia="Times New Roman" w:hAnsi="Consolas" w:cs="Times New Roman"/>
+          <w:color w:val="D4D4D4"/>
+          <w:sz w:val="21"/>
+          <w:szCs w:val="21"/>
+          <w:lang w:eastAsia="pt-BR"/>
+        </w:rPr>
+        <w:t xml:space="preserve"> </w:t>
+      </w:r>
+      <w:r>
+        <w:rPr>
+          <w:rFonts w:ascii="Consolas" w:eastAsia="Times New Roman" w:hAnsi="Consolas" w:cs="Times New Roman"/>
+          <w:color w:val="9CDCFE"/>
+          <w:sz w:val="21"/>
+          <w:szCs w:val="21"/>
+          <w:lang w:eastAsia="pt-BR"/>
+        </w:rPr>
+        <w:t>"type"</w:t>
+      </w:r>
+      <w:r>
+        <w:rPr>
+          <w:rFonts w:ascii="Consolas" w:eastAsia="Times New Roman" w:hAnsi="Consolas" w:cs="Times New Roman"/>
+          <w:color w:val="D4D4D4"/>
+          <w:sz w:val="21"/>
+          <w:szCs w:val="21"/>
+          <w:lang w:eastAsia="pt-BR"/>
+        </w:rPr>
+        <w:t xml:space="preserve">: </w:t>
+      </w:r>
+      <w:r>
+        <w:rPr>
+          <w:rFonts w:ascii="Consolas" w:eastAsia="Times New Roman" w:hAnsi="Consolas" w:cs="Times New Roman"/>
+          <w:color w:val="CE9178"/>
+          <w:sz w:val="21"/>
+          <w:szCs w:val="21"/>
+          <w:lang w:eastAsia="pt-BR"/>
+        </w:rPr>
+        <w:t>"FINANCEIRO"</w:t>
+      </w:r>
+      <w:r>
+        <w:rPr>
+          <w:rFonts w:ascii="Consolas" w:eastAsia="Times New Roman" w:hAnsi="Consolas" w:cs="Times New Roman"/>
+          <w:color w:val="D4D4D4"/>
+          <w:sz w:val="21"/>
+          <w:szCs w:val="21"/>
+          <w:lang w:eastAsia="pt-BR"/>
+        </w:rPr>
+        <w:t>,</w:t>
+      </w:r>
+    </w:p>
+    <w:p>
+      <w:pPr>
+        <w:shd w:val="clear" w:color="auto" w:fill="1E1E1E"/>
+        <w:spacing w:after="0" w:line="285" w:lineRule="atLeast"/>
+        <w:rPr>
+          <w:rFonts w:ascii="Consolas" w:eastAsia="Times New Roman" w:hAnsi="Consolas" w:cs="Times New Roman"/>
+          <w:color w:val="D4D4D4"/>
+          <w:sz w:val="21"/>
+          <w:szCs w:val="21"/>
           <w:lang w:val="en-US" w:eastAsia="pt-BR"/>
         </w:rPr>
       </w:pPr>
@@ -4804,7 +3453,6 @@
           <w:szCs w:val="21"/>
           <w:lang w:val="en-US" w:eastAsia="pt-BR"/>
         </w:rPr>
-        <w:lastRenderedPageBreak/>
         <w:t>                ],</w:t>
       </w:r>
     </w:p>
@@ -4891,6 +3539,7 @@
           <w:szCs w:val="21"/>
           <w:lang w:val="en-US" w:eastAsia="pt-BR"/>
         </w:rPr>
+        <w:lastRenderedPageBreak/>
         <w:t xml:space="preserve">                </w:t>
       </w:r>
       <w:r>
@@ -6553,6 +5202,89 @@
           <w:szCs w:val="21"/>
           <w:lang w:val="en-US" w:eastAsia="pt-BR"/>
         </w:rPr>
+        <w:t xml:space="preserve">      </w:t>
+      </w:r>
+      <w:r>
+        <w:rPr>
+          <w:rFonts w:ascii="Consolas" w:eastAsia="Times New Roman" w:hAnsi="Consolas" w:cs="Times New Roman"/>
+          <w:color w:val="9CDCFE"/>
+          <w:sz w:val="21"/>
+          <w:szCs w:val="21"/>
+          <w:lang w:val="en-US" w:eastAsia="pt-BR"/>
+        </w:rPr>
+        <w:t>"self"</w:t>
+      </w:r>
+      <w:r>
+        <w:rPr>
+          <w:rFonts w:ascii="Consolas" w:eastAsia="Times New Roman" w:hAnsi="Consolas" w:cs="Times New Roman"/>
+          <w:color w:val="D4D4D4"/>
+          <w:sz w:val="21"/>
+          <w:szCs w:val="21"/>
+          <w:lang w:val="en-US" w:eastAsia="pt-BR"/>
+        </w:rPr>
+        <w:t xml:space="preserve">: </w:t>
+      </w:r>
+      <w:r>
+        <w:rPr>
+          <w:rFonts w:ascii="Consolas" w:eastAsia="Times New Roman" w:hAnsi="Consolas" w:cs="Times New Roman"/>
+          <w:color w:val="CE9178"/>
+          <w:sz w:val="21"/>
+          <w:szCs w:val="21"/>
+          <w:lang w:val="en-US" w:eastAsia="pt-BR"/>
+        </w:rPr>
+        <w:t>"</w:t>
+      </w:r>
+      <w:r>
+        <w:rPr>
+          <w:rFonts w:ascii="Consolas" w:eastAsia="Times New Roman" w:hAnsi="Consolas" w:cs="Times New Roman"/>
+          <w:color w:val="CE9178"/>
+          <w:sz w:val="21"/>
+          <w:szCs w:val="21"/>
+          <w:lang w:val="en-US" w:eastAsia="pt-BR"/>
+        </w:rPr>
+        <w:t>https://api.organizacao.com.br/open-insurance/products-services/v1/auto-extended-warranty</w:t>
+      </w:r>
+      <w:r>
+        <w:rPr>
+          <w:rFonts w:ascii="Consolas" w:eastAsia="Times New Roman" w:hAnsi="Consolas" w:cs="Times New Roman"/>
+          <w:color w:val="CE9178"/>
+          <w:sz w:val="21"/>
+          <w:szCs w:val="21"/>
+          <w:lang w:val="en-US" w:eastAsia="pt-BR"/>
+        </w:rPr>
+        <w:t>"</w:t>
+      </w:r>
+      <w:r>
+        <w:rPr>
+          <w:rFonts w:ascii="Consolas" w:eastAsia="Times New Roman" w:hAnsi="Consolas" w:cs="Times New Roman"/>
+          <w:color w:val="D4D4D4"/>
+          <w:sz w:val="21"/>
+          <w:szCs w:val="21"/>
+          <w:lang w:val="en-US" w:eastAsia="pt-BR"/>
+        </w:rPr>
+        <w:t>,</w:t>
+      </w:r>
+    </w:p>
+    <w:p>
+      <w:pPr>
+        <w:shd w:val="clear" w:color="auto" w:fill="1E1E1E"/>
+        <w:spacing w:after="0" w:line="285" w:lineRule="atLeast"/>
+        <w:rPr>
+          <w:rFonts w:ascii="Consolas" w:eastAsia="Times New Roman" w:hAnsi="Consolas" w:cs="Times New Roman"/>
+          <w:color w:val="D4D4D4"/>
+          <w:sz w:val="21"/>
+          <w:szCs w:val="21"/>
+          <w:lang w:val="en-US" w:eastAsia="pt-BR"/>
+        </w:rPr>
+      </w:pPr>
+      <w:r>
+        <w:rPr>
+          <w:rFonts w:ascii="Consolas" w:eastAsia="Times New Roman" w:hAnsi="Consolas" w:cs="Times New Roman"/>
+          <w:color w:val="D4D4D4"/>
+          <w:sz w:val="21"/>
+          <w:szCs w:val="21"/>
+          <w:lang w:val="en-US" w:eastAsia="pt-BR"/>
+        </w:rPr>
         <w:lastRenderedPageBreak/>
         <w:t xml:space="preserve">      </w:t>
       </w:r>
@@ -6564,7 +5296,7 @@
           <w:szCs w:val="21"/>
           <w:lang w:val="en-US" w:eastAsia="pt-BR"/>
         </w:rPr>
-        <w:t>"self"</w:t>
+        <w:t>"first"</w:t>
       </w:r>
       <w:r>
         <w:rPr>
@@ -6584,7 +5316,7 @@
           <w:szCs w:val="21"/>
           <w:lang w:val="en-US" w:eastAsia="pt-BR"/>
         </w:rPr>
-        <w:t>"https://api.organizacao.com.br/open-insurance/products-services/v1"</w:t>
+        <w:t>"https://api.organizacao.com.br/open-insurance/products-services/v1/auto-extended-warranty"</w:t>
       </w:r>
       <w:r>
         <w:rPr>
@@ -6627,7 +5359,7 @@
           <w:szCs w:val="21"/>
           <w:lang w:val="en-US" w:eastAsia="pt-BR"/>
         </w:rPr>
-        <w:t>"first"</w:t>
+        <w:t>"prev"</w:t>
       </w:r>
       <w:r>
         <w:rPr>
@@ -6647,7 +5379,7 @@
           <w:szCs w:val="21"/>
           <w:lang w:val="en-US" w:eastAsia="pt-BR"/>
         </w:rPr>
-        <w:t>"https://api.organizacao.com.br/open-insurance/products-services/v1"</w:t>
+        <w:t>"https://api.organizacao.com.br/open-insurance/products-services/v1/auto-extended-warranty"</w:t>
       </w:r>
       <w:r>
         <w:rPr>
@@ -6690,7 +5422,7 @@
           <w:szCs w:val="21"/>
           <w:lang w:val="en-US" w:eastAsia="pt-BR"/>
         </w:rPr>
-        <w:t>"prev"</w:t>
+        <w:t>"next"</w:t>
       </w:r>
       <w:r>
         <w:rPr>
@@ -6710,7 +5442,7 @@
           <w:szCs w:val="21"/>
           <w:lang w:val="en-US" w:eastAsia="pt-BR"/>
         </w:rPr>
-        <w:t>"https://api.organizacao.com.br/open-insurance/products-services/v1"</w:t>
+        <w:t>"https://api.organizacao.com.br/open-insurance/products-services/v1/auto-extended-warranty"</w:t>
       </w:r>
       <w:r>
         <w:rPr>
@@ -6753,7 +5485,7 @@
           <w:szCs w:val="21"/>
           <w:lang w:val="en-US" w:eastAsia="pt-BR"/>
         </w:rPr>
-        <w:t>"next"</w:t>
+        <w:t>"last"</w:t>
       </w:r>
       <w:r>
         <w:rPr>
@@ -6773,17 +5505,7 @@
           <w:szCs w:val="21"/>
           <w:lang w:val="en-US" w:eastAsia="pt-BR"/>
         </w:rPr>
-        <w:t>"https://api.organizacao.com.br/open-insurance/products-services/v1"</w:t>
-      </w:r>
-      <w:r>
-        <w:rPr>
-          <w:rFonts w:ascii="Consolas" w:eastAsia="Times New Roman" w:hAnsi="Consolas" w:cs="Times New Roman"/>
-          <w:color w:val="D4D4D4"/>
-          <w:sz w:val="21"/>
-          <w:szCs w:val="21"/>
-          <w:lang w:val="en-US" w:eastAsia="pt-BR"/>
-        </w:rPr>
-        <w:t>,</w:t>
+        <w:t>"https://api.organizacao.com.br/open-insurance/products-services/v1/auto-extended-warranty"</w:t>
       </w:r>
     </w:p>
     <w:p>
@@ -6806,37 +5528,17 @@
           <w:szCs w:val="21"/>
           <w:lang w:val="en-US" w:eastAsia="pt-BR"/>
         </w:rPr>
-        <w:t xml:space="preserve">      </w:t>
-      </w:r>
-      <w:r>
-        <w:rPr>
-          <w:rFonts w:ascii="Consolas" w:eastAsia="Times New Roman" w:hAnsi="Consolas" w:cs="Times New Roman"/>
-          <w:color w:val="9CDCFE"/>
-          <w:sz w:val="21"/>
-          <w:szCs w:val="21"/>
-          <w:lang w:val="en-US" w:eastAsia="pt-BR"/>
-        </w:rPr>
-        <w:t>"last"</w:t>
-      </w:r>
-      <w:r>
-        <w:rPr>
-          <w:rFonts w:ascii="Consolas" w:eastAsia="Times New Roman" w:hAnsi="Consolas" w:cs="Times New Roman"/>
-          <w:color w:val="D4D4D4"/>
-          <w:sz w:val="21"/>
-          <w:szCs w:val="21"/>
-          <w:lang w:val="en-US" w:eastAsia="pt-BR"/>
-        </w:rPr>
-        <w:t xml:space="preserve">: </w:t>
-      </w:r>
-      <w:r>
-        <w:rPr>
-          <w:rFonts w:ascii="Consolas" w:eastAsia="Times New Roman" w:hAnsi="Consolas" w:cs="Times New Roman"/>
-          <w:color w:val="CE9178"/>
-          <w:sz w:val="21"/>
-          <w:szCs w:val="21"/>
-          <w:lang w:val="en-US" w:eastAsia="pt-BR"/>
-        </w:rPr>
-        <w:t>"https://api.organizacao.com.br/open-insurance/products-services/v1"</w:t>
+        <w:t xml:space="preserve">    </w:t>
+      </w:r>
+      <w:r>
+        <w:rPr>
+          <w:rFonts w:ascii="Consolas" w:eastAsia="Times New Roman" w:hAnsi="Consolas" w:cs="Times New Roman"/>
+          <w:color w:val="D4D4D4"/>
+          <w:sz w:val="21"/>
+          <w:szCs w:val="21"/>
+          <w:lang w:val="en-US" w:eastAsia="pt-BR"/>
+        </w:rPr>
+        <w:t>},</w:t>
       </w:r>
     </w:p>
     <w:p>
@@ -6864,12 +5566,22 @@
       <w:r>
         <w:rPr>
           <w:rFonts w:ascii="Consolas" w:eastAsia="Times New Roman" w:hAnsi="Consolas" w:cs="Times New Roman"/>
-          <w:color w:val="D4D4D4"/>
-          <w:sz w:val="21"/>
-          <w:szCs w:val="21"/>
-          <w:lang w:val="en-US" w:eastAsia="pt-BR"/>
-        </w:rPr>
-        <w:t>},</w:t>
+          <w:color w:val="9CDCFE"/>
+          <w:sz w:val="21"/>
+          <w:szCs w:val="21"/>
+          <w:lang w:val="en-US" w:eastAsia="pt-BR"/>
+        </w:rPr>
+        <w:t>"meta"</w:t>
+      </w:r>
+      <w:r>
+        <w:rPr>
+          <w:rFonts w:ascii="Consolas" w:eastAsia="Times New Roman" w:hAnsi="Consolas" w:cs="Times New Roman"/>
+          <w:color w:val="D4D4D4"/>
+          <w:sz w:val="21"/>
+          <w:szCs w:val="21"/>
+          <w:lang w:val="en-US" w:eastAsia="pt-BR"/>
+        </w:rPr>
+        <w:t>: {</w:t>
       </w:r>
     </w:p>
     <w:p>
@@ -6892,7 +5604,7 @@
           <w:szCs w:val="21"/>
           <w:lang w:val="en-US" w:eastAsia="pt-BR"/>
         </w:rPr>
-        <w:t xml:space="preserve">    </w:t>
+        <w:t xml:space="preserve">      </w:t>
       </w:r>
       <w:r>
         <w:rPr>
@@ -6902,17 +5614,37 @@
           <w:szCs w:val="21"/>
           <w:lang w:val="en-US" w:eastAsia="pt-BR"/>
         </w:rPr>
-        <w:t>"meta"</w:t>
-      </w:r>
-      <w:r>
-        <w:rPr>
-          <w:rFonts w:ascii="Consolas" w:eastAsia="Times New Roman" w:hAnsi="Consolas" w:cs="Times New Roman"/>
-          <w:color w:val="D4D4D4"/>
-          <w:sz w:val="21"/>
-          <w:szCs w:val="21"/>
-          <w:lang w:val="en-US" w:eastAsia="pt-BR"/>
-        </w:rPr>
-        <w:t>: {</w:t>
+        <w:t>"totalRecords"</w:t>
+      </w:r>
+      <w:r>
+        <w:rPr>
+          <w:rFonts w:ascii="Consolas" w:eastAsia="Times New Roman" w:hAnsi="Consolas" w:cs="Times New Roman"/>
+          <w:color w:val="D4D4D4"/>
+          <w:sz w:val="21"/>
+          <w:szCs w:val="21"/>
+          <w:lang w:val="en-US" w:eastAsia="pt-BR"/>
+        </w:rPr>
+        <w:t xml:space="preserve">: </w:t>
+      </w:r>
+      <w:r>
+        <w:rPr>
+          <w:rFonts w:ascii="Consolas" w:eastAsia="Times New Roman" w:hAnsi="Consolas" w:cs="Times New Roman"/>
+          <w:color w:val="B5CEA8"/>
+          <w:sz w:val="21"/>
+          <w:szCs w:val="21"/>
+          <w:lang w:val="en-US" w:eastAsia="pt-BR"/>
+        </w:rPr>
+        <w:t>10</w:t>
+      </w:r>
+      <w:r>
+        <w:rPr>
+          <w:rFonts w:ascii="Consolas" w:eastAsia="Times New Roman" w:hAnsi="Consolas" w:cs="Times New Roman"/>
+          <w:color w:val="D4D4D4"/>
+          <w:sz w:val="21"/>
+          <w:szCs w:val="21"/>
+          <w:lang w:val="en-US" w:eastAsia="pt-BR"/>
+        </w:rPr>
+        <w:t>,</w:t>
       </w:r>
     </w:p>
     <w:p>
@@ -6945,7 +5677,7 @@
           <w:szCs w:val="21"/>
           <w:lang w:val="en-US" w:eastAsia="pt-BR"/>
         </w:rPr>
-        <w:t>"totalRecords"</w:t>
+        <w:t>"totalPages"</w:t>
       </w:r>
       <w:r>
         <w:rPr>
@@ -6965,17 +5697,7 @@
           <w:szCs w:val="21"/>
           <w:lang w:val="en-US" w:eastAsia="pt-BR"/>
         </w:rPr>
-        <w:t>10</w:t>
-      </w:r>
-      <w:r>
-        <w:rPr>
-          <w:rFonts w:ascii="Consolas" w:eastAsia="Times New Roman" w:hAnsi="Consolas" w:cs="Times New Roman"/>
-          <w:color w:val="D4D4D4"/>
-          <w:sz w:val="21"/>
-          <w:szCs w:val="21"/>
-          <w:lang w:val="en-US" w:eastAsia="pt-BR"/>
-        </w:rPr>
-        <w:t>,</w:t>
+        <w:t>1</w:t>
       </w:r>
     </w:p>
     <w:p>
@@ -6998,37 +5720,7 @@
           <w:szCs w:val="21"/>
           <w:lang w:val="en-US" w:eastAsia="pt-BR"/>
         </w:rPr>
-        <w:t xml:space="preserve">      </w:t>
-      </w:r>
-      <w:r>
-        <w:rPr>
-          <w:rFonts w:ascii="Consolas" w:eastAsia="Times New Roman" w:hAnsi="Consolas" w:cs="Times New Roman"/>
-          <w:color w:val="9CDCFE"/>
-          <w:sz w:val="21"/>
-          <w:szCs w:val="21"/>
-          <w:lang w:val="en-US" w:eastAsia="pt-BR"/>
-        </w:rPr>
-        <w:t>"totalPages"</w:t>
-      </w:r>
-      <w:r>
-        <w:rPr>
-          <w:rFonts w:ascii="Consolas" w:eastAsia="Times New Roman" w:hAnsi="Consolas" w:cs="Times New Roman"/>
-          <w:color w:val="D4D4D4"/>
-          <w:sz w:val="21"/>
-          <w:szCs w:val="21"/>
-          <w:lang w:val="en-US" w:eastAsia="pt-BR"/>
-        </w:rPr>
-        <w:t xml:space="preserve">: </w:t>
-      </w:r>
-      <w:r>
-        <w:rPr>
-          <w:rFonts w:ascii="Consolas" w:eastAsia="Times New Roman" w:hAnsi="Consolas" w:cs="Times New Roman"/>
-          <w:color w:val="B5CEA8"/>
-          <w:sz w:val="21"/>
-          <w:szCs w:val="21"/>
-          <w:lang w:val="en-US" w:eastAsia="pt-BR"/>
-        </w:rPr>
-        <w:t>1</w:t>
+        <w:t>    }</w:t>
       </w:r>
     </w:p>
     <w:p>
@@ -7051,35 +5743,12 @@
           <w:szCs w:val="21"/>
           <w:lang w:val="en-US" w:eastAsia="pt-BR"/>
         </w:rPr>
-        <w:t>    }</w:t>
-      </w:r>
-    </w:p>
-    <w:p>
-      <w:pPr>
-        <w:shd w:val="clear" w:color="auto" w:fill="1E1E1E"/>
-        <w:spacing w:after="0" w:line="285" w:lineRule="atLeast"/>
-        <w:rPr>
-          <w:rFonts w:ascii="Consolas" w:eastAsia="Times New Roman" w:hAnsi="Consolas" w:cs="Times New Roman"/>
-          <w:color w:val="D4D4D4"/>
-          <w:sz w:val="21"/>
-          <w:szCs w:val="21"/>
-          <w:lang w:val="en-US" w:eastAsia="pt-BR"/>
-        </w:rPr>
-      </w:pPr>
-      <w:r>
-        <w:rPr>
-          <w:rFonts w:ascii="Consolas" w:eastAsia="Times New Roman" w:hAnsi="Consolas" w:cs="Times New Roman"/>
-          <w:color w:val="D4D4D4"/>
-          <w:sz w:val="21"/>
-          <w:szCs w:val="21"/>
-          <w:lang w:val="en-US" w:eastAsia="pt-BR"/>
-        </w:rPr>
         <w:t>  }</w:t>
       </w:r>
     </w:p>
     <w:p>
       <w:pPr>
-        <w:pStyle w:val="Heading1"/>
+        <w:pStyle w:val="Ttulo1"/>
         <w:rPr>
           <w:b/>
           <w:bCs/>
@@ -7109,7 +5778,7 @@
     </w:p>
     <w:p>
       <w:pPr>
-        <w:pStyle w:val="Heading1"/>
+        <w:pStyle w:val="Ttulo1"/>
         <w:rPr>
           <w:b/>
           <w:bCs/>
@@ -9240,6 +7909,14 @@
           <w:sz w:val="28"/>
           <w:szCs w:val="28"/>
         </w:rPr>
+      </w:r>
+      <w:r>
+        <w:rPr>
+          <w:b/>
+          <w:bCs/>
+          <w:sz w:val="28"/>
+          <w:szCs w:val="28"/>
+        </w:rPr>
         <w:fldChar w:fldCharType="separate"/>
       </w:r>
       <w:r>
@@ -9889,7 +8566,7 @@
     </w:p>
     <w:p>
       <w:pPr>
-        <w:pStyle w:val="Heading1"/>
+        <w:pStyle w:val="Ttulo1"/>
         <w:rPr>
           <w:b/>
           <w:bCs/>
@@ -13080,7 +11757,7 @@
     </w:p>
     <w:p>
       <w:pPr>
-        <w:pStyle w:val="Heading1"/>
+        <w:pStyle w:val="Ttulo1"/>
         <w:rPr>
           <w:b/>
           <w:bCs/>
@@ -13180,7 +11857,7 @@
     </w:p>
     <w:p>
       <w:pPr>
-        <w:pStyle w:val="Heading1"/>
+        <w:pStyle w:val="Ttulo1"/>
         <w:rPr>
           <w:b/>
           <w:bCs/>
@@ -16811,7 +15488,7 @@
     </w:p>
     <w:p>
       <w:pPr>
-        <w:pStyle w:val="Heading1"/>
+        <w:pStyle w:val="Ttulo1"/>
         <w:rPr>
           <w:b/>
           <w:bCs/>
@@ -19928,7 +18605,7 @@
     </w:p>
     <w:p>
       <w:pPr>
-        <w:pStyle w:val="Heading1"/>
+        <w:pStyle w:val="Ttulo1"/>
         <w:rPr>
           <w:b/>
           <w:bCs/>
@@ -20483,7 +19160,7 @@
     </w:p>
     <w:p>
       <w:pPr>
-        <w:pStyle w:val="Heading1"/>
+        <w:pStyle w:val="Ttulo1"/>
         <w:rPr>
           <w:b/>
           <w:bCs/>
@@ -20574,7 +19251,7 @@
     </w:p>
     <w:p>
       <w:pPr>
-        <w:pStyle w:val="ListParagraph"/>
+        <w:pStyle w:val="PargrafodaLista"/>
         <w:numPr>
           <w:ilvl w:val="0"/>
           <w:numId w:val="2"/>
@@ -20586,7 +19263,7 @@
     </w:p>
     <w:p>
       <w:pPr>
-        <w:pStyle w:val="ListParagraph"/>
+        <w:pStyle w:val="PargrafodaLista"/>
         <w:numPr>
           <w:ilvl w:val="0"/>
           <w:numId w:val="2"/>
@@ -20598,7 +19275,7 @@
     </w:p>
     <w:p>
       <w:pPr>
-        <w:pStyle w:val="ListParagraph"/>
+        <w:pStyle w:val="PargrafodaLista"/>
         <w:numPr>
           <w:ilvl w:val="0"/>
           <w:numId w:val="3"/>
@@ -20613,7 +19290,7 @@
     </w:p>
     <w:p>
       <w:pPr>
-        <w:pStyle w:val="ListParagraph"/>
+        <w:pStyle w:val="PargrafodaLista"/>
         <w:numPr>
           <w:ilvl w:val="0"/>
           <w:numId w:val="3"/>
@@ -20625,13 +19302,13 @@
     </w:p>
     <w:p>
       <w:pPr>
-        <w:pStyle w:val="ListParagraph"/>
+        <w:pStyle w:val="PargrafodaLista"/>
         <w:ind w:left="765"/>
       </w:pPr>
     </w:p>
     <w:p>
       <w:pPr>
-        <w:pStyle w:val="ListParagraph"/>
+        <w:pStyle w:val="PargrafodaLista"/>
         <w:numPr>
           <w:ilvl w:val="0"/>
           <w:numId w:val="2"/>
@@ -20643,7 +19320,7 @@
     </w:p>
     <w:p>
       <w:pPr>
-        <w:pStyle w:val="ListParagraph"/>
+        <w:pStyle w:val="PargrafodaLista"/>
         <w:numPr>
           <w:ilvl w:val="0"/>
           <w:numId w:val="4"/>
@@ -20655,7 +19332,7 @@
     </w:p>
     <w:p>
       <w:pPr>
-        <w:pStyle w:val="ListParagraph"/>
+        <w:pStyle w:val="PargrafodaLista"/>
         <w:numPr>
           <w:ilvl w:val="0"/>
           <w:numId w:val="4"/>
@@ -20667,7 +19344,7 @@
     </w:p>
     <w:p>
       <w:pPr>
-        <w:pStyle w:val="ListParagraph"/>
+        <w:pStyle w:val="PargrafodaLista"/>
         <w:numPr>
           <w:ilvl w:val="0"/>
           <w:numId w:val="4"/>
@@ -20679,7 +19356,7 @@
     </w:p>
     <w:p>
       <w:pPr>
-        <w:pStyle w:val="ListParagraph"/>
+        <w:pStyle w:val="PargrafodaLista"/>
         <w:numPr>
           <w:ilvl w:val="0"/>
           <w:numId w:val="4"/>
@@ -20711,7 +19388,7 @@
     </w:p>
     <w:p>
       <w:pPr>
-        <w:pStyle w:val="ListParagraph"/>
+        <w:pStyle w:val="PargrafodaLista"/>
         <w:numPr>
           <w:ilvl w:val="0"/>
           <w:numId w:val="2"/>
@@ -20732,7 +19409,7 @@
     </w:p>
     <w:p>
       <w:pPr>
-        <w:pStyle w:val="ListParagraph"/>
+        <w:pStyle w:val="PargrafodaLista"/>
         <w:numPr>
           <w:ilvl w:val="0"/>
           <w:numId w:val="2"/>
@@ -20759,7 +19436,7 @@
     </w:p>
     <w:p>
       <w:pPr>
-        <w:pStyle w:val="ListParagraph"/>
+        <w:pStyle w:val="PargrafodaLista"/>
         <w:numPr>
           <w:ilvl w:val="0"/>
           <w:numId w:val="2"/>
@@ -20774,7 +19451,7 @@
     </w:p>
     <w:p>
       <w:pPr>
-        <w:pStyle w:val="ListParagraph"/>
+        <w:pStyle w:val="PargrafodaLista"/>
         <w:numPr>
           <w:ilvl w:val="0"/>
           <w:numId w:val="2"/>
@@ -20789,7 +19466,7 @@
     </w:p>
     <w:p>
       <w:pPr>
-        <w:pStyle w:val="ListParagraph"/>
+        <w:pStyle w:val="PargrafodaLista"/>
         <w:numPr>
           <w:ilvl w:val="0"/>
           <w:numId w:val="2"/>
@@ -20804,19 +19481,19 @@
     </w:p>
     <w:p>
       <w:pPr>
-        <w:pStyle w:val="ListParagraph"/>
+        <w:pStyle w:val="PargrafodaLista"/>
         <w:ind w:left="765"/>
       </w:pPr>
     </w:p>
     <w:p>
       <w:pPr>
-        <w:pStyle w:val="ListParagraph"/>
+        <w:pStyle w:val="PargrafodaLista"/>
         <w:ind w:left="765"/>
       </w:pPr>
     </w:p>
     <w:p>
       <w:pPr>
-        <w:pStyle w:val="ListParagraph"/>
+        <w:pStyle w:val="PargrafodaLista"/>
         <w:ind w:left="765"/>
         <w:rPr>
           <w:u w:val="single"/>
@@ -20825,7 +19502,7 @@
     </w:p>
     <w:p>
       <w:pPr>
-        <w:pStyle w:val="ListParagraph"/>
+        <w:pStyle w:val="PargrafodaLista"/>
         <w:ind w:left="765"/>
         <w:rPr>
           <w:b/>
@@ -20852,7 +19529,7 @@
     </w:p>
     <w:p>
       <w:pPr>
-        <w:pStyle w:val="ListParagraph"/>
+        <w:pStyle w:val="PargrafodaLista"/>
         <w:numPr>
           <w:ilvl w:val="0"/>
           <w:numId w:val="2"/>
@@ -20867,7 +19544,7 @@
     </w:p>
     <w:p>
       <w:pPr>
-        <w:pStyle w:val="ListParagraph"/>
+        <w:pStyle w:val="PargrafodaLista"/>
         <w:numPr>
           <w:ilvl w:val="0"/>
           <w:numId w:val="2"/>
@@ -20891,7 +19568,7 @@
     </w:p>
     <w:p>
       <w:pPr>
-        <w:pStyle w:val="ListParagraph"/>
+        <w:pStyle w:val="PargrafodaLista"/>
         <w:numPr>
           <w:ilvl w:val="0"/>
           <w:numId w:val="2"/>
@@ -20915,7 +19592,7 @@
     </w:p>
     <w:p>
       <w:pPr>
-        <w:pStyle w:val="ListParagraph"/>
+        <w:pStyle w:val="PargrafodaLista"/>
         <w:ind w:left="765"/>
       </w:pPr>
     </w:p>
@@ -20964,7 +19641,7 @@
     </w:p>
     <w:p>
       <w:pPr>
-        <w:pStyle w:val="ListParagraph"/>
+        <w:pStyle w:val="PargrafodaLista"/>
         <w:numPr>
           <w:ilvl w:val="0"/>
           <w:numId w:val="5"/>
@@ -20976,7 +19653,7 @@
     </w:p>
     <w:p>
       <w:pPr>
-        <w:pStyle w:val="ListParagraph"/>
+        <w:pStyle w:val="PargrafodaLista"/>
         <w:numPr>
           <w:ilvl w:val="0"/>
           <w:numId w:val="5"/>
@@ -20988,7 +19665,7 @@
     </w:p>
     <w:p>
       <w:pPr>
-        <w:pStyle w:val="ListParagraph"/>
+        <w:pStyle w:val="PargrafodaLista"/>
         <w:numPr>
           <w:ilvl w:val="0"/>
           <w:numId w:val="5"/>
@@ -21000,7 +19677,7 @@
     </w:p>
     <w:p>
       <w:pPr>
-        <w:pStyle w:val="ListParagraph"/>
+        <w:pStyle w:val="PargrafodaLista"/>
       </w:pPr>
     </w:p>
     <w:p>
@@ -21029,7 +19706,7 @@
     </w:p>
     <w:p>
       <w:pPr>
-        <w:pStyle w:val="ListParagraph"/>
+        <w:pStyle w:val="PargrafodaLista"/>
         <w:numPr>
           <w:ilvl w:val="0"/>
           <w:numId w:val="6"/>
@@ -21044,7 +19721,7 @@
     </w:p>
     <w:p>
       <w:pPr>
-        <w:pStyle w:val="ListParagraph"/>
+        <w:pStyle w:val="PargrafodaLista"/>
         <w:numPr>
           <w:ilvl w:val="0"/>
           <w:numId w:val="6"/>
@@ -21059,7 +19736,7 @@
     </w:p>
     <w:p>
       <w:pPr>
-        <w:pStyle w:val="ListParagraph"/>
+        <w:pStyle w:val="PargrafodaLista"/>
         <w:numPr>
           <w:ilvl w:val="0"/>
           <w:numId w:val="6"/>
@@ -21146,7 +19823,7 @@
     </w:p>
     <w:p>
       <w:pPr>
-        <w:pStyle w:val="Heading1"/>
+        <w:pStyle w:val="Ttulo1"/>
         <w:rPr>
           <w:b/>
           <w:bCs/>
@@ -21324,7 +20001,7 @@
     </w:p>
     <w:p>
       <w:pPr>
-        <w:pStyle w:val="Heading1"/>
+        <w:pStyle w:val="Ttulo1"/>
         <w:rPr>
           <w:b/>
           <w:bCs/>
@@ -21352,7 +20029,7 @@
     </w:p>
     <w:tbl>
       <w:tblPr>
-        <w:tblStyle w:val="TableGrid"/>
+        <w:tblStyle w:val="Tabelacomgrade"/>
         <w:tblW w:w="0" w:type="auto"/>
         <w:tblLook w:val="04A0" w:firstRow="1" w:lastRow="0" w:firstColumn="1" w:lastColumn="0" w:noHBand="0" w:noVBand="1"/>
       </w:tblPr>
@@ -22922,6 +21599,413 @@
           </w:p>
         </w:tc>
       </w:tr>
+      <w:tr>
+        <w:trPr>
+          <w:trHeight w:val="300"/>
+        </w:trPr>
+        <w:tc>
+          <w:tcPr>
+            <w:tcW w:w="1413" w:type="dxa"/>
+            <w:tcBorders>
+              <w:top w:val="single" w:sz="4" w:space="0" w:color="767171" w:themeColor="background2" w:themeShade="80"/>
+              <w:left w:val="single" w:sz="4" w:space="0" w:color="767171" w:themeColor="background2" w:themeShade="80"/>
+              <w:bottom w:val="single" w:sz="4" w:space="0" w:color="767171" w:themeColor="background2" w:themeShade="80"/>
+              <w:right w:val="single" w:sz="4" w:space="0" w:color="767171" w:themeColor="background2" w:themeShade="80"/>
+            </w:tcBorders>
+          </w:tcPr>
+          <w:p>
+            <w:pPr>
+              <w:rPr>
+                <w:b/>
+                <w:bCs/>
+                <w:color w:val="3B3838" w:themeColor="background2" w:themeShade="40"/>
+              </w:rPr>
+            </w:pPr>
+            <w:r>
+              <w:rPr>
+                <w:b/>
+                <w:bCs/>
+                <w:color w:val="3B3838" w:themeColor="background2" w:themeShade="40"/>
+              </w:rPr>
+              <w:t>10/02/2023</w:t>
+            </w:r>
+          </w:p>
+        </w:tc>
+        <w:tc>
+          <w:tcPr>
+            <w:tcW w:w="1843" w:type="dxa"/>
+            <w:tcBorders>
+              <w:top w:val="single" w:sz="4" w:space="0" w:color="767171" w:themeColor="background2" w:themeShade="80"/>
+              <w:left w:val="single" w:sz="4" w:space="0" w:color="767171" w:themeColor="background2" w:themeShade="80"/>
+              <w:bottom w:val="single" w:sz="4" w:space="0" w:color="767171" w:themeColor="background2" w:themeShade="80"/>
+              <w:right w:val="single" w:sz="4" w:space="0" w:color="767171" w:themeColor="background2" w:themeShade="80"/>
+            </w:tcBorders>
+          </w:tcPr>
+          <w:p>
+            <w:pPr>
+              <w:rPr>
+                <w:b/>
+                <w:bCs/>
+                <w:color w:val="3B3838" w:themeColor="background2" w:themeShade="40"/>
+              </w:rPr>
+            </w:pPr>
+            <w:r>
+              <w:rPr>
+                <w:b/>
+                <w:bCs/>
+                <w:color w:val="3B3838" w:themeColor="background2" w:themeShade="40"/>
+              </w:rPr>
+              <w:t>3</w:t>
+            </w:r>
+          </w:p>
+        </w:tc>
+        <w:tc>
+          <w:tcPr>
+            <w:tcW w:w="3685" w:type="dxa"/>
+            <w:tcBorders>
+              <w:top w:val="single" w:sz="4" w:space="0" w:color="767171" w:themeColor="background2" w:themeShade="80"/>
+              <w:left w:val="single" w:sz="4" w:space="0" w:color="767171" w:themeColor="background2" w:themeShade="80"/>
+              <w:bottom w:val="single" w:sz="4" w:space="0" w:color="767171" w:themeColor="background2" w:themeShade="80"/>
+              <w:right w:val="single" w:sz="4" w:space="0" w:color="767171" w:themeColor="background2" w:themeShade="80"/>
+            </w:tcBorders>
+          </w:tcPr>
+          <w:p>
+            <w:pPr>
+              <w:rPr>
+                <w:b/>
+                <w:bCs/>
+                <w:color w:val="3B3838" w:themeColor="background2" w:themeShade="40"/>
+              </w:rPr>
+            </w:pPr>
+            <w:r>
+              <w:rPr>
+                <w:b/>
+                <w:bCs/>
+                <w:color w:val="3B3838" w:themeColor="background2" w:themeShade="40"/>
+              </w:rPr>
+              <w:t>URL para requisições HTTP refatorado</w:t>
+            </w:r>
+          </w:p>
+        </w:tc>
+        <w:tc>
+          <w:tcPr>
+            <w:tcW w:w="1553" w:type="dxa"/>
+            <w:tcBorders>
+              <w:top w:val="single" w:sz="4" w:space="0" w:color="767171" w:themeColor="background2" w:themeShade="80"/>
+              <w:left w:val="single" w:sz="4" w:space="0" w:color="767171" w:themeColor="background2" w:themeShade="80"/>
+              <w:bottom w:val="single" w:sz="4" w:space="0" w:color="767171" w:themeColor="background2" w:themeShade="80"/>
+              <w:right w:val="single" w:sz="4" w:space="0" w:color="767171" w:themeColor="background2" w:themeShade="80"/>
+            </w:tcBorders>
+          </w:tcPr>
+          <w:p>
+            <w:pPr>
+              <w:rPr>
+                <w:b/>
+                <w:bCs/>
+                <w:color w:val="3B3838" w:themeColor="background2" w:themeShade="40"/>
+              </w:rPr>
+            </w:pPr>
+            <w:r>
+              <w:rPr>
+                <w:b/>
+                <w:bCs/>
+                <w:color w:val="3B3838" w:themeColor="background2" w:themeShade="40"/>
+              </w:rPr>
+              <w:t>Pedro</w:t>
+            </w:r>
+          </w:p>
+          <w:p>
+            <w:pPr>
+              <w:rPr>
+                <w:b/>
+                <w:bCs/>
+                <w:color w:val="3B3838" w:themeColor="background2" w:themeShade="40"/>
+              </w:rPr>
+            </w:pPr>
+            <w:r>
+              <w:rPr>
+                <w:b/>
+                <w:bCs/>
+                <w:color w:val="3B3838" w:themeColor="background2" w:themeShade="40"/>
+              </w:rPr>
+              <w:t>Araujo</w:t>
+            </w:r>
+          </w:p>
+        </w:tc>
+      </w:tr>
+      <w:tr>
+        <w:trPr>
+          <w:trHeight w:val="300"/>
+        </w:trPr>
+        <w:tc>
+          <w:tcPr>
+            <w:tcW w:w="1413" w:type="dxa"/>
+            <w:tcBorders>
+              <w:top w:val="single" w:sz="4" w:space="0" w:color="767171" w:themeColor="background2" w:themeShade="80"/>
+              <w:left w:val="single" w:sz="4" w:space="0" w:color="767171" w:themeColor="background2" w:themeShade="80"/>
+              <w:bottom w:val="single" w:sz="4" w:space="0" w:color="767171" w:themeColor="background2" w:themeShade="80"/>
+              <w:right w:val="single" w:sz="4" w:space="0" w:color="767171" w:themeColor="background2" w:themeShade="80"/>
+            </w:tcBorders>
+          </w:tcPr>
+          <w:p>
+            <w:pPr>
+              <w:rPr>
+                <w:b/>
+                <w:bCs/>
+                <w:color w:val="3B3838" w:themeColor="background2" w:themeShade="40"/>
+              </w:rPr>
+            </w:pPr>
+            <w:r>
+              <w:rPr>
+                <w:b/>
+                <w:bCs/>
+                <w:color w:val="3B3838" w:themeColor="background2" w:themeShade="40"/>
+              </w:rPr>
+              <w:t>10/02/2023</w:t>
+            </w:r>
+          </w:p>
+        </w:tc>
+        <w:tc>
+          <w:tcPr>
+            <w:tcW w:w="1843" w:type="dxa"/>
+            <w:tcBorders>
+              <w:top w:val="single" w:sz="4" w:space="0" w:color="767171" w:themeColor="background2" w:themeShade="80"/>
+              <w:left w:val="single" w:sz="4" w:space="0" w:color="767171" w:themeColor="background2" w:themeShade="80"/>
+              <w:bottom w:val="single" w:sz="4" w:space="0" w:color="767171" w:themeColor="background2" w:themeShade="80"/>
+              <w:right w:val="single" w:sz="4" w:space="0" w:color="767171" w:themeColor="background2" w:themeShade="80"/>
+            </w:tcBorders>
+          </w:tcPr>
+          <w:p>
+            <w:pPr>
+              <w:rPr>
+                <w:b/>
+                <w:bCs/>
+                <w:color w:val="3B3838" w:themeColor="background2" w:themeShade="40"/>
+              </w:rPr>
+            </w:pPr>
+            <w:r>
+              <w:rPr>
+                <w:b/>
+                <w:bCs/>
+                <w:color w:val="3B3838" w:themeColor="background2" w:themeShade="40"/>
+              </w:rPr>
+              <w:t>5</w:t>
+            </w:r>
+          </w:p>
+        </w:tc>
+        <w:tc>
+          <w:tcPr>
+            <w:tcW w:w="3685" w:type="dxa"/>
+            <w:tcBorders>
+              <w:top w:val="single" w:sz="4" w:space="0" w:color="767171" w:themeColor="background2" w:themeShade="80"/>
+              <w:left w:val="single" w:sz="4" w:space="0" w:color="767171" w:themeColor="background2" w:themeShade="80"/>
+              <w:bottom w:val="single" w:sz="4" w:space="0" w:color="767171" w:themeColor="background2" w:themeShade="80"/>
+              <w:right w:val="single" w:sz="4" w:space="0" w:color="767171" w:themeColor="background2" w:themeShade="80"/>
+            </w:tcBorders>
+          </w:tcPr>
+          <w:p>
+            <w:pPr>
+              <w:rPr>
+                <w:b/>
+                <w:bCs/>
+                <w:color w:val="3B3838" w:themeColor="background2" w:themeShade="40"/>
+              </w:rPr>
+            </w:pPr>
+            <w:r>
+              <w:rPr>
+                <w:b/>
+                <w:bCs/>
+                <w:color w:val="3B3838" w:themeColor="background2" w:themeShade="40"/>
+              </w:rPr>
+              <w:t>Incluso endpoint nos exemplos</w:t>
+            </w:r>
+          </w:p>
+        </w:tc>
+        <w:tc>
+          <w:tcPr>
+            <w:tcW w:w="1553" w:type="dxa"/>
+            <w:tcBorders>
+              <w:top w:val="single" w:sz="4" w:space="0" w:color="767171" w:themeColor="background2" w:themeShade="80"/>
+              <w:left w:val="single" w:sz="4" w:space="0" w:color="767171" w:themeColor="background2" w:themeShade="80"/>
+              <w:bottom w:val="single" w:sz="4" w:space="0" w:color="767171" w:themeColor="background2" w:themeShade="80"/>
+              <w:right w:val="single" w:sz="4" w:space="0" w:color="767171" w:themeColor="background2" w:themeShade="80"/>
+            </w:tcBorders>
+          </w:tcPr>
+          <w:p>
+            <w:pPr>
+              <w:rPr>
+                <w:b/>
+                <w:bCs/>
+                <w:color w:val="3B3838" w:themeColor="background2" w:themeShade="40"/>
+              </w:rPr>
+            </w:pPr>
+            <w:r>
+              <w:rPr>
+                <w:b/>
+                <w:bCs/>
+                <w:color w:val="3B3838" w:themeColor="background2" w:themeShade="40"/>
+              </w:rPr>
+              <w:t>Pedro</w:t>
+            </w:r>
+          </w:p>
+          <w:p>
+            <w:pPr>
+              <w:rPr>
+                <w:b/>
+                <w:bCs/>
+                <w:color w:val="3B3838" w:themeColor="background2" w:themeShade="40"/>
+              </w:rPr>
+            </w:pPr>
+            <w:r>
+              <w:rPr>
+                <w:b/>
+                <w:bCs/>
+                <w:color w:val="3B3838" w:themeColor="background2" w:themeShade="40"/>
+              </w:rPr>
+              <w:t>Araujo</w:t>
+            </w:r>
+          </w:p>
+        </w:tc>
+      </w:tr>
+      <w:tr>
+        <w:trPr>
+          <w:trHeight w:val="300"/>
+        </w:trPr>
+        <w:tc>
+          <w:tcPr>
+            <w:tcW w:w="1413" w:type="dxa"/>
+            <w:tcBorders>
+              <w:top w:val="single" w:sz="4" w:space="0" w:color="767171" w:themeColor="background2" w:themeShade="80"/>
+              <w:left w:val="single" w:sz="4" w:space="0" w:color="767171" w:themeColor="background2" w:themeShade="80"/>
+              <w:bottom w:val="single" w:sz="4" w:space="0" w:color="767171" w:themeColor="background2" w:themeShade="80"/>
+              <w:right w:val="single" w:sz="4" w:space="0" w:color="767171" w:themeColor="background2" w:themeShade="80"/>
+            </w:tcBorders>
+          </w:tcPr>
+          <w:p>
+            <w:pPr>
+              <w:rPr>
+                <w:b/>
+                <w:bCs/>
+                <w:color w:val="3B3838" w:themeColor="background2" w:themeShade="40"/>
+              </w:rPr>
+            </w:pPr>
+            <w:r>
+              <w:rPr>
+                <w:rFonts w:ascii="Calibri" w:eastAsia="Calibri" w:hAnsi="Calibri" w:cs="Calibri"/>
+                <w:b/>
+                <w:bCs/>
+                <w:color w:val="3B3838" w:themeColor="background2" w:themeShade="40"/>
+              </w:rPr>
+              <w:t>1</w:t>
+            </w:r>
+            <w:r>
+              <w:rPr>
+                <w:rFonts w:ascii="Calibri" w:eastAsia="Calibri" w:hAnsi="Calibri" w:cs="Calibri"/>
+                <w:b/>
+                <w:bCs/>
+                <w:color w:val="3B3838" w:themeColor="background2" w:themeShade="40"/>
+              </w:rPr>
+              <w:t>5</w:t>
+            </w:r>
+            <w:r>
+              <w:rPr>
+                <w:rFonts w:ascii="Calibri" w:eastAsia="Calibri" w:hAnsi="Calibri" w:cs="Calibri"/>
+                <w:b/>
+                <w:bCs/>
+                <w:color w:val="3B3838" w:themeColor="background2" w:themeShade="40"/>
+              </w:rPr>
+              <w:t>/02/2023</w:t>
+            </w:r>
+          </w:p>
+        </w:tc>
+        <w:tc>
+          <w:tcPr>
+            <w:tcW w:w="1843" w:type="dxa"/>
+            <w:tcBorders>
+              <w:top w:val="single" w:sz="4" w:space="0" w:color="767171" w:themeColor="background2" w:themeShade="80"/>
+              <w:left w:val="single" w:sz="4" w:space="0" w:color="767171" w:themeColor="background2" w:themeShade="80"/>
+              <w:bottom w:val="single" w:sz="4" w:space="0" w:color="767171" w:themeColor="background2" w:themeShade="80"/>
+              <w:right w:val="single" w:sz="4" w:space="0" w:color="767171" w:themeColor="background2" w:themeShade="80"/>
+            </w:tcBorders>
+          </w:tcPr>
+          <w:p>
+            <w:pPr>
+              <w:rPr>
+                <w:b/>
+                <w:bCs/>
+                <w:color w:val="3B3838" w:themeColor="background2" w:themeShade="40"/>
+              </w:rPr>
+            </w:pPr>
+            <w:r>
+              <w:rPr>
+                <w:rFonts w:ascii="Calibri" w:eastAsia="Calibri" w:hAnsi="Calibri" w:cs="Calibri"/>
+                <w:b/>
+                <w:bCs/>
+                <w:color w:val="3B3838" w:themeColor="background2" w:themeShade="40"/>
+              </w:rPr>
+              <w:t>4</w:t>
+            </w:r>
+          </w:p>
+        </w:tc>
+        <w:tc>
+          <w:tcPr>
+            <w:tcW w:w="3685" w:type="dxa"/>
+            <w:tcBorders>
+              <w:top w:val="single" w:sz="4" w:space="0" w:color="767171" w:themeColor="background2" w:themeShade="80"/>
+              <w:left w:val="single" w:sz="4" w:space="0" w:color="767171" w:themeColor="background2" w:themeShade="80"/>
+              <w:bottom w:val="single" w:sz="4" w:space="0" w:color="767171" w:themeColor="background2" w:themeShade="80"/>
+              <w:right w:val="single" w:sz="4" w:space="0" w:color="767171" w:themeColor="background2" w:themeShade="80"/>
+            </w:tcBorders>
+          </w:tcPr>
+          <w:p>
+            <w:pPr>
+              <w:rPr>
+                <w:b/>
+                <w:bCs/>
+                <w:color w:val="3B3838" w:themeColor="background2" w:themeShade="40"/>
+              </w:rPr>
+            </w:pPr>
+            <w:r>
+              <w:rPr>
+                <w:rFonts w:ascii="Calibri" w:eastAsia="Calibri" w:hAnsi="Calibri" w:cs="Calibri"/>
+                <w:b/>
+                <w:bCs/>
+                <w:color w:val="3B3838" w:themeColor="background2" w:themeShade="40"/>
+              </w:rPr>
+              <w:t>Propriedade “type” adicionada à MaxLMI</w:t>
+            </w:r>
+          </w:p>
+        </w:tc>
+        <w:tc>
+          <w:tcPr>
+            <w:tcW w:w="1553" w:type="dxa"/>
+            <w:tcBorders>
+              <w:top w:val="single" w:sz="4" w:space="0" w:color="767171" w:themeColor="background2" w:themeShade="80"/>
+              <w:left w:val="single" w:sz="4" w:space="0" w:color="767171" w:themeColor="background2" w:themeShade="80"/>
+              <w:bottom w:val="single" w:sz="4" w:space="0" w:color="767171" w:themeColor="background2" w:themeShade="80"/>
+              <w:right w:val="single" w:sz="4" w:space="0" w:color="767171" w:themeColor="background2" w:themeShade="80"/>
+            </w:tcBorders>
+          </w:tcPr>
+          <w:p>
+            <w:pPr>
+              <w:rPr>
+                <w:b/>
+                <w:bCs/>
+                <w:color w:val="3B3838" w:themeColor="background2" w:themeShade="40"/>
+              </w:rPr>
+            </w:pPr>
+            <w:r>
+              <w:rPr>
+                <w:rFonts w:ascii="Calibri" w:eastAsia="Calibri" w:hAnsi="Calibri" w:cs="Calibri"/>
+                <w:b/>
+                <w:bCs/>
+                <w:color w:val="3B3838" w:themeColor="background2" w:themeShade="40"/>
+              </w:rPr>
+              <w:t>Dario Massimoto</w:t>
+            </w:r>
+          </w:p>
+        </w:tc>
+      </w:tr>
     </w:tbl>
     <w:p>
       <w:pPr>
@@ -22934,8 +22018,8 @@
       </w:pPr>
     </w:p>
     <w:sectPr>
-      <w:headerReference w:type="default" r:id="rId11"/>
-      <w:footerReference w:type="default" r:id="rId12"/>
+      <w:headerReference w:type="default" r:id="rId12"/>
+      <w:footerReference w:type="default" r:id="rId13"/>
       <w:pgSz w:w="11906" w:h="16838"/>
       <w:pgMar w:top="1417" w:right="1701" w:bottom="1417" w:left="1701" w:header="720" w:footer="720" w:gutter="0"/>
       <w:cols w:space="720"/>
@@ -22946,7 +22030,7 @@
 </file>
 
 <file path=word/endnotes.xml><?xml version="1.0" encoding="utf-8"?>
-<w:endnotes xmlns:wpc="http://schemas.microsoft.com/office/word/2010/wordprocessingCanvas" xmlns:cx="http://schemas.microsoft.com/office/drawing/2014/chartex" xmlns:cx1="http://schemas.microsoft.com/office/drawing/2015/9/8/chartex" xmlns:cx2="http://schemas.microsoft.com/office/drawing/2015/10/21/chartex" xmlns:cx3="http://schemas.microsoft.com/office/drawing/2016/5/9/chartex" xmlns:cx4="http://schemas.microsoft.com/office/drawing/2016/5/10/chartex" xmlns:cx5="http://schemas.microsoft.com/office/drawing/2016/5/11/chartex" xmlns:cx6="http://schemas.microsoft.com/office/drawing/2016/5/12/chartex" xmlns:cx7="http://schemas.microsoft.com/office/drawing/2016/5/13/chartex" xmlns:cx8="http://schemas.microsoft.com/office/drawing/2016/5/14/chartex" xmlns:mc="http://schemas.openxmlformats.org/markup-compatibility/2006" xmlns:aink="http://schemas.microsoft.com/office/drawing/2016/ink" xmlns:am3d="http://schemas.microsoft.com/office/drawing/2017/model3d" xmlns:o="urn:schemas-microsoft-com:office:office" xmlns:r="http://schemas.openxmlformats.org/officeDocument/2006/relationships" xmlns:m="http://schemas.openxmlformats.org/officeDocument/2006/math" xmlns:v="urn:schemas-microsoft-com:vml" xmlns:wp14="http://schemas.microsoft.com/office/word/2010/wordprocessingDrawing" xmlns:wp="http://schemas.openxmlformats.org/drawingml/2006/wordprocessingDrawing" xmlns:w10="urn:schemas-microsoft-com:office:word" xmlns:w="http://schemas.openxmlformats.org/wordprocessingml/2006/main" xmlns:w14="http://schemas.microsoft.com/office/word/2010/wordml" xmlns:w15="http://schemas.microsoft.com/office/word/2012/wordml" xmlns:w16cex="http://schemas.microsoft.com/office/word/2018/wordml/cex" xmlns:w16cid="http://schemas.microsoft.com/office/word/2016/wordml/cid" xmlns:w16="http://schemas.microsoft.com/office/word/2018/wordml" xmlns:w16se="http://schemas.microsoft.com/office/word/2015/wordml/symex" xmlns:wpg="http://schemas.microsoft.com/office/word/2010/wordprocessingGroup" xmlns:wpi="http://schemas.microsoft.com/office/word/2010/wordprocessingInk" xmlns:wne="http://schemas.microsoft.com/office/word/2006/wordml" xmlns:wps="http://schemas.microsoft.com/office/word/2010/wordprocessingShape" mc:Ignorable="w14 w15 w16se w16cid w16 w16cex wp14">
+<w:endnotes xmlns:wpc="http://schemas.microsoft.com/office/word/2010/wordprocessingCanvas" xmlns:cx="http://schemas.microsoft.com/office/drawing/2014/chartex" xmlns:cx1="http://schemas.microsoft.com/office/drawing/2015/9/8/chartex" xmlns:cx2="http://schemas.microsoft.com/office/drawing/2015/10/21/chartex" xmlns:cx3="http://schemas.microsoft.com/office/drawing/2016/5/9/chartex" xmlns:cx4="http://schemas.microsoft.com/office/drawing/2016/5/10/chartex" xmlns:cx5="http://schemas.microsoft.com/office/drawing/2016/5/11/chartex" xmlns:cx6="http://schemas.microsoft.com/office/drawing/2016/5/12/chartex" xmlns:cx7="http://schemas.microsoft.com/office/drawing/2016/5/13/chartex" xmlns:cx8="http://schemas.microsoft.com/office/drawing/2016/5/14/chartex" xmlns:mc="http://schemas.openxmlformats.org/markup-compatibility/2006" xmlns:aink="http://schemas.microsoft.com/office/drawing/2016/ink" xmlns:am3d="http://schemas.microsoft.com/office/drawing/2017/model3d" xmlns:o="urn:schemas-microsoft-com:office:office" xmlns:oel="http://schemas.microsoft.com/office/2019/extlst" xmlns:r="http://schemas.openxmlformats.org/officeDocument/2006/relationships" xmlns:m="http://schemas.openxmlformats.org/officeDocument/2006/math" xmlns:v="urn:schemas-microsoft-com:vml" xmlns:wp14="http://schemas.microsoft.com/office/word/2010/wordprocessingDrawing" xmlns:wp="http://schemas.openxmlformats.org/drawingml/2006/wordprocessingDrawing" xmlns:w10="urn:schemas-microsoft-com:office:word" xmlns:w="http://schemas.openxmlformats.org/wordprocessingml/2006/main" xmlns:w14="http://schemas.microsoft.com/office/word/2010/wordml" xmlns:w15="http://schemas.microsoft.com/office/word/2012/wordml" xmlns:w16cex="http://schemas.microsoft.com/office/word/2018/wordml/cex" xmlns:w16cid="http://schemas.microsoft.com/office/word/2016/wordml/cid" xmlns:w16="http://schemas.microsoft.com/office/word/2018/wordml" xmlns:w16sdtdh="http://schemas.microsoft.com/office/word/2020/wordml/sdtdatahash" xmlns:w16se="http://schemas.microsoft.com/office/word/2015/wordml/symex" xmlns:wpg="http://schemas.microsoft.com/office/word/2010/wordprocessingGroup" xmlns:wpi="http://schemas.microsoft.com/office/word/2010/wordprocessingInk" xmlns:wne="http://schemas.microsoft.com/office/word/2006/wordml" xmlns:wps="http://schemas.microsoft.com/office/word/2010/wordprocessingShape" mc:Ignorable="w14 w15 w16se w16cid w16 w16cex w16sdtdh wp14">
   <w:endnote w:type="separator" w:id="-1">
     <w:p>
       <w:pPr>
@@ -22978,10 +22062,10 @@
 </file>
 
 <file path=word/footer1.xml><?xml version="1.0" encoding="utf-8"?>
-<w:ftr xmlns:wpc="http://schemas.microsoft.com/office/word/2010/wordprocessingCanvas" xmlns:cx="http://schemas.microsoft.com/office/drawing/2014/chartex" xmlns:cx1="http://schemas.microsoft.com/office/drawing/2015/9/8/chartex" xmlns:cx2="http://schemas.microsoft.com/office/drawing/2015/10/21/chartex" xmlns:cx3="http://schemas.microsoft.com/office/drawing/2016/5/9/chartex" xmlns:cx4="http://schemas.microsoft.com/office/drawing/2016/5/10/chartex" xmlns:cx5="http://schemas.microsoft.com/office/drawing/2016/5/11/chartex" xmlns:cx6="http://schemas.microsoft.com/office/drawing/2016/5/12/chartex" xmlns:cx7="http://schemas.microsoft.com/office/drawing/2016/5/13/chartex" xmlns:cx8="http://schemas.microsoft.com/office/drawing/2016/5/14/chartex" xmlns:mc="http://schemas.openxmlformats.org/markup-compatibility/2006" xmlns:aink="http://schemas.microsoft.com/office/drawing/2016/ink" xmlns:am3d="http://schemas.microsoft.com/office/drawing/2017/model3d" xmlns:o="urn:schemas-microsoft-com:office:office" xmlns:r="http://schemas.openxmlformats.org/officeDocument/2006/relationships" xmlns:m="http://schemas.openxmlformats.org/officeDocument/2006/math" xmlns:v="urn:schemas-microsoft-com:vml" xmlns:wp14="http://schemas.microsoft.com/office/word/2010/wordprocessingDrawing" xmlns:wp="http://schemas.openxmlformats.org/drawingml/2006/wordprocessingDrawing" xmlns:w10="urn:schemas-microsoft-com:office:word" xmlns:w="http://schemas.openxmlformats.org/wordprocessingml/2006/main" xmlns:w14="http://schemas.microsoft.com/office/word/2010/wordml" xmlns:w15="http://schemas.microsoft.com/office/word/2012/wordml" xmlns:w16cex="http://schemas.microsoft.com/office/word/2018/wordml/cex" xmlns:w16cid="http://schemas.microsoft.com/office/word/2016/wordml/cid" xmlns:w16="http://schemas.microsoft.com/office/word/2018/wordml" xmlns:w16se="http://schemas.microsoft.com/office/word/2015/wordml/symex" xmlns:wpg="http://schemas.microsoft.com/office/word/2010/wordprocessingGroup" xmlns:wpi="http://schemas.microsoft.com/office/word/2010/wordprocessingInk" xmlns:wne="http://schemas.microsoft.com/office/word/2006/wordml" xmlns:wps="http://schemas.microsoft.com/office/word/2010/wordprocessingShape" mc:Ignorable="w14 w15 w16se w16cid w16 w16cex wp14">
+<w:ftr xmlns:wpc="http://schemas.microsoft.com/office/word/2010/wordprocessingCanvas" xmlns:cx="http://schemas.microsoft.com/office/drawing/2014/chartex" xmlns:cx1="http://schemas.microsoft.com/office/drawing/2015/9/8/chartex" xmlns:cx2="http://schemas.microsoft.com/office/drawing/2015/10/21/chartex" xmlns:cx3="http://schemas.microsoft.com/office/drawing/2016/5/9/chartex" xmlns:cx4="http://schemas.microsoft.com/office/drawing/2016/5/10/chartex" xmlns:cx5="http://schemas.microsoft.com/office/drawing/2016/5/11/chartex" xmlns:cx6="http://schemas.microsoft.com/office/drawing/2016/5/12/chartex" xmlns:cx7="http://schemas.microsoft.com/office/drawing/2016/5/13/chartex" xmlns:cx8="http://schemas.microsoft.com/office/drawing/2016/5/14/chartex" xmlns:mc="http://schemas.openxmlformats.org/markup-compatibility/2006" xmlns:aink="http://schemas.microsoft.com/office/drawing/2016/ink" xmlns:am3d="http://schemas.microsoft.com/office/drawing/2017/model3d" xmlns:o="urn:schemas-microsoft-com:office:office" xmlns:oel="http://schemas.microsoft.com/office/2019/extlst" xmlns:r="http://schemas.openxmlformats.org/officeDocument/2006/relationships" xmlns:m="http://schemas.openxmlformats.org/officeDocument/2006/math" xmlns:v="urn:schemas-microsoft-com:vml" xmlns:wp14="http://schemas.microsoft.com/office/word/2010/wordprocessingDrawing" xmlns:wp="http://schemas.openxmlformats.org/drawingml/2006/wordprocessingDrawing" xmlns:w10="urn:schemas-microsoft-com:office:word" xmlns:w="http://schemas.openxmlformats.org/wordprocessingml/2006/main" xmlns:w14="http://schemas.microsoft.com/office/word/2010/wordml" xmlns:w15="http://schemas.microsoft.com/office/word/2012/wordml" xmlns:w16cex="http://schemas.microsoft.com/office/word/2018/wordml/cex" xmlns:w16cid="http://schemas.microsoft.com/office/word/2016/wordml/cid" xmlns:w16="http://schemas.microsoft.com/office/word/2018/wordml" xmlns:w16sdtdh="http://schemas.microsoft.com/office/word/2020/wordml/sdtdatahash" xmlns:w16se="http://schemas.microsoft.com/office/word/2015/wordml/symex" xmlns:wpg="http://schemas.microsoft.com/office/word/2010/wordprocessingGroup" xmlns:wpi="http://schemas.microsoft.com/office/word/2010/wordprocessingInk" xmlns:wne="http://schemas.microsoft.com/office/word/2006/wordml" xmlns:wps="http://schemas.microsoft.com/office/word/2010/wordprocessingShape" mc:Ignorable="w14 w15 w16se w16cid w16 w16cex w16sdtdh wp14">
   <w:p>
     <w:pPr>
-      <w:pStyle w:val="Footer"/>
+      <w:pStyle w:val="Rodap"/>
       <w:jc w:val="right"/>
     </w:pPr>
     <w:r>
@@ -23035,14 +22119,14 @@
   </w:p>
   <w:p>
     <w:pPr>
-      <w:pStyle w:val="Footer"/>
+      <w:pStyle w:val="Rodap"/>
     </w:pPr>
   </w:p>
 </w:ftr>
 </file>
 
 <file path=word/footnotes.xml><?xml version="1.0" encoding="utf-8"?>
-<w:footnotes xmlns:wpc="http://schemas.microsoft.com/office/word/2010/wordprocessingCanvas" xmlns:cx="http://schemas.microsoft.com/office/drawing/2014/chartex" xmlns:cx1="http://schemas.microsoft.com/office/drawing/2015/9/8/chartex" xmlns:cx2="http://schemas.microsoft.com/office/drawing/2015/10/21/chartex" xmlns:cx3="http://schemas.microsoft.com/office/drawing/2016/5/9/chartex" xmlns:cx4="http://schemas.microsoft.com/office/drawing/2016/5/10/chartex" xmlns:cx5="http://schemas.microsoft.com/office/drawing/2016/5/11/chartex" xmlns:cx6="http://schemas.microsoft.com/office/drawing/2016/5/12/chartex" xmlns:cx7="http://schemas.microsoft.com/office/drawing/2016/5/13/chartex" xmlns:cx8="http://schemas.microsoft.com/office/drawing/2016/5/14/chartex" xmlns:mc="http://schemas.openxmlformats.org/markup-compatibility/2006" xmlns:aink="http://schemas.microsoft.com/office/drawing/2016/ink" xmlns:am3d="http://schemas.microsoft.com/office/drawing/2017/model3d" xmlns:o="urn:schemas-microsoft-com:office:office" xmlns:r="http://schemas.openxmlformats.org/officeDocument/2006/relationships" xmlns:m="http://schemas.openxmlformats.org/officeDocument/2006/math" xmlns:v="urn:schemas-microsoft-com:vml" xmlns:wp14="http://schemas.microsoft.com/office/word/2010/wordprocessingDrawing" xmlns:wp="http://schemas.openxmlformats.org/drawingml/2006/wordprocessingDrawing" xmlns:w10="urn:schemas-microsoft-com:office:word" xmlns:w="http://schemas.openxmlformats.org/wordprocessingml/2006/main" xmlns:w14="http://schemas.microsoft.com/office/word/2010/wordml" xmlns:w15="http://schemas.microsoft.com/office/word/2012/wordml" xmlns:w16cex="http://schemas.microsoft.com/office/word/2018/wordml/cex" xmlns:w16cid="http://schemas.microsoft.com/office/word/2016/wordml/cid" xmlns:w16="http://schemas.microsoft.com/office/word/2018/wordml" xmlns:w16se="http://schemas.microsoft.com/office/word/2015/wordml/symex" xmlns:wpg="http://schemas.microsoft.com/office/word/2010/wordprocessingGroup" xmlns:wpi="http://schemas.microsoft.com/office/word/2010/wordprocessingInk" xmlns:wne="http://schemas.microsoft.com/office/word/2006/wordml" xmlns:wps="http://schemas.microsoft.com/office/word/2010/wordprocessingShape" mc:Ignorable="w14 w15 w16se w16cid w16 w16cex wp14">
+<w:footnotes xmlns:wpc="http://schemas.microsoft.com/office/word/2010/wordprocessingCanvas" xmlns:cx="http://schemas.microsoft.com/office/drawing/2014/chartex" xmlns:cx1="http://schemas.microsoft.com/office/drawing/2015/9/8/chartex" xmlns:cx2="http://schemas.microsoft.com/office/drawing/2015/10/21/chartex" xmlns:cx3="http://schemas.microsoft.com/office/drawing/2016/5/9/chartex" xmlns:cx4="http://schemas.microsoft.com/office/drawing/2016/5/10/chartex" xmlns:cx5="http://schemas.microsoft.com/office/drawing/2016/5/11/chartex" xmlns:cx6="http://schemas.microsoft.com/office/drawing/2016/5/12/chartex" xmlns:cx7="http://schemas.microsoft.com/office/drawing/2016/5/13/chartex" xmlns:cx8="http://schemas.microsoft.com/office/drawing/2016/5/14/chartex" xmlns:mc="http://schemas.openxmlformats.org/markup-compatibility/2006" xmlns:aink="http://schemas.microsoft.com/office/drawing/2016/ink" xmlns:am3d="http://schemas.microsoft.com/office/drawing/2017/model3d" xmlns:o="urn:schemas-microsoft-com:office:office" xmlns:oel="http://schemas.microsoft.com/office/2019/extlst" xmlns:r="http://schemas.openxmlformats.org/officeDocument/2006/relationships" xmlns:m="http://schemas.openxmlformats.org/officeDocument/2006/math" xmlns:v="urn:schemas-microsoft-com:vml" xmlns:wp14="http://schemas.microsoft.com/office/word/2010/wordprocessingDrawing" xmlns:wp="http://schemas.openxmlformats.org/drawingml/2006/wordprocessingDrawing" xmlns:w10="urn:schemas-microsoft-com:office:word" xmlns:w="http://schemas.openxmlformats.org/wordprocessingml/2006/main" xmlns:w14="http://schemas.microsoft.com/office/word/2010/wordml" xmlns:w15="http://schemas.microsoft.com/office/word/2012/wordml" xmlns:w16cex="http://schemas.microsoft.com/office/word/2018/wordml/cex" xmlns:w16cid="http://schemas.microsoft.com/office/word/2016/wordml/cid" xmlns:w16="http://schemas.microsoft.com/office/word/2018/wordml" xmlns:w16sdtdh="http://schemas.microsoft.com/office/word/2020/wordml/sdtdatahash" xmlns:w16se="http://schemas.microsoft.com/office/word/2015/wordml/symex" xmlns:wpg="http://schemas.microsoft.com/office/word/2010/wordprocessingGroup" xmlns:wpi="http://schemas.microsoft.com/office/word/2010/wordprocessingInk" xmlns:wne="http://schemas.microsoft.com/office/word/2006/wordml" xmlns:wps="http://schemas.microsoft.com/office/word/2010/wordprocessingShape" mc:Ignorable="w14 w15 w16se w16cid w16 w16cex w16sdtdh wp14">
   <w:footnote w:type="separator" w:id="-1">
     <w:p>
       <w:pPr>
@@ -23074,10 +22158,10 @@
 </file>
 
 <file path=word/header1.xml><?xml version="1.0" encoding="utf-8"?>
-<w:hdr xmlns:wpc="http://schemas.microsoft.com/office/word/2010/wordprocessingCanvas" xmlns:cx="http://schemas.microsoft.com/office/drawing/2014/chartex" xmlns:cx1="http://schemas.microsoft.com/office/drawing/2015/9/8/chartex" xmlns:cx2="http://schemas.microsoft.com/office/drawing/2015/10/21/chartex" xmlns:cx3="http://schemas.microsoft.com/office/drawing/2016/5/9/chartex" xmlns:cx4="http://schemas.microsoft.com/office/drawing/2016/5/10/chartex" xmlns:cx5="http://schemas.microsoft.com/office/drawing/2016/5/11/chartex" xmlns:cx6="http://schemas.microsoft.com/office/drawing/2016/5/12/chartex" xmlns:cx7="http://schemas.microsoft.com/office/drawing/2016/5/13/chartex" xmlns:cx8="http://schemas.microsoft.com/office/drawing/2016/5/14/chartex" xmlns:mc="http://schemas.openxmlformats.org/markup-compatibility/2006" xmlns:aink="http://schemas.microsoft.com/office/drawing/2016/ink" xmlns:am3d="http://schemas.microsoft.com/office/drawing/2017/model3d" xmlns:o="urn:schemas-microsoft-com:office:office" xmlns:r="http://schemas.openxmlformats.org/officeDocument/2006/relationships" xmlns:m="http://schemas.openxmlformats.org/officeDocument/2006/math" xmlns:v="urn:schemas-microsoft-com:vml" xmlns:wp14="http://schemas.microsoft.com/office/word/2010/wordprocessingDrawing" xmlns:wp="http://schemas.openxmlformats.org/drawingml/2006/wordprocessingDrawing" xmlns:w10="urn:schemas-microsoft-com:office:word" xmlns:w="http://schemas.openxmlformats.org/wordprocessingml/2006/main" xmlns:w14="http://schemas.microsoft.com/office/word/2010/wordml" xmlns:w15="http://schemas.microsoft.com/office/word/2012/wordml" xmlns:w16cex="http://schemas.microsoft.com/office/word/2018/wordml/cex" xmlns:w16cid="http://schemas.microsoft.com/office/word/2016/wordml/cid" xmlns:w16="http://schemas.microsoft.com/office/word/2018/wordml" xmlns:w16se="http://schemas.microsoft.com/office/word/2015/wordml/symex" xmlns:wpg="http://schemas.microsoft.com/office/word/2010/wordprocessingGroup" xmlns:wpi="http://schemas.microsoft.com/office/word/2010/wordprocessingInk" xmlns:wne="http://schemas.microsoft.com/office/word/2006/wordml" xmlns:wps="http://schemas.microsoft.com/office/word/2010/wordprocessingShape" mc:Ignorable="w14 w15 w16se w16cid w16 w16cex wp14">
+<w:hdr xmlns:wpc="http://schemas.microsoft.com/office/word/2010/wordprocessingCanvas" xmlns:cx="http://schemas.microsoft.com/office/drawing/2014/chartex" xmlns:cx1="http://schemas.microsoft.com/office/drawing/2015/9/8/chartex" xmlns:cx2="http://schemas.microsoft.com/office/drawing/2015/10/21/chartex" xmlns:cx3="http://schemas.microsoft.com/office/drawing/2016/5/9/chartex" xmlns:cx4="http://schemas.microsoft.com/office/drawing/2016/5/10/chartex" xmlns:cx5="http://schemas.microsoft.com/office/drawing/2016/5/11/chartex" xmlns:cx6="http://schemas.microsoft.com/office/drawing/2016/5/12/chartex" xmlns:cx7="http://schemas.microsoft.com/office/drawing/2016/5/13/chartex" xmlns:cx8="http://schemas.microsoft.com/office/drawing/2016/5/14/chartex" xmlns:mc="http://schemas.openxmlformats.org/markup-compatibility/2006" xmlns:aink="http://schemas.microsoft.com/office/drawing/2016/ink" xmlns:am3d="http://schemas.microsoft.com/office/drawing/2017/model3d" xmlns:o="urn:schemas-microsoft-com:office:office" xmlns:oel="http://schemas.microsoft.com/office/2019/extlst" xmlns:r="http://schemas.openxmlformats.org/officeDocument/2006/relationships" xmlns:m="http://schemas.openxmlformats.org/officeDocument/2006/math" xmlns:v="urn:schemas-microsoft-com:vml" xmlns:wp14="http://schemas.microsoft.com/office/word/2010/wordprocessingDrawing" xmlns:wp="http://schemas.openxmlformats.org/drawingml/2006/wordprocessingDrawing" xmlns:w10="urn:schemas-microsoft-com:office:word" xmlns:w="http://schemas.openxmlformats.org/wordprocessingml/2006/main" xmlns:w14="http://schemas.microsoft.com/office/word/2010/wordml" xmlns:w15="http://schemas.microsoft.com/office/word/2012/wordml" xmlns:w16cex="http://schemas.microsoft.com/office/word/2018/wordml/cex" xmlns:w16cid="http://schemas.microsoft.com/office/word/2016/wordml/cid" xmlns:w16="http://schemas.microsoft.com/office/word/2018/wordml" xmlns:w16sdtdh="http://schemas.microsoft.com/office/word/2020/wordml/sdtdatahash" xmlns:w16se="http://schemas.microsoft.com/office/word/2015/wordml/symex" xmlns:wpg="http://schemas.microsoft.com/office/word/2010/wordprocessingGroup" xmlns:wpi="http://schemas.microsoft.com/office/word/2010/wordprocessingInk" xmlns:wne="http://schemas.microsoft.com/office/word/2006/wordml" xmlns:wps="http://schemas.microsoft.com/office/word/2010/wordprocessingShape" mc:Ignorable="w14 w15 w16se w16cid w16 w16cex w16sdtdh wp14">
   <w:p>
     <w:pPr>
-      <w:pStyle w:val="Header"/>
+      <w:pStyle w:val="Cabealho"/>
       <w:jc w:val="center"/>
     </w:pPr>
     <w:r>
@@ -23095,7 +22179,7 @@
 </file>
 
 <file path=word/numbering.xml><?xml version="1.0" encoding="utf-8"?>
-<w:numbering xmlns:wpc="http://schemas.microsoft.com/office/word/2010/wordprocessingCanvas" xmlns:cx="http://schemas.microsoft.com/office/drawing/2014/chartex" xmlns:cx1="http://schemas.microsoft.com/office/drawing/2015/9/8/chartex" xmlns:cx2="http://schemas.microsoft.com/office/drawing/2015/10/21/chartex" xmlns:cx3="http://schemas.microsoft.com/office/drawing/2016/5/9/chartex" xmlns:cx4="http://schemas.microsoft.com/office/drawing/2016/5/10/chartex" xmlns:cx5="http://schemas.microsoft.com/office/drawing/2016/5/11/chartex" xmlns:cx6="http://schemas.microsoft.com/office/drawing/2016/5/12/chartex" xmlns:cx7="http://schemas.microsoft.com/office/drawing/2016/5/13/chartex" xmlns:cx8="http://schemas.microsoft.com/office/drawing/2016/5/14/chartex" xmlns:mc="http://schemas.openxmlformats.org/markup-compatibility/2006" xmlns:aink="http://schemas.microsoft.com/office/drawing/2016/ink" xmlns:am3d="http://schemas.microsoft.com/office/drawing/2017/model3d" xmlns:o="urn:schemas-microsoft-com:office:office" xmlns:r="http://schemas.openxmlformats.org/officeDocument/2006/relationships" xmlns:m="http://schemas.openxmlformats.org/officeDocument/2006/math" xmlns:v="urn:schemas-microsoft-com:vml" xmlns:wp14="http://schemas.microsoft.com/office/word/2010/wordprocessingDrawing" xmlns:wp="http://schemas.openxmlformats.org/drawingml/2006/wordprocessingDrawing" xmlns:w10="urn:schemas-microsoft-com:office:word" xmlns:w="http://schemas.openxmlformats.org/wordprocessingml/2006/main" xmlns:w14="http://schemas.microsoft.com/office/word/2010/wordml" xmlns:w15="http://schemas.microsoft.com/office/word/2012/wordml" xmlns:w16cex="http://schemas.microsoft.com/office/word/2018/wordml/cex" xmlns:w16cid="http://schemas.microsoft.com/office/word/2016/wordml/cid" xmlns:w16="http://schemas.microsoft.com/office/word/2018/wordml" xmlns:w16se="http://schemas.microsoft.com/office/word/2015/wordml/symex" xmlns:wpg="http://schemas.microsoft.com/office/word/2010/wordprocessingGroup" xmlns:wpi="http://schemas.microsoft.com/office/word/2010/wordprocessingInk" xmlns:wne="http://schemas.microsoft.com/office/word/2006/wordml" xmlns:wps="http://schemas.microsoft.com/office/word/2010/wordprocessingShape" mc:Ignorable="w14 w15 w16se w16cid w16 w16cex wp14">
+<w:numbering xmlns:wpc="http://schemas.microsoft.com/office/word/2010/wordprocessingCanvas" xmlns:cx="http://schemas.microsoft.com/office/drawing/2014/chartex" xmlns:cx1="http://schemas.microsoft.com/office/drawing/2015/9/8/chartex" xmlns:cx2="http://schemas.microsoft.com/office/drawing/2015/10/21/chartex" xmlns:cx3="http://schemas.microsoft.com/office/drawing/2016/5/9/chartex" xmlns:cx4="http://schemas.microsoft.com/office/drawing/2016/5/10/chartex" xmlns:cx5="http://schemas.microsoft.com/office/drawing/2016/5/11/chartex" xmlns:cx6="http://schemas.microsoft.com/office/drawing/2016/5/12/chartex" xmlns:cx7="http://schemas.microsoft.com/office/drawing/2016/5/13/chartex" xmlns:cx8="http://schemas.microsoft.com/office/drawing/2016/5/14/chartex" xmlns:mc="http://schemas.openxmlformats.org/markup-compatibility/2006" xmlns:aink="http://schemas.microsoft.com/office/drawing/2016/ink" xmlns:am3d="http://schemas.microsoft.com/office/drawing/2017/model3d" xmlns:o="urn:schemas-microsoft-com:office:office" xmlns:oel="http://schemas.microsoft.com/office/2019/extlst" xmlns:r="http://schemas.openxmlformats.org/officeDocument/2006/relationships" xmlns:m="http://schemas.openxmlformats.org/officeDocument/2006/math" xmlns:v="urn:schemas-microsoft-com:vml" xmlns:wp14="http://schemas.microsoft.com/office/word/2010/wordprocessingDrawing" xmlns:wp="http://schemas.openxmlformats.org/drawingml/2006/wordprocessingDrawing" xmlns:w10="urn:schemas-microsoft-com:office:word" xmlns:w="http://schemas.openxmlformats.org/wordprocessingml/2006/main" xmlns:w14="http://schemas.microsoft.com/office/word/2010/wordml" xmlns:w15="http://schemas.microsoft.com/office/word/2012/wordml" xmlns:w16cex="http://schemas.microsoft.com/office/word/2018/wordml/cex" xmlns:w16cid="http://schemas.microsoft.com/office/word/2016/wordml/cid" xmlns:w16="http://schemas.microsoft.com/office/word/2018/wordml" xmlns:w16sdtdh="http://schemas.microsoft.com/office/word/2020/wordml/sdtdatahash" xmlns:w16se="http://schemas.microsoft.com/office/word/2015/wordml/symex" xmlns:wpg="http://schemas.microsoft.com/office/word/2010/wordprocessingGroup" xmlns:wpi="http://schemas.microsoft.com/office/word/2010/wordprocessingInk" xmlns:wne="http://schemas.microsoft.com/office/word/2006/wordml" xmlns:wps="http://schemas.microsoft.com/office/word/2010/wordprocessingShape" mc:Ignorable="w14 w15 w16se w16cid w16 w16cex w16sdtdh wp14">
   <w:abstractNum w:abstractNumId="0" w15:restartNumberingAfterBreak="0">
     <w:nsid w:val="04561027"/>
     <w:multiLevelType w:val="hybridMultilevel"/>
@@ -23665,29 +22749,29 @@
       </w:pPr>
     </w:lvl>
   </w:abstractNum>
-  <w:num w:numId="1">
+  <w:num w:numId="1" w16cid:durableId="1010565864">
     <w:abstractNumId w:val="4"/>
   </w:num>
-  <w:num w:numId="2">
+  <w:num w:numId="2" w16cid:durableId="2049912189">
     <w:abstractNumId w:val="1"/>
   </w:num>
-  <w:num w:numId="3">
+  <w:num w:numId="3" w16cid:durableId="749618855">
     <w:abstractNumId w:val="5"/>
   </w:num>
-  <w:num w:numId="4">
+  <w:num w:numId="4" w16cid:durableId="464389612">
     <w:abstractNumId w:val="3"/>
   </w:num>
-  <w:num w:numId="5">
+  <w:num w:numId="5" w16cid:durableId="236212139">
     <w:abstractNumId w:val="0"/>
   </w:num>
-  <w:num w:numId="6">
+  <w:num w:numId="6" w16cid:durableId="795950182">
     <w:abstractNumId w:val="2"/>
   </w:num>
 </w:numbering>
 </file>
 
 <file path=word/styles.xml><?xml version="1.0" encoding="utf-8"?>
-<w:styles xmlns:mc="http://schemas.openxmlformats.org/markup-compatibility/2006" xmlns:r="http://schemas.openxmlformats.org/officeDocument/2006/relationships" xmlns:w="http://schemas.openxmlformats.org/wordprocessingml/2006/main" xmlns:w14="http://schemas.microsoft.com/office/word/2010/wordml" xmlns:w15="http://schemas.microsoft.com/office/word/2012/wordml" xmlns:w16cex="http://schemas.microsoft.com/office/word/2018/wordml/cex" xmlns:w16cid="http://schemas.microsoft.com/office/word/2016/wordml/cid" xmlns:w16="http://schemas.microsoft.com/office/word/2018/wordml" xmlns:w16se="http://schemas.microsoft.com/office/word/2015/wordml/symex" mc:Ignorable="w14 w15 w16se w16cid w16 w16cex">
+<w:styles xmlns:mc="http://schemas.openxmlformats.org/markup-compatibility/2006" xmlns:r="http://schemas.openxmlformats.org/officeDocument/2006/relationships" xmlns:w="http://schemas.openxmlformats.org/wordprocessingml/2006/main" xmlns:w14="http://schemas.microsoft.com/office/word/2010/wordml" xmlns:w15="http://schemas.microsoft.com/office/word/2012/wordml" xmlns:w16cex="http://schemas.microsoft.com/office/word/2018/wordml/cex" xmlns:w16cid="http://schemas.microsoft.com/office/word/2016/wordml/cid" xmlns:w16="http://schemas.microsoft.com/office/word/2018/wordml" xmlns:w16sdtdh="http://schemas.microsoft.com/office/word/2020/wordml/sdtdatahash" xmlns:w16se="http://schemas.microsoft.com/office/word/2015/wordml/symex" mc:Ignorable="w14 w15 w16se w16cid w16 w16cex w16sdtdh">
   <w:docDefaults>
     <w:rPrDefault>
       <w:rPr>
@@ -24086,11 +23170,11 @@
     <w:qFormat/>
     <w:rsid w:val="00755A3C"/>
   </w:style>
-  <w:style w:type="paragraph" w:styleId="Heading1">
+  <w:style w:type="paragraph" w:styleId="Ttulo1">
     <w:name w:val="heading 1"/>
     <w:basedOn w:val="Normal"/>
     <w:next w:val="Normal"/>
-    <w:link w:val="Heading1Char"/>
+    <w:link w:val="Ttulo1Char"/>
     <w:uiPriority w:val="9"/>
     <w:qFormat/>
     <w:rsid w:val="00344980"/>
@@ -24107,11 +23191,11 @@
       <w:szCs w:val="32"/>
     </w:rPr>
   </w:style>
-  <w:style w:type="paragraph" w:styleId="Heading2">
+  <w:style w:type="paragraph" w:styleId="Ttulo2">
     <w:name w:val="heading 2"/>
     <w:basedOn w:val="Normal"/>
     <w:next w:val="Normal"/>
-    <w:link w:val="Heading2Char"/>
+    <w:link w:val="Ttulo2Char"/>
     <w:uiPriority w:val="9"/>
     <w:unhideWhenUsed/>
     <w:qFormat/>
@@ -24129,11 +23213,11 @@
       <w:szCs w:val="26"/>
     </w:rPr>
   </w:style>
-  <w:style w:type="paragraph" w:styleId="Heading3">
+  <w:style w:type="paragraph" w:styleId="Ttulo3">
     <w:name w:val="heading 3"/>
     <w:basedOn w:val="Normal"/>
     <w:next w:val="Normal"/>
-    <w:link w:val="Heading3Char"/>
+    <w:link w:val="Ttulo3Char"/>
     <w:uiPriority w:val="9"/>
     <w:semiHidden/>
     <w:unhideWhenUsed/>
@@ -24152,13 +23236,13 @@
       <w:szCs w:val="24"/>
     </w:rPr>
   </w:style>
-  <w:style w:type="character" w:default="1" w:styleId="DefaultParagraphFont">
+  <w:style w:type="character" w:default="1" w:styleId="Fontepargpadro">
     <w:name w:val="Default Paragraph Font"/>
     <w:uiPriority w:val="1"/>
     <w:semiHidden/>
     <w:unhideWhenUsed/>
   </w:style>
-  <w:style w:type="table" w:default="1" w:styleId="TableNormal">
+  <w:style w:type="table" w:default="1" w:styleId="Tabelanormal">
     <w:name w:val="Normal Table"/>
     <w:uiPriority w:val="99"/>
     <w:semiHidden/>
@@ -24173,15 +23257,15 @@
       </w:tblCellMar>
     </w:tblPr>
   </w:style>
-  <w:style w:type="numbering" w:default="1" w:styleId="NoList">
+  <w:style w:type="numbering" w:default="1" w:styleId="Semlista">
     <w:name w:val="No List"/>
     <w:uiPriority w:val="99"/>
     <w:semiHidden/>
     <w:unhideWhenUsed/>
   </w:style>
-  <w:style w:type="table" w:styleId="TableGrid">
+  <w:style w:type="table" w:styleId="Tabelacomgrade">
     <w:name w:val="Table Grid"/>
-    <w:basedOn w:val="TableNormal"/>
+    <w:basedOn w:val="Tabelanormal"/>
     <w:uiPriority w:val="39"/>
     <w:rsid w:val="0028696D"/>
     <w:pPr>
@@ -24200,7 +23284,7 @@
   </w:style>
   <w:style w:type="character" w:styleId="Hyperlink">
     <w:name w:val="Hyperlink"/>
-    <w:basedOn w:val="DefaultParagraphFont"/>
+    <w:basedOn w:val="Fontepargpadro"/>
     <w:uiPriority w:val="99"/>
     <w:unhideWhenUsed/>
     <w:rsid w:val="001D7150"/>
@@ -24209,9 +23293,9 @@
       <w:u w:val="single"/>
     </w:rPr>
   </w:style>
-  <w:style w:type="character" w:styleId="UnresolvedMention">
+  <w:style w:type="character" w:styleId="MenoPendente">
     <w:name w:val="Unresolved Mention"/>
-    <w:basedOn w:val="DefaultParagraphFont"/>
+    <w:basedOn w:val="Fontepargpadro"/>
     <w:uiPriority w:val="99"/>
     <w:semiHidden/>
     <w:unhideWhenUsed/>
@@ -24221,9 +23305,9 @@
       <w:shd w:val="clear" w:color="auto" w:fill="E1DFDD"/>
     </w:rPr>
   </w:style>
-  <w:style w:type="character" w:styleId="FollowedHyperlink">
+  <w:style w:type="character" w:styleId="HiperlinkVisitado">
     <w:name w:val="FollowedHyperlink"/>
-    <w:basedOn w:val="DefaultParagraphFont"/>
+    <w:basedOn w:val="Fontepargpadro"/>
     <w:uiPriority w:val="99"/>
     <w:semiHidden/>
     <w:unhideWhenUsed/>
@@ -24233,9 +23317,9 @@
       <w:u w:val="single"/>
     </w:rPr>
   </w:style>
-  <w:style w:type="character" w:styleId="CommentReference">
+  <w:style w:type="character" w:styleId="Refdecomentrio">
     <w:name w:val="annotation reference"/>
-    <w:basedOn w:val="DefaultParagraphFont"/>
+    <w:basedOn w:val="Fontepargpadro"/>
     <w:uiPriority w:val="99"/>
     <w:semiHidden/>
     <w:unhideWhenUsed/>
@@ -24245,10 +23329,10 @@
       <w:szCs w:val="16"/>
     </w:rPr>
   </w:style>
-  <w:style w:type="paragraph" w:styleId="CommentText">
+  <w:style w:type="paragraph" w:styleId="Textodecomentrio">
     <w:name w:val="annotation text"/>
     <w:basedOn w:val="Normal"/>
-    <w:link w:val="CommentTextChar"/>
+    <w:link w:val="TextodecomentrioChar"/>
     <w:uiPriority w:val="99"/>
     <w:semiHidden/>
     <w:unhideWhenUsed/>
@@ -24261,10 +23345,10 @@
       <w:szCs w:val="20"/>
     </w:rPr>
   </w:style>
-  <w:style w:type="character" w:customStyle="1" w:styleId="CommentTextChar">
-    <w:name w:val="Comment Text Char"/>
-    <w:basedOn w:val="DefaultParagraphFont"/>
-    <w:link w:val="CommentText"/>
+  <w:style w:type="character" w:customStyle="1" w:styleId="TextodecomentrioChar">
+    <w:name w:val="Texto de comentário Char"/>
+    <w:basedOn w:val="Fontepargpadro"/>
+    <w:link w:val="Textodecomentrio"/>
     <w:uiPriority w:val="99"/>
     <w:semiHidden/>
     <w:rsid w:val="00E26339"/>
@@ -24273,11 +23357,11 @@
       <w:szCs w:val="20"/>
     </w:rPr>
   </w:style>
-  <w:style w:type="paragraph" w:styleId="CommentSubject">
+  <w:style w:type="paragraph" w:styleId="Assuntodocomentrio">
     <w:name w:val="annotation subject"/>
-    <w:basedOn w:val="CommentText"/>
-    <w:next w:val="CommentText"/>
-    <w:link w:val="CommentSubjectChar"/>
+    <w:basedOn w:val="Textodecomentrio"/>
+    <w:next w:val="Textodecomentrio"/>
+    <w:link w:val="AssuntodocomentrioChar"/>
     <w:uiPriority w:val="99"/>
     <w:semiHidden/>
     <w:unhideWhenUsed/>
@@ -24287,10 +23371,10 @@
       <w:bCs/>
     </w:rPr>
   </w:style>
-  <w:style w:type="character" w:customStyle="1" w:styleId="CommentSubjectChar">
-    <w:name w:val="Comment Subject Char"/>
-    <w:basedOn w:val="CommentTextChar"/>
-    <w:link w:val="CommentSubject"/>
+  <w:style w:type="character" w:customStyle="1" w:styleId="AssuntodocomentrioChar">
+    <w:name w:val="Assunto do comentário Char"/>
+    <w:basedOn w:val="TextodecomentrioChar"/>
+    <w:link w:val="Assuntodocomentrio"/>
     <w:uiPriority w:val="99"/>
     <w:semiHidden/>
     <w:rsid w:val="00E26339"/>
@@ -24301,10 +23385,10 @@
       <w:szCs w:val="20"/>
     </w:rPr>
   </w:style>
-  <w:style w:type="paragraph" w:styleId="BalloonText">
+  <w:style w:type="paragraph" w:styleId="Textodebalo">
     <w:name w:val="Balloon Text"/>
     <w:basedOn w:val="Normal"/>
-    <w:link w:val="BalloonTextChar"/>
+    <w:link w:val="TextodebaloChar"/>
     <w:uiPriority w:val="99"/>
     <w:semiHidden/>
     <w:unhideWhenUsed/>
@@ -24318,10 +23402,10 @@
       <w:szCs w:val="18"/>
     </w:rPr>
   </w:style>
-  <w:style w:type="character" w:customStyle="1" w:styleId="BalloonTextChar">
-    <w:name w:val="Balloon Text Char"/>
-    <w:basedOn w:val="DefaultParagraphFont"/>
-    <w:link w:val="BalloonText"/>
+  <w:style w:type="character" w:customStyle="1" w:styleId="TextodebaloChar">
+    <w:name w:val="Texto de balão Char"/>
+    <w:basedOn w:val="Fontepargpadro"/>
+    <w:link w:val="Textodebalo"/>
     <w:uiPriority w:val="99"/>
     <w:semiHidden/>
     <w:rsid w:val="00E26339"/>
@@ -24331,7 +23415,7 @@
       <w:szCs w:val="18"/>
     </w:rPr>
   </w:style>
-  <w:style w:type="paragraph" w:styleId="ListParagraph">
+  <w:style w:type="paragraph" w:styleId="PargrafodaLista">
     <w:name w:val="List Paragraph"/>
     <w:basedOn w:val="Normal"/>
     <w:uiPriority w:val="34"/>
@@ -24342,10 +23426,10 @@
       <w:contextualSpacing/>
     </w:pPr>
   </w:style>
-  <w:style w:type="paragraph" w:styleId="Header">
+  <w:style w:type="paragraph" w:styleId="Cabealho">
     <w:name w:val="header"/>
     <w:basedOn w:val="Normal"/>
-    <w:link w:val="HeaderChar"/>
+    <w:link w:val="CabealhoChar"/>
     <w:uiPriority w:val="99"/>
     <w:unhideWhenUsed/>
     <w:rsid w:val="00344980"/>
@@ -24357,17 +23441,17 @@
       <w:spacing w:after="0" w:line="240" w:lineRule="auto"/>
     </w:pPr>
   </w:style>
-  <w:style w:type="character" w:customStyle="1" w:styleId="HeaderChar">
-    <w:name w:val="Header Char"/>
-    <w:basedOn w:val="DefaultParagraphFont"/>
-    <w:link w:val="Header"/>
+  <w:style w:type="character" w:customStyle="1" w:styleId="CabealhoChar">
+    <w:name w:val="Cabeçalho Char"/>
+    <w:basedOn w:val="Fontepargpadro"/>
+    <w:link w:val="Cabealho"/>
     <w:uiPriority w:val="99"/>
     <w:rsid w:val="00344980"/>
   </w:style>
-  <w:style w:type="paragraph" w:styleId="Footer">
+  <w:style w:type="paragraph" w:styleId="Rodap">
     <w:name w:val="footer"/>
     <w:basedOn w:val="Normal"/>
-    <w:link w:val="FooterChar"/>
+    <w:link w:val="RodapChar"/>
     <w:uiPriority w:val="99"/>
     <w:unhideWhenUsed/>
     <w:rsid w:val="00344980"/>
@@ -24379,17 +23463,17 @@
       <w:spacing w:after="0" w:line="240" w:lineRule="auto"/>
     </w:pPr>
   </w:style>
-  <w:style w:type="character" w:customStyle="1" w:styleId="FooterChar">
-    <w:name w:val="Footer Char"/>
-    <w:basedOn w:val="DefaultParagraphFont"/>
-    <w:link w:val="Footer"/>
+  <w:style w:type="character" w:customStyle="1" w:styleId="RodapChar">
+    <w:name w:val="Rodapé Char"/>
+    <w:basedOn w:val="Fontepargpadro"/>
+    <w:link w:val="Rodap"/>
     <w:uiPriority w:val="99"/>
     <w:rsid w:val="00344980"/>
   </w:style>
-  <w:style w:type="character" w:customStyle="1" w:styleId="Heading1Char">
-    <w:name w:val="Heading 1 Char"/>
-    <w:basedOn w:val="DefaultParagraphFont"/>
-    <w:link w:val="Heading1"/>
+  <w:style w:type="character" w:customStyle="1" w:styleId="Ttulo1Char">
+    <w:name w:val="Título 1 Char"/>
+    <w:basedOn w:val="Fontepargpadro"/>
+    <w:link w:val="Ttulo1"/>
     <w:uiPriority w:val="9"/>
     <w:rsid w:val="00344980"/>
     <w:rPr>
@@ -24399,9 +23483,9 @@
       <w:szCs w:val="32"/>
     </w:rPr>
   </w:style>
-  <w:style w:type="paragraph" w:styleId="TOCHeading">
+  <w:style w:type="paragraph" w:styleId="CabealhodoSumrio">
     <w:name w:val="TOC Heading"/>
-    <w:basedOn w:val="Heading1"/>
+    <w:basedOn w:val="Ttulo1"/>
     <w:next w:val="Normal"/>
     <w:uiPriority w:val="39"/>
     <w:unhideWhenUsed/>
@@ -24414,10 +23498,10 @@
       <w:lang w:eastAsia="pt-BR"/>
     </w:rPr>
   </w:style>
-  <w:style w:type="character" w:customStyle="1" w:styleId="Heading2Char">
-    <w:name w:val="Heading 2 Char"/>
-    <w:basedOn w:val="DefaultParagraphFont"/>
-    <w:link w:val="Heading2"/>
+  <w:style w:type="character" w:customStyle="1" w:styleId="Ttulo2Char">
+    <w:name w:val="Título 2 Char"/>
+    <w:basedOn w:val="Fontepargpadro"/>
+    <w:link w:val="Ttulo2"/>
     <w:uiPriority w:val="9"/>
     <w:rsid w:val="00C222F8"/>
     <w:rPr>
@@ -24427,7 +23511,7 @@
       <w:szCs w:val="26"/>
     </w:rPr>
   </w:style>
-  <w:style w:type="paragraph" w:styleId="TOC1">
+  <w:style w:type="paragraph" w:styleId="Sumrio1">
     <w:name w:val="toc 1"/>
     <w:basedOn w:val="Normal"/>
     <w:next w:val="Normal"/>
@@ -24439,7 +23523,7 @@
       <w:spacing w:after="100"/>
     </w:pPr>
   </w:style>
-  <w:style w:type="paragraph" w:styleId="TOC2">
+  <w:style w:type="paragraph" w:styleId="Sumrio2">
     <w:name w:val="toc 2"/>
     <w:basedOn w:val="Normal"/>
     <w:next w:val="Normal"/>
@@ -24452,9 +23536,9 @@
       <w:ind w:left="220"/>
     </w:pPr>
   </w:style>
-  <w:style w:type="paragraph" w:styleId="NoSpacing">
+  <w:style w:type="paragraph" w:styleId="SemEspaamento">
     <w:name w:val="No Spacing"/>
-    <w:link w:val="NoSpacingChar"/>
+    <w:link w:val="SemEspaamentoChar"/>
     <w:uiPriority w:val="1"/>
     <w:qFormat/>
     <w:rsid w:val="00C222F8"/>
@@ -24466,10 +23550,10 @@
       <w:lang w:eastAsia="pt-BR"/>
     </w:rPr>
   </w:style>
-  <w:style w:type="character" w:customStyle="1" w:styleId="NoSpacingChar">
-    <w:name w:val="No Spacing Char"/>
-    <w:basedOn w:val="DefaultParagraphFont"/>
-    <w:link w:val="NoSpacing"/>
+  <w:style w:type="character" w:customStyle="1" w:styleId="SemEspaamentoChar">
+    <w:name w:val="Sem Espaçamento Char"/>
+    <w:basedOn w:val="Fontepargpadro"/>
+    <w:link w:val="SemEspaamento"/>
     <w:uiPriority w:val="1"/>
     <w:rsid w:val="00C222F8"/>
     <w:rPr>
@@ -24477,10 +23561,10 @@
       <w:lang w:eastAsia="pt-BR"/>
     </w:rPr>
   </w:style>
-  <w:style w:type="character" w:customStyle="1" w:styleId="Heading3Char">
-    <w:name w:val="Heading 3 Char"/>
-    <w:basedOn w:val="DefaultParagraphFont"/>
-    <w:link w:val="Heading3"/>
+  <w:style w:type="character" w:customStyle="1" w:styleId="Ttulo3Char">
+    <w:name w:val="Título 3 Char"/>
+    <w:basedOn w:val="Fontepargpadro"/>
+    <w:link w:val="Ttulo3"/>
     <w:uiPriority w:val="9"/>
     <w:semiHidden/>
     <w:rsid w:val="00D90F1E"/>
@@ -24493,7 +23577,7 @@
   </w:style>
   <w:style w:type="numbering" w:customStyle="1" w:styleId="NoList1">
     <w:name w:val="No List1"/>
-    <w:next w:val="NoList"/>
+    <w:next w:val="Semlista"/>
     <w:uiPriority w:val="99"/>
     <w:semiHidden/>
     <w:unhideWhenUsed/>
@@ -24613,7 +23697,7 @@
   </w:style>
   <w:style w:type="numbering" w:customStyle="1" w:styleId="NoList2">
     <w:name w:val="No List2"/>
-    <w:next w:val="NoList"/>
+    <w:next w:val="Semlista"/>
     <w:uiPriority w:val="99"/>
     <w:semiHidden/>
     <w:unhideWhenUsed/>
@@ -24635,23 +23719,23 @@
   </w:style>
   <w:style w:type="character" w:customStyle="1" w:styleId="textrun">
     <w:name w:val="textrun"/>
-    <w:basedOn w:val="DefaultParagraphFont"/>
+    <w:basedOn w:val="Fontepargpadro"/>
     <w:rsid w:val="00E473A2"/>
   </w:style>
   <w:style w:type="character" w:customStyle="1" w:styleId="normaltextrun">
     <w:name w:val="normaltextrun"/>
-    <w:basedOn w:val="DefaultParagraphFont"/>
+    <w:basedOn w:val="Fontepargpadro"/>
     <w:rsid w:val="00E473A2"/>
   </w:style>
   <w:style w:type="character" w:customStyle="1" w:styleId="eop">
     <w:name w:val="eop"/>
-    <w:basedOn w:val="DefaultParagraphFont"/>
+    <w:basedOn w:val="Fontepargpadro"/>
     <w:rsid w:val="00E473A2"/>
   </w:style>
-  <w:style w:type="paragraph" w:styleId="HTMLPreformatted">
+  <w:style w:type="paragraph" w:styleId="Pr-formataoHTML">
     <w:name w:val="HTML Preformatted"/>
     <w:basedOn w:val="Normal"/>
-    <w:link w:val="HTMLPreformattedChar"/>
+    <w:link w:val="Pr-formataoHTMLChar"/>
     <w:uiPriority w:val="99"/>
     <w:semiHidden/>
     <w:unhideWhenUsed/>
@@ -24684,10 +23768,10 @@
       <w:lang w:eastAsia="pt-BR"/>
     </w:rPr>
   </w:style>
-  <w:style w:type="character" w:customStyle="1" w:styleId="HTMLPreformattedChar">
-    <w:name w:val="HTML Preformatted Char"/>
-    <w:basedOn w:val="DefaultParagraphFont"/>
-    <w:link w:val="HTMLPreformatted"/>
+  <w:style w:type="character" w:customStyle="1" w:styleId="Pr-formataoHTMLChar">
+    <w:name w:val="Pré-formatação HTML Char"/>
+    <w:basedOn w:val="Fontepargpadro"/>
+    <w:link w:val="Pr-formataoHTML"/>
     <w:uiPriority w:val="99"/>
     <w:semiHidden/>
     <w:rsid w:val="008808F7"/>
@@ -24698,9 +23782,9 @@
       <w:lang w:eastAsia="pt-BR"/>
     </w:rPr>
   </w:style>
-  <w:style w:type="character" w:styleId="HTMLCode">
+  <w:style w:type="character" w:styleId="CdigoHTML">
     <w:name w:val="HTML Code"/>
-    <w:basedOn w:val="DefaultParagraphFont"/>
+    <w:basedOn w:val="Fontepargpadro"/>
     <w:uiPriority w:val="99"/>
     <w:semiHidden/>
     <w:unhideWhenUsed/>
@@ -24713,10 +23797,10 @@
   </w:style>
   <w:style w:type="character" w:customStyle="1" w:styleId="hljs-attr">
     <w:name w:val="hljs-attr"/>
-    <w:basedOn w:val="DefaultParagraphFont"/>
+    <w:basedOn w:val="Fontepargpadro"/>
     <w:rsid w:val="008808F7"/>
   </w:style>
-  <w:style w:type="paragraph" w:styleId="Revision">
+  <w:style w:type="paragraph" w:styleId="Reviso">
     <w:name w:val="Revision"/>
     <w:hidden/>
     <w:uiPriority w:val="99"/>
@@ -25025,10 +24109,10 @@
 </file>
 
 <file path=customXml/item1.xml><?xml version="1.0" encoding="utf-8"?>
-<ct:contentTypeSchema xmlns:ct="http://schemas.microsoft.com/office/2006/metadata/contentType" xmlns:ma="http://schemas.microsoft.com/office/2006/metadata/properties/metaAttributes" ct:_="" ma:_="" ma:contentTypeName="Document" ma:contentTypeID="0x010100B2DF2DADB7F9C440AB2EAD3EC75B8DB6" ma:contentTypeVersion="12" ma:contentTypeDescription="Create a new document." ma:contentTypeScope="" ma:versionID="33f808da130a4948ee3f59ae73b1e2ab">
-  <xsd:schema xmlns:xsd="http://www.w3.org/2001/XMLSchema" xmlns:xs="http://www.w3.org/2001/XMLSchema" xmlns:p="http://schemas.microsoft.com/office/2006/metadata/properties" xmlns:ns2="e448694a-d584-4c32-8a73-b25089e2a9e7" xmlns:ns3="8104680d-40dd-43e9-8d5a-53ba965800ba" targetNamespace="http://schemas.microsoft.com/office/2006/metadata/properties" ma:root="true" ma:fieldsID="6bb43e29c7c880fe89330c466bd310d4" ns2:_="" ns3:_="">
-    <xsd:import namespace="e448694a-d584-4c32-8a73-b25089e2a9e7"/>
-    <xsd:import namespace="8104680d-40dd-43e9-8d5a-53ba965800ba"/>
+<ct:contentTypeSchema xmlns:ct="http://schemas.microsoft.com/office/2006/metadata/contentType" xmlns:ma="http://schemas.microsoft.com/office/2006/metadata/properties/metaAttributes" ct:_="" ma:_="" ma:contentTypeName="Documento" ma:contentTypeID="0x010100C87F5FEDCB9BE04698C15C6C27D6A3B5" ma:contentTypeVersion="12" ma:contentTypeDescription="Crie um novo documento." ma:contentTypeScope="" ma:versionID="613e91d5fd577ffda96fda116971b8be">
+  <xsd:schema xmlns:xsd="http://www.w3.org/2001/XMLSchema" xmlns:xs="http://www.w3.org/2001/XMLSchema" xmlns:p="http://schemas.microsoft.com/office/2006/metadata/properties" xmlns:ns2="d3f3c4db-c937-4bda-9719-b4536467d473" xmlns:ns3="a5a7b6d0-58ae-4e93-86e8-566497190dff" targetNamespace="http://schemas.microsoft.com/office/2006/metadata/properties" ma:root="true" ma:fieldsID="f892f2f7b6921004fedd3bf2a133068d" ns2:_="" ns3:_="">
+    <xsd:import namespace="d3f3c4db-c937-4bda-9719-b4536467d473"/>
+    <xsd:import namespace="a5a7b6d0-58ae-4e93-86e8-566497190dff"/>
     <xsd:element name="properties">
       <xsd:complexType>
         <xsd:sequence>
@@ -25037,14 +24121,13 @@
               <xsd:all>
                 <xsd:element ref="ns2:MediaServiceMetadata" minOccurs="0"/>
                 <xsd:element ref="ns2:MediaServiceFastMetadata" minOccurs="0"/>
-                <xsd:element ref="ns2:MediaServiceAutoKeyPoints" minOccurs="0"/>
-                <xsd:element ref="ns2:MediaServiceKeyPoints" minOccurs="0"/>
-                <xsd:element ref="ns2:MediaServiceAutoTags" minOccurs="0"/>
-                <xsd:element ref="ns2:MediaServiceOCR" minOccurs="0"/>
+                <xsd:element ref="ns2:lcf76f155ced4ddcb4097134ff3c332f" minOccurs="0"/>
+                <xsd:element ref="ns3:TaxCatchAll" minOccurs="0"/>
                 <xsd:element ref="ns2:MediaServiceGenerationTime" minOccurs="0"/>
                 <xsd:element ref="ns2:MediaServiceEventHashCode" minOccurs="0"/>
                 <xsd:element ref="ns2:MediaServiceDateTaken" minOccurs="0"/>
                 <xsd:element ref="ns2:MediaLengthInSeconds" minOccurs="0"/>
+                <xsd:element ref="ns2:MediaServiceOCR" minOccurs="0"/>
                 <xsd:element ref="ns3:SharedWithUsers" minOccurs="0"/>
                 <xsd:element ref="ns3:SharedWithDetails" minOccurs="0"/>
               </xsd:all>
@@ -25054,7 +24137,7 @@
       </xsd:complexType>
     </xsd:element>
   </xsd:schema>
-  <xsd:schema xmlns:xsd="http://www.w3.org/2001/XMLSchema" xmlns:xs="http://www.w3.org/2001/XMLSchema" xmlns:dms="http://schemas.microsoft.com/office/2006/documentManagement/types" xmlns:pc="http://schemas.microsoft.com/office/infopath/2007/PartnerControls" targetNamespace="e448694a-d584-4c32-8a73-b25089e2a9e7" elementFormDefault="qualified">
+  <xsd:schema xmlns:xsd="http://www.w3.org/2001/XMLSchema" xmlns:xs="http://www.w3.org/2001/XMLSchema" xmlns:dms="http://schemas.microsoft.com/office/2006/documentManagement/types" xmlns:pc="http://schemas.microsoft.com/office/infopath/2007/PartnerControls" targetNamespace="d3f3c4db-c937-4bda-9719-b4536467d473" elementFormDefault="qualified">
     <xsd:import namespace="http://schemas.microsoft.com/office/2006/documentManagement/types"/>
     <xsd:import namespace="http://schemas.microsoft.com/office/infopath/2007/PartnerControls"/>
     <xsd:element name="MediaServiceMetadata" ma:index="8" nillable="true" ma:displayName="MediaServiceMetadata" ma:hidden="true" ma:internalName="MediaServiceMetadata" ma:readOnly="true">
@@ -25067,55 +24150,56 @@
         <xsd:restriction base="dms:Note"/>
       </xsd:simpleType>
     </xsd:element>
-    <xsd:element name="MediaServiceAutoKeyPoints" ma:index="10" nillable="true" ma:displayName="MediaServiceAutoKeyPoints" ma:hidden="true" ma:internalName="MediaServiceAutoKeyPoints" ma:readOnly="true">
+    <xsd:element name="lcf76f155ced4ddcb4097134ff3c332f" ma:index="11" nillable="true" ma:taxonomy="true" ma:internalName="lcf76f155ced4ddcb4097134ff3c332f" ma:taxonomyFieldName="MediaServiceImageTags" ma:displayName="Marcações de imagem" ma:readOnly="false" ma:fieldId="{5cf76f15-5ced-4ddc-b409-7134ff3c332f}" ma:taxonomyMulti="true" ma:sspId="9d04c553-62f4-437e-aeed-c38bb2ac0545" ma:termSetId="09814cd3-568e-fe90-9814-8d621ff8fb84" ma:anchorId="fba54fb3-c3e1-fe81-a776-ca4b69148c4d" ma:open="true" ma:isKeyword="false">
+      <xsd:complexType>
+        <xsd:sequence>
+          <xsd:element ref="pc:Terms" minOccurs="0" maxOccurs="1"/>
+        </xsd:sequence>
+      </xsd:complexType>
+    </xsd:element>
+    <xsd:element name="MediaServiceGenerationTime" ma:index="13" nillable="true" ma:displayName="MediaServiceGenerationTime" ma:hidden="true" ma:internalName="MediaServiceGenerationTime" ma:readOnly="true">
       <xsd:simpleType>
-        <xsd:restriction base="dms:Note"/>
+        <xsd:restriction base="dms:Text"/>
       </xsd:simpleType>
     </xsd:element>
-    <xsd:element name="MediaServiceKeyPoints" ma:index="11" nillable="true" ma:displayName="KeyPoints" ma:internalName="MediaServiceKeyPoints" ma:readOnly="true">
+    <xsd:element name="MediaServiceEventHashCode" ma:index="14" nillable="true" ma:displayName="MediaServiceEventHashCode" ma:hidden="true" ma:internalName="MediaServiceEventHashCode" ma:readOnly="true">
+      <xsd:simpleType>
+        <xsd:restriction base="dms:Text"/>
+      </xsd:simpleType>
+    </xsd:element>
+    <xsd:element name="MediaServiceDateTaken" ma:index="15" nillable="true" ma:displayName="MediaServiceDateTaken" ma:hidden="true" ma:internalName="MediaServiceDateTaken" ma:readOnly="true">
+      <xsd:simpleType>
+        <xsd:restriction base="dms:Text"/>
+      </xsd:simpleType>
+    </xsd:element>
+    <xsd:element name="MediaLengthInSeconds" ma:index="16" nillable="true" ma:displayName="MediaLengthInSeconds" ma:hidden="true" ma:internalName="MediaLengthInSeconds" ma:readOnly="true">
+      <xsd:simpleType>
+        <xsd:restriction base="dms:Unknown"/>
+      </xsd:simpleType>
+    </xsd:element>
+    <xsd:element name="MediaServiceOCR" ma:index="17" nillable="true" ma:displayName="Extracted Text" ma:internalName="MediaServiceOCR" ma:readOnly="true">
       <xsd:simpleType>
         <xsd:restriction base="dms:Note">
           <xsd:maxLength value="255"/>
         </xsd:restriction>
       </xsd:simpleType>
     </xsd:element>
-    <xsd:element name="MediaServiceAutoTags" ma:index="12" nillable="true" ma:displayName="Tags" ma:internalName="MediaServiceAutoTags" ma:readOnly="true">
-      <xsd:simpleType>
-        <xsd:restriction base="dms:Text"/>
-      </xsd:simpleType>
-    </xsd:element>
-    <xsd:element name="MediaServiceOCR" ma:index="13" nillable="true" ma:displayName="Extracted Text" ma:internalName="MediaServiceOCR" ma:readOnly="true">
-      <xsd:simpleType>
-        <xsd:restriction base="dms:Note">
-          <xsd:maxLength value="255"/>
-        </xsd:restriction>
-      </xsd:simpleType>
-    </xsd:element>
-    <xsd:element name="MediaServiceGenerationTime" ma:index="14" nillable="true" ma:displayName="MediaServiceGenerationTime" ma:hidden="true" ma:internalName="MediaServiceGenerationTime" ma:readOnly="true">
-      <xsd:simpleType>
-        <xsd:restriction base="dms:Text"/>
-      </xsd:simpleType>
-    </xsd:element>
-    <xsd:element name="MediaServiceEventHashCode" ma:index="15" nillable="true" ma:displayName="MediaServiceEventHashCode" ma:hidden="true" ma:internalName="MediaServiceEventHashCode" ma:readOnly="true">
-      <xsd:simpleType>
-        <xsd:restriction base="dms:Text"/>
-      </xsd:simpleType>
-    </xsd:element>
-    <xsd:element name="MediaServiceDateTaken" ma:index="16" nillable="true" ma:displayName="MediaServiceDateTaken" ma:hidden="true" ma:internalName="MediaServiceDateTaken" ma:readOnly="true">
-      <xsd:simpleType>
-        <xsd:restriction base="dms:Text"/>
-      </xsd:simpleType>
-    </xsd:element>
-    <xsd:element name="MediaLengthInSeconds" ma:index="17" nillable="true" ma:displayName="MediaLengthInSeconds" ma:hidden="true" ma:internalName="MediaLengthInSeconds" ma:readOnly="true">
-      <xsd:simpleType>
-        <xsd:restriction base="dms:Unknown"/>
-      </xsd:simpleType>
-    </xsd:element>
   </xsd:schema>
-  <xsd:schema xmlns:xsd="http://www.w3.org/2001/XMLSchema" xmlns:xs="http://www.w3.org/2001/XMLSchema" xmlns:dms="http://schemas.microsoft.com/office/2006/documentManagement/types" xmlns:pc="http://schemas.microsoft.com/office/infopath/2007/PartnerControls" targetNamespace="8104680d-40dd-43e9-8d5a-53ba965800ba" elementFormDefault="qualified">
+  <xsd:schema xmlns:xsd="http://www.w3.org/2001/XMLSchema" xmlns:xs="http://www.w3.org/2001/XMLSchema" xmlns:dms="http://schemas.microsoft.com/office/2006/documentManagement/types" xmlns:pc="http://schemas.microsoft.com/office/infopath/2007/PartnerControls" targetNamespace="a5a7b6d0-58ae-4e93-86e8-566497190dff" elementFormDefault="qualified">
     <xsd:import namespace="http://schemas.microsoft.com/office/2006/documentManagement/types"/>
     <xsd:import namespace="http://schemas.microsoft.com/office/infopath/2007/PartnerControls"/>
-    <xsd:element name="SharedWithUsers" ma:index="18" nillable="true" ma:displayName="Shared With" ma:internalName="SharedWithUsers" ma:readOnly="true">
+    <xsd:element name="TaxCatchAll" ma:index="12" nillable="true" ma:displayName="Taxonomy Catch All Column" ma:hidden="true" ma:list="{b28dfbfa-8b4f-453c-ac01-7b7df616c790}" ma:internalName="TaxCatchAll" ma:showField="CatchAllData" ma:web="a5a7b6d0-58ae-4e93-86e8-566497190dff">
+      <xsd:complexType>
+        <xsd:complexContent>
+          <xsd:extension base="dms:MultiChoiceLookup">
+            <xsd:sequence>
+              <xsd:element name="Value" type="dms:Lookup" maxOccurs="unbounded" minOccurs="0" nillable="true"/>
+            </xsd:sequence>
+          </xsd:extension>
+        </xsd:complexContent>
+      </xsd:complexType>
+    </xsd:element>
+    <xsd:element name="SharedWithUsers" ma:index="18" nillable="true" ma:displayName="Compartilhado com" ma:internalName="SharedWithUsers" ma:readOnly="true">
       <xsd:complexType>
         <xsd:complexContent>
           <xsd:extension base="dms:UserMulti">
@@ -25134,7 +24218,7 @@
         </xsd:complexContent>
       </xsd:complexType>
     </xsd:element>
-    <xsd:element name="SharedWithDetails" ma:index="19" nillable="true" ma:displayName="Shared With Details" ma:internalName="SharedWithDetails" ma:readOnly="true">
+    <xsd:element name="SharedWithDetails" ma:index="19" nillable="true" ma:displayName="Detalhes de Compartilhado Com" ma:internalName="SharedWithDetails" ma:readOnly="true">
       <xsd:simpleType>
         <xsd:restriction base="dms:Note">
           <xsd:maxLength value="255"/>
@@ -25151,8 +24235,8 @@
         <xsd:element ref="dc:creator" minOccurs="0" maxOccurs="1"/>
         <xsd:element ref="dcterms:created" minOccurs="0" maxOccurs="1"/>
         <xsd:element ref="dc:identifier" minOccurs="0" maxOccurs="1"/>
-        <xsd:element name="contentType" minOccurs="0" maxOccurs="1" type="xsd:string" ma:index="0" ma:displayName="Content Type"/>
-        <xsd:element ref="dc:title" minOccurs="0" maxOccurs="1" ma:index="4" ma:displayName="Title"/>
+        <xsd:element name="contentType" minOccurs="0" maxOccurs="1" type="xsd:string" ma:index="0" ma:displayName="Tipo de Conteúdo"/>
+        <xsd:element ref="dc:title" minOccurs="0" maxOccurs="1" ma:index="4" ma:displayName="Título"/>
         <xsd:element ref="dc:subject" minOccurs="0" maxOccurs="1"/>
         <xsd:element ref="dc:description" minOccurs="0" maxOccurs="1"/>
         <xsd:element name="keywords" minOccurs="0" maxOccurs="1" type="xsd:string"/>
@@ -25242,6 +24326,21 @@
 </file>
 
 <file path=customXml/item2.xml><?xml version="1.0" encoding="utf-8"?>
+<b:Sources xmlns:b="http://schemas.openxmlformats.org/officeDocument/2006/bibliography" xmlns="http://schemas.openxmlformats.org/officeDocument/2006/bibliography" SelectedStyle="\APASixthEditionOfficeOnline.xsl" StyleName="APA" Version="6"/>
+</file>
+
+<file path=customXml/item3.xml><?xml version="1.0" encoding="utf-8"?>
+<p:properties xmlns:p="http://schemas.microsoft.com/office/2006/metadata/properties" xmlns:xsi="http://www.w3.org/2001/XMLSchema-instance" xmlns:pc="http://schemas.microsoft.com/office/infopath/2007/PartnerControls">
+  <documentManagement>
+    <TaxCatchAll xmlns="a5a7b6d0-58ae-4e93-86e8-566497190dff" xsi:nil="true"/>
+    <lcf76f155ced4ddcb4097134ff3c332f xmlns="d3f3c4db-c937-4bda-9719-b4536467d473">
+      <Terms xmlns="http://schemas.microsoft.com/office/infopath/2007/PartnerControls"/>
+    </lcf76f155ced4ddcb4097134ff3c332f>
+  </documentManagement>
+</p:properties>
+</file>
+
+<file path=customXml/item4.xml><?xml version="1.0" encoding="utf-8"?>
 <?mso-contentType ?>
 <FormTemplates xmlns="http://schemas.microsoft.com/sharepoint/v3/contenttype/forms">
   <Display>DocumentLibraryForm</Display>
@@ -25250,25 +24349,15 @@
 </FormTemplates>
 </file>
 
-<file path=customXml/item3.xml><?xml version="1.0" encoding="utf-8"?>
-<p:properties xmlns:p="http://schemas.microsoft.com/office/2006/metadata/properties" xmlns:xsi="http://www.w3.org/2001/XMLSchema-instance" xmlns:pc="http://schemas.microsoft.com/office/infopath/2007/PartnerControls">
-  <documentManagement/>
-</p:properties>
-</file>
-
-<file path=customXml/item4.xml><?xml version="1.0" encoding="utf-8"?>
-<b:Sources xmlns:b="http://schemas.openxmlformats.org/officeDocument/2006/bibliography" xmlns="http://schemas.openxmlformats.org/officeDocument/2006/bibliography" SelectedStyle="\APASixthEditionOfficeOnline.xsl" StyleName="APA" Version="6"/>
-</file>
-
 <file path=customXml/itemProps1.xml><?xml version="1.0" encoding="utf-8"?>
-<ds:datastoreItem xmlns:ds="http://schemas.openxmlformats.org/officeDocument/2006/customXml" ds:itemID="{71A5ACB1-25D7-48B8-9CB8-8E2A9B59512F}">
+<ds:datastoreItem xmlns:ds="http://schemas.openxmlformats.org/officeDocument/2006/customXml" ds:itemID="{6274E6CF-C71D-4A49-95E0-4D258F3BE30D}">
   <ds:schemaRefs>
     <ds:schemaRef ds:uri="http://schemas.microsoft.com/office/2006/metadata/contentType"/>
     <ds:schemaRef ds:uri="http://schemas.microsoft.com/office/2006/metadata/properties/metaAttributes"/>
     <ds:schemaRef ds:uri="http://www.w3.org/2001/XMLSchema"/>
     <ds:schemaRef ds:uri="http://schemas.microsoft.com/office/2006/metadata/properties"/>
-    <ds:schemaRef ds:uri="e448694a-d584-4c32-8a73-b25089e2a9e7"/>
-    <ds:schemaRef ds:uri="8104680d-40dd-43e9-8d5a-53ba965800ba"/>
+    <ds:schemaRef ds:uri="d3f3c4db-c937-4bda-9719-b4536467d473"/>
+    <ds:schemaRef ds:uri="a5a7b6d0-58ae-4e93-86e8-566497190dff"/>
     <ds:schemaRef ds:uri="http://schemas.microsoft.com/office/2006/documentManagement/types"/>
     <ds:schemaRef ds:uri="http://schemas.microsoft.com/office/infopath/2007/PartnerControls"/>
     <ds:schemaRef ds:uri="http://schemas.openxmlformats.org/package/2006/metadata/core-properties"/>
@@ -25280,9 +24369,9 @@
 </file>
 
 <file path=customXml/itemProps2.xml><?xml version="1.0" encoding="utf-8"?>
-<ds:datastoreItem xmlns:ds="http://schemas.openxmlformats.org/officeDocument/2006/customXml" ds:itemID="{08D4D6E1-5723-459A-973B-9608892D7E3C}">
+<ds:datastoreItem xmlns:ds="http://schemas.openxmlformats.org/officeDocument/2006/customXml" ds:itemID="{E2534282-89C5-4C8D-A9AA-AB631858CB7A}">
   <ds:schemaRefs>
-    <ds:schemaRef ds:uri="http://schemas.microsoft.com/sharepoint/v3/contenttype/forms"/>
+    <ds:schemaRef ds:uri="http://schemas.openxmlformats.org/officeDocument/2006/bibliography"/>
   </ds:schemaRefs>
 </ds:datastoreItem>
 </file>
@@ -25292,14 +24381,16 @@
   <ds:schemaRefs>
     <ds:schemaRef ds:uri="http://schemas.microsoft.com/office/2006/metadata/properties"/>
     <ds:schemaRef ds:uri="http://schemas.microsoft.com/office/infopath/2007/PartnerControls"/>
+    <ds:schemaRef ds:uri="a5a7b6d0-58ae-4e93-86e8-566497190dff"/>
+    <ds:schemaRef ds:uri="d3f3c4db-c937-4bda-9719-b4536467d473"/>
   </ds:schemaRefs>
 </ds:datastoreItem>
 </file>
 
 <file path=customXml/itemProps4.xml><?xml version="1.0" encoding="utf-8"?>
-<ds:datastoreItem xmlns:ds="http://schemas.openxmlformats.org/officeDocument/2006/customXml" ds:itemID="{E2534282-89C5-4C8D-A9AA-AB631858CB7A}">
+<ds:datastoreItem xmlns:ds="http://schemas.openxmlformats.org/officeDocument/2006/customXml" ds:itemID="{08D4D6E1-5723-459A-973B-9608892D7E3C}">
   <ds:schemaRefs>
-    <ds:schemaRef ds:uri="http://schemas.openxmlformats.org/officeDocument/2006/bibliography"/>
+    <ds:schemaRef ds:uri="http://schemas.microsoft.com/sharepoint/v3/contenttype/forms"/>
   </ds:schemaRefs>
 </ds:datastoreItem>
 </file>
</xml_diff>